<commit_message>
Added sequence diagram - DinoActor's playTurn method
</commit_message>
<xml_diff>
--- a/docs/Interaction diagrams.docx
+++ b/docs/Interaction diagrams.docx
@@ -23,7 +23,6 @@
         </w:rPr>
         <w:t xml:space="preserve"> </w:t>
       </w:r>
-      <w:proofErr w:type="spellStart"/>
       <w:r>
         <w:rPr>
           <w:b/>
@@ -31,7 +30,13 @@
         </w:rPr>
         <w:t>PregnancyBehaviour</w:t>
       </w:r>
-      <w:proofErr w:type="spellEnd"/>
+      <w:r>
+        <w:rPr>
+          <w:b/>
+          <w:bCs/>
+        </w:rPr>
+        <w:t>.getAction</w:t>
+      </w:r>
     </w:p>
     <w:p>
       <w:r>
@@ -138,13 +143,13 @@
         </w:rPr>
         <w:lastRenderedPageBreak/>
         <w:drawing>
-          <wp:anchor distT="0" distB="0" distL="114300" distR="114300" simplePos="0" relativeHeight="251659264" behindDoc="0" locked="0" layoutInCell="1" allowOverlap="1" wp14:anchorId="5707A1CA" wp14:editId="09783955">
+          <wp:anchor distT="0" distB="0" distL="114300" distR="114300" simplePos="0" relativeHeight="251659264" behindDoc="0" locked="0" layoutInCell="1" allowOverlap="1" wp14:anchorId="5707A1CA" wp14:editId="69503668">
             <wp:simplePos x="0" y="0"/>
             <wp:positionH relativeFrom="margin">
-              <wp:align>center</wp:align>
+              <wp:posOffset>61389</wp:posOffset>
             </wp:positionH>
             <wp:positionV relativeFrom="paragraph">
-              <wp:posOffset>254939</wp:posOffset>
+              <wp:posOffset>254635</wp:posOffset>
             </wp:positionV>
             <wp:extent cx="8750311" cy="5473785"/>
             <wp:effectExtent l="0" t="0" r="0" b="0"/>
@@ -205,8 +210,318 @@
           <w:b/>
           <w:bCs/>
         </w:rPr>
-        <w:t>Sequence diagram – Egg class</w:t>
-      </w:r>
+        <w:t>Sequence diagram – Egg</w:t>
+      </w:r>
+      <w:r>
+        <w:rPr>
+          <w:b/>
+          <w:bCs/>
+        </w:rPr>
+        <w:t xml:space="preserve">’s </w:t>
+      </w:r>
+      <w:r>
+        <w:rPr>
+          <w:b/>
+          <w:bCs/>
+        </w:rPr>
+        <w:t>tick</w:t>
+      </w:r>
+      <w:r>
+        <w:rPr>
+          <w:b/>
+          <w:bCs/>
+        </w:rPr>
+        <w:t xml:space="preserve"> method</w:t>
+      </w:r>
+    </w:p>
+    <w:p>
+      <w:pPr>
+        <w:rPr>
+          <w:b/>
+          <w:bCs/>
+        </w:rPr>
+      </w:pPr>
+      <w:r>
+        <w:rPr>
+          <w:noProof/>
+        </w:rPr>
+        <w:lastRenderedPageBreak/>
+        <w:drawing>
+          <wp:anchor distT="0" distB="0" distL="114300" distR="114300" simplePos="0" relativeHeight="251660288" behindDoc="0" locked="0" layoutInCell="1" allowOverlap="1" wp14:anchorId="5618C9D8" wp14:editId="0196F141">
+            <wp:simplePos x="0" y="0"/>
+            <wp:positionH relativeFrom="margin">
+              <wp:posOffset>1362691</wp:posOffset>
+            </wp:positionH>
+            <wp:positionV relativeFrom="margin">
+              <wp:posOffset>290092</wp:posOffset>
+            </wp:positionV>
+            <wp:extent cx="5814060" cy="5473065"/>
+            <wp:effectExtent l="0" t="0" r="0" b="0"/>
+            <wp:wrapSquare wrapText="bothSides"/>
+            <wp:docPr id="2" name="Picture 2"/>
+            <wp:cNvGraphicFramePr>
+              <a:graphicFrameLocks xmlns:a="http://schemas.openxmlformats.org/drawingml/2006/main" noChangeAspect="1"/>
+            </wp:cNvGraphicFramePr>
+            <a:graphic xmlns:a="http://schemas.openxmlformats.org/drawingml/2006/main">
+              <a:graphicData uri="http://schemas.openxmlformats.org/drawingml/2006/picture">
+                <pic:pic xmlns:pic="http://schemas.openxmlformats.org/drawingml/2006/picture">
+                  <pic:nvPicPr>
+                    <pic:cNvPr id="0" name="Picture 1"/>
+                    <pic:cNvPicPr>
+                      <a:picLocks noChangeAspect="1" noChangeArrowheads="1"/>
+                    </pic:cNvPicPr>
+                  </pic:nvPicPr>
+                  <pic:blipFill>
+                    <a:blip r:embed="rId6">
+                      <a:extLst>
+                        <a:ext uri="{28A0092B-C50C-407E-A947-70E740481C1C}">
+                          <a14:useLocalDpi xmlns:a14="http://schemas.microsoft.com/office/drawing/2010/main" val="0"/>
+                        </a:ext>
+                      </a:extLst>
+                    </a:blip>
+                    <a:srcRect/>
+                    <a:stretch>
+                      <a:fillRect/>
+                    </a:stretch>
+                  </pic:blipFill>
+                  <pic:spPr bwMode="auto">
+                    <a:xfrm>
+                      <a:off x="0" y="0"/>
+                      <a:ext cx="5814060" cy="5473065"/>
+                    </a:xfrm>
+                    <a:prstGeom prst="rect">
+                      <a:avLst/>
+                    </a:prstGeom>
+                    <a:noFill/>
+                    <a:ln>
+                      <a:noFill/>
+                    </a:ln>
+                  </pic:spPr>
+                </pic:pic>
+              </a:graphicData>
+            </a:graphic>
+            <wp14:sizeRelH relativeFrom="margin">
+              <wp14:pctWidth>0</wp14:pctWidth>
+            </wp14:sizeRelH>
+            <wp14:sizeRelV relativeFrom="margin">
+              <wp14:pctHeight>0</wp14:pctHeight>
+            </wp14:sizeRelV>
+          </wp:anchor>
+        </w:drawing>
+      </w:r>
+      <w:r>
+        <w:rPr>
+          <w:b/>
+          <w:bCs/>
+        </w:rPr>
+        <w:t>Sequence diagram – DinoActor’s</w:t>
+      </w:r>
+      <w:r>
+        <w:rPr>
+          <w:b/>
+          <w:bCs/>
+        </w:rPr>
+        <w:t xml:space="preserve"> </w:t>
+      </w:r>
+      <w:r>
+        <w:rPr>
+          <w:b/>
+          <w:bCs/>
+        </w:rPr>
+        <w:t>playTurn method</w:t>
+      </w:r>
+    </w:p>
+    <w:p>
+      <w:pPr>
+        <w:rPr>
+          <w:b/>
+          <w:bCs/>
+        </w:rPr>
+      </w:pPr>
+    </w:p>
+    <w:p>
+      <w:pPr>
+        <w:rPr>
+          <w:b/>
+          <w:bCs/>
+        </w:rPr>
+      </w:pPr>
+    </w:p>
+    <w:p>
+      <w:pPr>
+        <w:rPr>
+          <w:b/>
+          <w:bCs/>
+        </w:rPr>
+      </w:pPr>
+    </w:p>
+    <w:p>
+      <w:pPr>
+        <w:rPr>
+          <w:b/>
+          <w:bCs/>
+        </w:rPr>
+      </w:pPr>
+    </w:p>
+    <w:p>
+      <w:pPr>
+        <w:rPr>
+          <w:b/>
+          <w:bCs/>
+        </w:rPr>
+      </w:pPr>
+    </w:p>
+    <w:p>
+      <w:pPr>
+        <w:rPr>
+          <w:b/>
+          <w:bCs/>
+        </w:rPr>
+      </w:pPr>
+    </w:p>
+    <w:p>
+      <w:pPr>
+        <w:rPr>
+          <w:b/>
+          <w:bCs/>
+        </w:rPr>
+      </w:pPr>
+    </w:p>
+    <w:p>
+      <w:pPr>
+        <w:rPr>
+          <w:b/>
+          <w:bCs/>
+        </w:rPr>
+      </w:pPr>
+    </w:p>
+    <w:p>
+      <w:pPr>
+        <w:rPr>
+          <w:b/>
+          <w:bCs/>
+        </w:rPr>
+      </w:pPr>
+    </w:p>
+    <w:p>
+      <w:pPr>
+        <w:rPr>
+          <w:b/>
+          <w:bCs/>
+        </w:rPr>
+      </w:pPr>
+    </w:p>
+    <w:p>
+      <w:pPr>
+        <w:rPr>
+          <w:b/>
+          <w:bCs/>
+        </w:rPr>
+      </w:pPr>
+    </w:p>
+    <w:p>
+      <w:pPr>
+        <w:rPr>
+          <w:b/>
+          <w:bCs/>
+        </w:rPr>
+      </w:pPr>
+    </w:p>
+    <w:p>
+      <w:pPr>
+        <w:rPr>
+          <w:b/>
+          <w:bCs/>
+        </w:rPr>
+      </w:pPr>
+    </w:p>
+    <w:p>
+      <w:pPr>
+        <w:rPr>
+          <w:b/>
+          <w:bCs/>
+        </w:rPr>
+      </w:pPr>
+    </w:p>
+    <w:p>
+      <w:pPr>
+        <w:rPr>
+          <w:b/>
+          <w:bCs/>
+        </w:rPr>
+      </w:pPr>
+    </w:p>
+    <w:p>
+      <w:pPr>
+        <w:rPr>
+          <w:b/>
+          <w:bCs/>
+        </w:rPr>
+      </w:pPr>
+    </w:p>
+    <w:p>
+      <w:pPr>
+        <w:rPr>
+          <w:b/>
+          <w:bCs/>
+        </w:rPr>
+      </w:pPr>
+    </w:p>
+    <w:p>
+      <w:pPr>
+        <w:rPr>
+          <w:b/>
+          <w:bCs/>
+        </w:rPr>
+      </w:pPr>
+    </w:p>
+    <w:p>
+      <w:pPr>
+        <w:rPr>
+          <w:b/>
+          <w:bCs/>
+        </w:rPr>
+      </w:pPr>
+    </w:p>
+    <w:p>
+      <w:pPr>
+        <w:rPr>
+          <w:b/>
+          <w:bCs/>
+        </w:rPr>
+      </w:pPr>
+    </w:p>
+    <w:p>
+      <w:pPr>
+        <w:rPr>
+          <w:b/>
+          <w:bCs/>
+        </w:rPr>
+      </w:pPr>
+    </w:p>
+    <w:p>
+      <w:pPr>
+        <w:rPr>
+          <w:b/>
+          <w:bCs/>
+        </w:rPr>
+      </w:pPr>
+    </w:p>
+    <w:p>
+      <w:pPr>
+        <w:rPr>
+          <w:b/>
+          <w:bCs/>
+        </w:rPr>
+      </w:pPr>
+    </w:p>
+    <w:p>
+      <w:pPr>
+        <w:rPr>
+          <w:b/>
+          <w:bCs/>
+        </w:rPr>
+      </w:pPr>
     </w:p>
     <w:sectPr>
       <w:pgSz w:w="16838" w:h="11906" w:orient="landscape"/>

</xml_diff>

<commit_message>
added sequence diagram for PlayerFeedAction
</commit_message>
<xml_diff>
--- a/docs/Interaction diagrams.docx
+++ b/docs/Interaction diagrams.docx
@@ -23,6 +23,7 @@
         </w:rPr>
         <w:t xml:space="preserve"> </w:t>
       </w:r>
+      <w:proofErr w:type="spellStart"/>
       <w:r>
         <w:rPr>
           <w:b/>
@@ -37,6 +38,7 @@
         </w:rPr>
         <w:t>.getAction</w:t>
       </w:r>
+      <w:proofErr w:type="spellEnd"/>
     </w:p>
     <w:p>
       <w:r>
@@ -314,8 +316,17 @@
           <w:b/>
           <w:bCs/>
         </w:rPr>
-        <w:t>Sequence diagram – DinoActor’s</w:t>
-      </w:r>
+        <w:t xml:space="preserve">Sequence diagram – </w:t>
+      </w:r>
+      <w:proofErr w:type="spellStart"/>
+      <w:r>
+        <w:rPr>
+          <w:b/>
+          <w:bCs/>
+        </w:rPr>
+        <w:t>DinoActor’s</w:t>
+      </w:r>
+      <w:proofErr w:type="spellEnd"/>
       <w:r>
         <w:rPr>
           <w:b/>
@@ -323,205 +334,431 @@
         </w:rPr>
         <w:t xml:space="preserve"> </w:t>
       </w:r>
-      <w:r>
-        <w:rPr>
-          <w:b/>
-          <w:bCs/>
-        </w:rPr>
-        <w:t>playTurn method</w:t>
-      </w:r>
-    </w:p>
-    <w:p>
-      <w:pPr>
-        <w:rPr>
-          <w:b/>
-          <w:bCs/>
-        </w:rPr>
-      </w:pPr>
-    </w:p>
-    <w:p>
-      <w:pPr>
-        <w:rPr>
-          <w:b/>
-          <w:bCs/>
-        </w:rPr>
-      </w:pPr>
-    </w:p>
-    <w:p>
-      <w:pPr>
-        <w:rPr>
-          <w:b/>
-          <w:bCs/>
-        </w:rPr>
-      </w:pPr>
-    </w:p>
-    <w:p>
-      <w:pPr>
-        <w:rPr>
-          <w:b/>
-          <w:bCs/>
-        </w:rPr>
-      </w:pPr>
-    </w:p>
-    <w:p>
-      <w:pPr>
-        <w:rPr>
-          <w:b/>
-          <w:bCs/>
-        </w:rPr>
-      </w:pPr>
-    </w:p>
-    <w:p>
-      <w:pPr>
-        <w:rPr>
-          <w:b/>
-          <w:bCs/>
-        </w:rPr>
-      </w:pPr>
-    </w:p>
-    <w:p>
-      <w:pPr>
-        <w:rPr>
-          <w:b/>
-          <w:bCs/>
-        </w:rPr>
-      </w:pPr>
-    </w:p>
-    <w:p>
-      <w:pPr>
-        <w:rPr>
-          <w:b/>
-          <w:bCs/>
-        </w:rPr>
-      </w:pPr>
-    </w:p>
-    <w:p>
-      <w:pPr>
-        <w:rPr>
-          <w:b/>
-          <w:bCs/>
-        </w:rPr>
-      </w:pPr>
-    </w:p>
-    <w:p>
-      <w:pPr>
-        <w:rPr>
-          <w:b/>
-          <w:bCs/>
-        </w:rPr>
-      </w:pPr>
-    </w:p>
-    <w:p>
-      <w:pPr>
-        <w:rPr>
-          <w:b/>
-          <w:bCs/>
-        </w:rPr>
-      </w:pPr>
-    </w:p>
-    <w:p>
-      <w:pPr>
-        <w:rPr>
-          <w:b/>
-          <w:bCs/>
-        </w:rPr>
-      </w:pPr>
-    </w:p>
-    <w:p>
-      <w:pPr>
-        <w:rPr>
-          <w:b/>
-          <w:bCs/>
-        </w:rPr>
-      </w:pPr>
-    </w:p>
-    <w:p>
-      <w:pPr>
-        <w:rPr>
-          <w:b/>
-          <w:bCs/>
-        </w:rPr>
-      </w:pPr>
-    </w:p>
-    <w:p>
-      <w:pPr>
-        <w:rPr>
-          <w:b/>
-          <w:bCs/>
-        </w:rPr>
-      </w:pPr>
-    </w:p>
-    <w:p>
-      <w:pPr>
-        <w:rPr>
-          <w:b/>
-          <w:bCs/>
-        </w:rPr>
-      </w:pPr>
-    </w:p>
-    <w:p>
-      <w:pPr>
-        <w:rPr>
-          <w:b/>
-          <w:bCs/>
-        </w:rPr>
-      </w:pPr>
-    </w:p>
-    <w:p>
-      <w:pPr>
-        <w:rPr>
-          <w:b/>
-          <w:bCs/>
-        </w:rPr>
-      </w:pPr>
-    </w:p>
-    <w:p>
-      <w:pPr>
-        <w:rPr>
-          <w:b/>
-          <w:bCs/>
-        </w:rPr>
-      </w:pPr>
-    </w:p>
-    <w:p>
-      <w:pPr>
-        <w:rPr>
-          <w:b/>
-          <w:bCs/>
-        </w:rPr>
-      </w:pPr>
-    </w:p>
-    <w:p>
-      <w:pPr>
-        <w:rPr>
-          <w:b/>
-          <w:bCs/>
-        </w:rPr>
-      </w:pPr>
-    </w:p>
-    <w:p>
-      <w:pPr>
-        <w:rPr>
-          <w:b/>
-          <w:bCs/>
-        </w:rPr>
-      </w:pPr>
-    </w:p>
-    <w:p>
-      <w:pPr>
-        <w:rPr>
-          <w:b/>
-          <w:bCs/>
-        </w:rPr>
-      </w:pPr>
-    </w:p>
-    <w:p>
-      <w:pPr>
-        <w:rPr>
-          <w:b/>
-          <w:bCs/>
-        </w:rPr>
-      </w:pPr>
+      <w:proofErr w:type="spellStart"/>
+      <w:r>
+        <w:rPr>
+          <w:b/>
+          <w:bCs/>
+        </w:rPr>
+        <w:t>playTurn</w:t>
+      </w:r>
+      <w:proofErr w:type="spellEnd"/>
+      <w:r>
+        <w:rPr>
+          <w:b/>
+          <w:bCs/>
+        </w:rPr>
+        <w:t xml:space="preserve"> method</w:t>
+      </w:r>
+    </w:p>
+    <w:p>
+      <w:pPr>
+        <w:rPr>
+          <w:b/>
+          <w:bCs/>
+        </w:rPr>
+      </w:pPr>
+    </w:p>
+    <w:p>
+      <w:pPr>
+        <w:rPr>
+          <w:b/>
+          <w:bCs/>
+        </w:rPr>
+      </w:pPr>
+    </w:p>
+    <w:p>
+      <w:pPr>
+        <w:rPr>
+          <w:b/>
+          <w:bCs/>
+        </w:rPr>
+      </w:pPr>
+    </w:p>
+    <w:p>
+      <w:pPr>
+        <w:rPr>
+          <w:b/>
+          <w:bCs/>
+        </w:rPr>
+      </w:pPr>
+    </w:p>
+    <w:p>
+      <w:pPr>
+        <w:rPr>
+          <w:b/>
+          <w:bCs/>
+        </w:rPr>
+      </w:pPr>
+    </w:p>
+    <w:p>
+      <w:pPr>
+        <w:rPr>
+          <w:b/>
+          <w:bCs/>
+        </w:rPr>
+      </w:pPr>
+    </w:p>
+    <w:p>
+      <w:pPr>
+        <w:rPr>
+          <w:b/>
+          <w:bCs/>
+        </w:rPr>
+      </w:pPr>
+    </w:p>
+    <w:p>
+      <w:pPr>
+        <w:rPr>
+          <w:b/>
+          <w:bCs/>
+        </w:rPr>
+      </w:pPr>
+    </w:p>
+    <w:p>
+      <w:pPr>
+        <w:rPr>
+          <w:b/>
+          <w:bCs/>
+        </w:rPr>
+      </w:pPr>
+    </w:p>
+    <w:p>
+      <w:pPr>
+        <w:rPr>
+          <w:b/>
+          <w:bCs/>
+        </w:rPr>
+      </w:pPr>
+    </w:p>
+    <w:p>
+      <w:pPr>
+        <w:rPr>
+          <w:b/>
+          <w:bCs/>
+        </w:rPr>
+      </w:pPr>
+    </w:p>
+    <w:p>
+      <w:pPr>
+        <w:rPr>
+          <w:b/>
+          <w:bCs/>
+        </w:rPr>
+      </w:pPr>
+    </w:p>
+    <w:p>
+      <w:pPr>
+        <w:rPr>
+          <w:b/>
+          <w:bCs/>
+        </w:rPr>
+      </w:pPr>
+    </w:p>
+    <w:p>
+      <w:pPr>
+        <w:rPr>
+          <w:b/>
+          <w:bCs/>
+        </w:rPr>
+      </w:pPr>
+    </w:p>
+    <w:p>
+      <w:pPr>
+        <w:rPr>
+          <w:b/>
+          <w:bCs/>
+        </w:rPr>
+      </w:pPr>
+    </w:p>
+    <w:p>
+      <w:pPr>
+        <w:rPr>
+          <w:b/>
+          <w:bCs/>
+        </w:rPr>
+      </w:pPr>
+    </w:p>
+    <w:p>
+      <w:pPr>
+        <w:rPr>
+          <w:b/>
+          <w:bCs/>
+        </w:rPr>
+      </w:pPr>
+    </w:p>
+    <w:p>
+      <w:pPr>
+        <w:rPr>
+          <w:b/>
+          <w:bCs/>
+        </w:rPr>
+      </w:pPr>
+    </w:p>
+    <w:p>
+      <w:pPr>
+        <w:rPr>
+          <w:b/>
+          <w:bCs/>
+        </w:rPr>
+      </w:pPr>
+    </w:p>
+    <w:p>
+      <w:pPr>
+        <w:rPr>
+          <w:b/>
+          <w:bCs/>
+        </w:rPr>
+      </w:pPr>
+      <w:r>
+        <w:rPr>
+          <w:b/>
+          <w:bCs/>
+        </w:rPr>
+        <w:lastRenderedPageBreak/>
+        <w:t>Next page</w:t>
+      </w:r>
+    </w:p>
+    <w:p>
+      <w:pPr>
+        <w:rPr>
+          <w:b/>
+          <w:bCs/>
+        </w:rPr>
+      </w:pPr>
+    </w:p>
+    <w:p>
+      <w:pPr>
+        <w:rPr>
+          <w:b/>
+          <w:bCs/>
+        </w:rPr>
+      </w:pPr>
+    </w:p>
+    <w:p>
+      <w:pPr>
+        <w:rPr>
+          <w:b/>
+          <w:bCs/>
+        </w:rPr>
+      </w:pPr>
+    </w:p>
+    <w:p>
+      <w:pPr>
+        <w:rPr>
+          <w:b/>
+          <w:bCs/>
+        </w:rPr>
+      </w:pPr>
+    </w:p>
+    <w:p>
+      <w:pPr>
+        <w:rPr>
+          <w:b/>
+          <w:bCs/>
+        </w:rPr>
+      </w:pPr>
+    </w:p>
+    <w:p>
+      <w:pPr>
+        <w:rPr>
+          <w:b/>
+          <w:bCs/>
+        </w:rPr>
+      </w:pPr>
+    </w:p>
+    <w:p>
+      <w:pPr>
+        <w:rPr>
+          <w:b/>
+          <w:bCs/>
+        </w:rPr>
+      </w:pPr>
+    </w:p>
+    <w:p>
+      <w:pPr>
+        <w:rPr>
+          <w:b/>
+          <w:bCs/>
+        </w:rPr>
+      </w:pPr>
+    </w:p>
+    <w:p>
+      <w:pPr>
+        <w:rPr>
+          <w:b/>
+          <w:bCs/>
+        </w:rPr>
+      </w:pPr>
+    </w:p>
+    <w:p>
+      <w:pPr>
+        <w:rPr>
+          <w:b/>
+          <w:bCs/>
+        </w:rPr>
+      </w:pPr>
+    </w:p>
+    <w:p>
+      <w:pPr>
+        <w:rPr>
+          <w:b/>
+          <w:bCs/>
+        </w:rPr>
+      </w:pPr>
+    </w:p>
+    <w:p>
+      <w:pPr>
+        <w:rPr>
+          <w:b/>
+          <w:bCs/>
+        </w:rPr>
+      </w:pPr>
+    </w:p>
+    <w:p>
+      <w:pPr>
+        <w:rPr>
+          <w:b/>
+          <w:bCs/>
+        </w:rPr>
+      </w:pPr>
+    </w:p>
+    <w:p>
+      <w:pPr>
+        <w:rPr>
+          <w:b/>
+          <w:bCs/>
+        </w:rPr>
+      </w:pPr>
+    </w:p>
+    <w:p>
+      <w:pPr>
+        <w:rPr>
+          <w:b/>
+          <w:bCs/>
+        </w:rPr>
+      </w:pPr>
+    </w:p>
+    <w:p>
+      <w:pPr>
+        <w:rPr>
+          <w:b/>
+          <w:bCs/>
+        </w:rPr>
+      </w:pPr>
+    </w:p>
+    <w:p>
+      <w:pPr>
+        <w:rPr>
+          <w:b/>
+          <w:bCs/>
+        </w:rPr>
+      </w:pPr>
+    </w:p>
+    <w:p>
+      <w:pPr>
+        <w:rPr>
+          <w:b/>
+          <w:bCs/>
+        </w:rPr>
+      </w:pPr>
+    </w:p>
+    <w:p>
+      <w:pPr>
+        <w:rPr>
+          <w:b/>
+          <w:bCs/>
+        </w:rPr>
+      </w:pPr>
+    </w:p>
+    <w:p>
+      <w:pPr>
+        <w:rPr>
+          <w:b/>
+          <w:bCs/>
+        </w:rPr>
+      </w:pPr>
+      <w:r>
+        <w:rPr>
+          <w:b/>
+          <w:bCs/>
+        </w:rPr>
+        <w:lastRenderedPageBreak/>
+        <w:t xml:space="preserve">Sequence diagram – </w:t>
+      </w:r>
+      <w:proofErr w:type="spellStart"/>
+      <w:r>
+        <w:rPr>
+          <w:b/>
+          <w:bCs/>
+        </w:rPr>
+        <w:t>PlayerFeedAction’s</w:t>
+      </w:r>
+      <w:proofErr w:type="spellEnd"/>
+      <w:r>
+        <w:rPr>
+          <w:b/>
+          <w:bCs/>
+        </w:rPr>
+        <w:t xml:space="preserve"> execute method</w:t>
+      </w:r>
+    </w:p>
+    <w:p>
+      <w:pPr>
+        <w:jc w:val="center"/>
+        <w:rPr>
+          <w:b/>
+          <w:bCs/>
+        </w:rPr>
+      </w:pPr>
+      <w:r>
+        <w:rPr>
+          <w:b/>
+          <w:bCs/>
+          <w:noProof/>
+        </w:rPr>
+        <w:drawing>
+          <wp:inline distT="0" distB="0" distL="0" distR="0" wp14:anchorId="0535ED09" wp14:editId="1C7C34A0">
+            <wp:extent cx="5905500" cy="5397500"/>
+            <wp:effectExtent l="0" t="0" r="0" b="0"/>
+            <wp:docPr id="4" name="Picture 4"/>
+            <wp:cNvGraphicFramePr>
+              <a:graphicFrameLocks xmlns:a="http://schemas.openxmlformats.org/drawingml/2006/main" noChangeAspect="1"/>
+            </wp:cNvGraphicFramePr>
+            <a:graphic xmlns:a="http://schemas.openxmlformats.org/drawingml/2006/main">
+              <a:graphicData uri="http://schemas.openxmlformats.org/drawingml/2006/picture">
+                <pic:pic xmlns:pic="http://schemas.openxmlformats.org/drawingml/2006/picture">
+                  <pic:nvPicPr>
+                    <pic:cNvPr id="4" name="Picture 4"/>
+                    <pic:cNvPicPr/>
+                  </pic:nvPicPr>
+                  <pic:blipFill>
+                    <a:blip r:embed="rId7">
+                      <a:extLst>
+                        <a:ext uri="{28A0092B-C50C-407E-A947-70E740481C1C}">
+                          <a14:useLocalDpi xmlns:a14="http://schemas.microsoft.com/office/drawing/2010/main" val="0"/>
+                        </a:ext>
+                      </a:extLst>
+                    </a:blip>
+                    <a:stretch>
+                      <a:fillRect/>
+                    </a:stretch>
+                  </pic:blipFill>
+                  <pic:spPr>
+                    <a:xfrm>
+                      <a:off x="0" y="0"/>
+                      <a:ext cx="5905500" cy="5397500"/>
+                    </a:xfrm>
+                    <a:prstGeom prst="rect">
+                      <a:avLst/>
+                    </a:prstGeom>
+                  </pic:spPr>
+                </pic:pic>
+              </a:graphicData>
+            </a:graphic>
+          </wp:inline>
+        </w:drawing>
+      </w:r>
     </w:p>
     <w:sectPr>
       <w:pgSz w:w="16838" w:h="11906" w:orient="landscape"/>

</xml_diff>

<commit_message>
added sequence diagram for SearchItemAction
</commit_message>
<xml_diff>
--- a/docs/Interaction diagrams.docx
+++ b/docs/Interaction diagrams.docx
@@ -748,6 +748,95 @@
                     <a:xfrm>
                       <a:off x="0" y="0"/>
                       <a:ext cx="5905500" cy="5397500"/>
+                    </a:xfrm>
+                    <a:prstGeom prst="rect">
+                      <a:avLst/>
+                    </a:prstGeom>
+                  </pic:spPr>
+                </pic:pic>
+              </a:graphicData>
+            </a:graphic>
+          </wp:inline>
+        </w:drawing>
+      </w:r>
+    </w:p>
+    <w:p>
+      <w:pPr>
+        <w:rPr>
+          <w:b/>
+          <w:bCs/>
+        </w:rPr>
+      </w:pPr>
+      <w:r>
+        <w:rPr>
+          <w:b/>
+          <w:bCs/>
+        </w:rPr>
+        <w:lastRenderedPageBreak/>
+        <w:t xml:space="preserve">Sequence diagram – </w:t>
+      </w:r>
+      <w:proofErr w:type="spellStart"/>
+      <w:r>
+        <w:rPr>
+          <w:b/>
+          <w:bCs/>
+        </w:rPr>
+        <w:t>SearchItemAction’s</w:t>
+      </w:r>
+      <w:proofErr w:type="spellEnd"/>
+      <w:r>
+        <w:rPr>
+          <w:b/>
+          <w:bCs/>
+        </w:rPr>
+        <w:t xml:space="preserve"> execute method</w:t>
+      </w:r>
+    </w:p>
+    <w:p>
+      <w:pPr>
+        <w:jc w:val="center"/>
+        <w:rPr>
+          <w:b/>
+          <w:bCs/>
+        </w:rPr>
+      </w:pPr>
+      <w:r>
+        <w:rPr>
+          <w:b/>
+          <w:bCs/>
+          <w:noProof/>
+        </w:rPr>
+        <w:drawing>
+          <wp:inline distT="0" distB="0" distL="0" distR="0" wp14:anchorId="4D1677F5" wp14:editId="15267F67">
+            <wp:extent cx="6690360" cy="5402580"/>
+            <wp:effectExtent l="0" t="0" r="0" b="7620"/>
+            <wp:docPr id="5" name="Picture 5"/>
+            <wp:cNvGraphicFramePr>
+              <a:graphicFrameLocks xmlns:a="http://schemas.openxmlformats.org/drawingml/2006/main" noChangeAspect="1"/>
+            </wp:cNvGraphicFramePr>
+            <a:graphic xmlns:a="http://schemas.openxmlformats.org/drawingml/2006/main">
+              <a:graphicData uri="http://schemas.openxmlformats.org/drawingml/2006/picture">
+                <pic:pic xmlns:pic="http://schemas.openxmlformats.org/drawingml/2006/picture">
+                  <pic:nvPicPr>
+                    <pic:cNvPr id="5" name="Picture 5"/>
+                    <pic:cNvPicPr/>
+                  </pic:nvPicPr>
+                  <pic:blipFill>
+                    <a:blip r:embed="rId8">
+                      <a:extLst>
+                        <a:ext uri="{28A0092B-C50C-407E-A947-70E740481C1C}">
+                          <a14:useLocalDpi xmlns:a14="http://schemas.microsoft.com/office/drawing/2010/main" val="0"/>
+                        </a:ext>
+                      </a:extLst>
+                    </a:blip>
+                    <a:stretch>
+                      <a:fillRect/>
+                    </a:stretch>
+                  </pic:blipFill>
+                  <pic:spPr>
+                    <a:xfrm>
+                      <a:off x="0" y="0"/>
+                      <a:ext cx="6715057" cy="5422523"/>
                     </a:xfrm>
                     <a:prstGeom prst="rect">
                       <a:avLst/>

</xml_diff>

<commit_message>
added sequence diagram for VendingMachine
</commit_message>
<xml_diff>
--- a/docs/Interaction diagrams.docx
+++ b/docs/Interaction diagrams.docx
@@ -841,6 +841,102 @@
                     <a:prstGeom prst="rect">
                       <a:avLst/>
                     </a:prstGeom>
+                  </pic:spPr>
+                </pic:pic>
+              </a:graphicData>
+            </a:graphic>
+          </wp:inline>
+        </w:drawing>
+      </w:r>
+    </w:p>
+    <w:p>
+      <w:pPr>
+        <w:rPr>
+          <w:b/>
+          <w:bCs/>
+        </w:rPr>
+      </w:pPr>
+      <w:r>
+        <w:rPr>
+          <w:b/>
+          <w:bCs/>
+        </w:rPr>
+        <w:lastRenderedPageBreak/>
+        <w:t xml:space="preserve">Sequence diagram – </w:t>
+      </w:r>
+      <w:proofErr w:type="spellStart"/>
+      <w:r>
+        <w:rPr>
+          <w:b/>
+          <w:bCs/>
+        </w:rPr>
+        <w:t>VendingMachine’s</w:t>
+      </w:r>
+      <w:proofErr w:type="spellEnd"/>
+      <w:r>
+        <w:rPr>
+          <w:b/>
+          <w:bCs/>
+        </w:rPr>
+        <w:t xml:space="preserve"> choose method</w:t>
+      </w:r>
+    </w:p>
+    <w:p>
+      <w:pPr>
+        <w:jc w:val="center"/>
+        <w:rPr>
+          <w:b/>
+          <w:bCs/>
+        </w:rPr>
+      </w:pPr>
+      <w:r>
+        <w:rPr>
+          <w:b/>
+          <w:bCs/>
+          <w:noProof/>
+        </w:rPr>
+        <w:drawing>
+          <wp:inline distT="0" distB="0" distL="0" distR="0" wp14:anchorId="236FDCA0" wp14:editId="4605B3E0">
+            <wp:extent cx="3588328" cy="5410200"/>
+            <wp:effectExtent l="0" t="0" r="0" b="0"/>
+            <wp:docPr id="6" name="Picture 6"/>
+            <wp:cNvGraphicFramePr>
+              <a:graphicFrameLocks xmlns:a="http://schemas.openxmlformats.org/drawingml/2006/main" noChangeAspect="1"/>
+            </wp:cNvGraphicFramePr>
+            <a:graphic xmlns:a="http://schemas.openxmlformats.org/drawingml/2006/main">
+              <a:graphicData uri="http://schemas.openxmlformats.org/drawingml/2006/picture">
+                <pic:pic xmlns:pic="http://schemas.openxmlformats.org/drawingml/2006/picture">
+                  <pic:nvPicPr>
+                    <pic:cNvPr id="6" name="Picture 6"/>
+                    <pic:cNvPicPr/>
+                  </pic:nvPicPr>
+                  <pic:blipFill rotWithShape="1">
+                    <a:blip r:embed="rId9" cstate="print">
+                      <a:extLst>
+                        <a:ext uri="{28A0092B-C50C-407E-A947-70E740481C1C}">
+                          <a14:useLocalDpi xmlns:a14="http://schemas.microsoft.com/office/drawing/2010/main" val="0"/>
+                        </a:ext>
+                      </a:extLst>
+                    </a:blip>
+                    <a:srcRect b="2231"/>
+                    <a:stretch/>
+                  </pic:blipFill>
+                  <pic:spPr bwMode="auto">
+                    <a:xfrm>
+                      <a:off x="0" y="0"/>
+                      <a:ext cx="3607550" cy="5439182"/>
+                    </a:xfrm>
+                    <a:prstGeom prst="rect">
+                      <a:avLst/>
+                    </a:prstGeom>
+                    <a:ln>
+                      <a:noFill/>
+                    </a:ln>
+                    <a:extLst>
+                      <a:ext uri="{53640926-AAD7-44D8-BBD7-CCE9431645EC}">
+                        <a14:shadowObscured xmlns:a14="http://schemas.microsoft.com/office/drawing/2010/main"/>
+                      </a:ext>
+                    </a:extLst>
                   </pic:spPr>
                 </pic:pic>
               </a:graphicData>

</xml_diff>

<commit_message>
completed my part of design rationale; fixed mistakes in Interaction diagrams.docx
</commit_message>
<xml_diff>
--- a/docs/Interaction diagrams.docx
+++ b/docs/Interaction diagrams.docx
@@ -11,51 +11,29 @@
       </w:pPr>
       <w:r>
         <w:rPr>
-          <w:b/>
-          <w:bCs/>
-        </w:rPr>
-        <w:t>Sequence diagram –</w:t>
-      </w:r>
-      <w:r>
-        <w:rPr>
-          <w:b/>
-          <w:bCs/>
-        </w:rPr>
-        <w:t xml:space="preserve"> </w:t>
-      </w:r>
-      <w:r>
-        <w:rPr>
-          <w:b/>
-          <w:bCs/>
-        </w:rPr>
-        <w:t>PregnancyBehaviour</w:t>
-      </w:r>
-      <w:r>
-        <w:rPr>
-          <w:b/>
-          <w:bCs/>
-        </w:rPr>
-        <w:t>.getAction</w:t>
-      </w:r>
-    </w:p>
-    <w:p>
-      <w:r>
-        <w:rPr>
           <w:noProof/>
         </w:rPr>
         <w:drawing>
-          <wp:anchor distT="0" distB="0" distL="114300" distR="114300" simplePos="0" relativeHeight="251658240" behindDoc="0" locked="0" layoutInCell="1" allowOverlap="1" wp14:anchorId="52CDDC77" wp14:editId="6BA20EC6">
+          <wp:anchor distT="0" distB="0" distL="114300" distR="114300" simplePos="0" relativeHeight="251661312" behindDoc="1" locked="0" layoutInCell="1" allowOverlap="1" wp14:anchorId="76646FA2" wp14:editId="0F00D6FC">
             <wp:simplePos x="0" y="0"/>
             <wp:positionH relativeFrom="margin">
               <wp:align>center</wp:align>
             </wp:positionH>
-            <wp:positionV relativeFrom="margin">
-              <wp:align>center</wp:align>
+            <wp:positionV relativeFrom="paragraph">
+              <wp:posOffset>213762</wp:posOffset>
             </wp:positionV>
-            <wp:extent cx="6826250" cy="4856480"/>
-            <wp:effectExtent l="0" t="0" r="0" b="1270"/>
-            <wp:wrapSquare wrapText="bothSides"/>
-            <wp:docPr id="1" name="Picture 1"/>
+            <wp:extent cx="7270349" cy="5289630"/>
+            <wp:effectExtent l="0" t="0" r="6985" b="6350"/>
+            <wp:wrapTight wrapText="bothSides">
+              <wp:wrapPolygon edited="0">
+                <wp:start x="0" y="0"/>
+                <wp:lineTo x="0" y="21548"/>
+                <wp:lineTo x="21564" y="21548"/>
+                <wp:lineTo x="21564" y="0"/>
+                <wp:lineTo x="0" y="0"/>
+              </wp:wrapPolygon>
+            </wp:wrapTight>
+            <wp:docPr id="6" name="Picture 6"/>
             <wp:cNvGraphicFramePr>
               <a:graphicFrameLocks xmlns:a="http://schemas.openxmlformats.org/drawingml/2006/main" noChangeAspect="1"/>
             </wp:cNvGraphicFramePr>
@@ -76,13 +54,143 @@
                         </a:ext>
                       </a:extLst>
                     </a:blip>
-                    <a:srcRect r="-2925" b="24466"/>
+                    <a:srcRect b="24995"/>
                     <a:stretch/>
                   </pic:blipFill>
                   <pic:spPr bwMode="auto">
                     <a:xfrm>
                       <a:off x="0" y="0"/>
-                      <a:ext cx="6826250" cy="4856480"/>
+                      <a:ext cx="7270349" cy="5289630"/>
+                    </a:xfrm>
+                    <a:prstGeom prst="rect">
+                      <a:avLst/>
+                    </a:prstGeom>
+                    <a:noFill/>
+                    <a:ln>
+                      <a:noFill/>
+                    </a:ln>
+                    <a:extLst>
+                      <a:ext uri="{53640926-AAD7-44D8-BBD7-CCE9431645EC}">
+                        <a14:shadowObscured xmlns:a14="http://schemas.microsoft.com/office/drawing/2010/main"/>
+                      </a:ext>
+                    </a:extLst>
+                  </pic:spPr>
+                </pic:pic>
+              </a:graphicData>
+            </a:graphic>
+          </wp:anchor>
+        </w:drawing>
+      </w:r>
+      <w:r>
+        <w:rPr>
+          <w:b/>
+          <w:bCs/>
+        </w:rPr>
+        <w:t>Sequence diagram –</w:t>
+      </w:r>
+      <w:r>
+        <w:rPr>
+          <w:b/>
+          <w:bCs/>
+        </w:rPr>
+        <w:t xml:space="preserve"> </w:t>
+      </w:r>
+      <w:proofErr w:type="spellStart"/>
+      <w:r>
+        <w:rPr>
+          <w:b/>
+          <w:bCs/>
+        </w:rPr>
+        <w:t>PregnancyBehaviour</w:t>
+      </w:r>
+      <w:r>
+        <w:rPr>
+          <w:b/>
+          <w:bCs/>
+        </w:rPr>
+        <w:t>.getAction</w:t>
+      </w:r>
+      <w:proofErr w:type="spellEnd"/>
+    </w:p>
+    <w:p/>
+    <w:p/>
+    <w:p/>
+    <w:p/>
+    <w:p/>
+    <w:p/>
+    <w:p/>
+    <w:p/>
+    <w:p/>
+    <w:p/>
+    <w:p/>
+    <w:p/>
+    <w:p/>
+    <w:p/>
+    <w:p/>
+    <w:p/>
+    <w:p/>
+    <w:p/>
+    <w:p/>
+    <w:p>
+      <w:pPr>
+        <w:rPr>
+          <w:b/>
+          <w:bCs/>
+        </w:rPr>
+      </w:pPr>
+      <w:r>
+        <w:rPr>
+          <w:noProof/>
+        </w:rPr>
+        <w:lastRenderedPageBreak/>
+        <w:drawing>
+          <wp:anchor distT="0" distB="0" distL="114300" distR="114300" simplePos="0" relativeHeight="251662336" behindDoc="1" locked="0" layoutInCell="1" allowOverlap="1" wp14:anchorId="46761C2E" wp14:editId="7DAF1A31">
+            <wp:simplePos x="0" y="0"/>
+            <wp:positionH relativeFrom="margin">
+              <wp:align>center</wp:align>
+            </wp:positionH>
+            <wp:positionV relativeFrom="paragraph">
+              <wp:posOffset>277495</wp:posOffset>
+            </wp:positionV>
+            <wp:extent cx="8445500" cy="5445760"/>
+            <wp:effectExtent l="0" t="0" r="0" b="2540"/>
+            <wp:wrapTight wrapText="bothSides">
+              <wp:wrapPolygon edited="0">
+                <wp:start x="0" y="0"/>
+                <wp:lineTo x="0" y="21535"/>
+                <wp:lineTo x="21535" y="21535"/>
+                <wp:lineTo x="21535" y="0"/>
+                <wp:lineTo x="0" y="0"/>
+              </wp:wrapPolygon>
+            </wp:wrapTight>
+            <wp:docPr id="7" name="Picture 7"/>
+            <wp:cNvGraphicFramePr>
+              <a:graphicFrameLocks xmlns:a="http://schemas.openxmlformats.org/drawingml/2006/main" noChangeAspect="1"/>
+            </wp:cNvGraphicFramePr>
+            <a:graphic xmlns:a="http://schemas.openxmlformats.org/drawingml/2006/main">
+              <a:graphicData uri="http://schemas.openxmlformats.org/drawingml/2006/picture">
+                <pic:pic xmlns:pic="http://schemas.openxmlformats.org/drawingml/2006/picture">
+                  <pic:nvPicPr>
+                    <pic:cNvPr id="0" name="Picture 3"/>
+                    <pic:cNvPicPr>
+                      <a:picLocks noChangeAspect="1" noChangeArrowheads="1"/>
+                    </pic:cNvPicPr>
+                  </pic:nvPicPr>
+                  <pic:blipFill rotWithShape="1">
+                    <a:blip r:embed="rId5">
+                      <a:extLst>
+                        <a:ext uri="{28A0092B-C50C-407E-A947-70E740481C1C}">
+                          <a14:useLocalDpi xmlns:a14="http://schemas.microsoft.com/office/drawing/2010/main" val="0"/>
+                        </a:ext>
+                      </a:extLst>
+                    </a:blip>
+                    <a:srcRect b="19524"/>
+                    <a:stretch/>
+                  </pic:blipFill>
+                  <pic:spPr bwMode="auto">
+                    <a:xfrm>
+                      <a:off x="0" y="0"/>
+                      <a:ext cx="8445500" cy="5445760"/>
                     </a:xfrm>
                     <a:prstGeom prst="rect">
                       <a:avLst/>
@@ -109,52 +217,68 @@
           </wp:anchor>
         </w:drawing>
       </w:r>
-    </w:p>
-    <w:p/>
-    <w:p/>
-    <w:p/>
-    <w:p/>
-    <w:p/>
-    <w:p/>
-    <w:p/>
-    <w:p/>
-    <w:p/>
-    <w:p/>
-    <w:p/>
-    <w:p/>
-    <w:p/>
-    <w:p/>
-    <w:p/>
-    <w:p/>
-    <w:p/>
-    <w:p/>
-    <w:p>
-      <w:pPr>
-        <w:rPr>
-          <w:b/>
-          <w:bCs/>
-        </w:rPr>
-      </w:pPr>
-      <w:r>
-        <w:rPr>
-          <w:b/>
-          <w:bCs/>
+      <w:r>
+        <w:rPr>
+          <w:b/>
+          <w:bCs/>
+        </w:rPr>
+        <w:t>Sequence diagram – Egg</w:t>
+      </w:r>
+      <w:r>
+        <w:rPr>
+          <w:b/>
+          <w:bCs/>
+        </w:rPr>
+        <w:t xml:space="preserve">’s </w:t>
+      </w:r>
+      <w:r>
+        <w:rPr>
+          <w:b/>
+          <w:bCs/>
+        </w:rPr>
+        <w:t>tick</w:t>
+      </w:r>
+      <w:r>
+        <w:rPr>
+          <w:b/>
+          <w:bCs/>
+        </w:rPr>
+        <w:t xml:space="preserve"> method</w:t>
+      </w:r>
+    </w:p>
+    <w:p>
+      <w:pPr>
+        <w:rPr>
+          <w:b/>
+          <w:bCs/>
+        </w:rPr>
+      </w:pPr>
+      <w:r>
+        <w:rPr>
           <w:noProof/>
         </w:rPr>
         <w:lastRenderedPageBreak/>
         <w:drawing>
-          <wp:anchor distT="0" distB="0" distL="114300" distR="114300" simplePos="0" relativeHeight="251659264" behindDoc="0" locked="0" layoutInCell="1" allowOverlap="1" wp14:anchorId="5707A1CA" wp14:editId="69503668">
+          <wp:anchor distT="0" distB="0" distL="114300" distR="114300" simplePos="0" relativeHeight="251663360" behindDoc="1" locked="0" layoutInCell="1" allowOverlap="1" wp14:anchorId="5860C8A7" wp14:editId="32804223">
             <wp:simplePos x="0" y="0"/>
             <wp:positionH relativeFrom="margin">
-              <wp:posOffset>61389</wp:posOffset>
+              <wp:align>center</wp:align>
             </wp:positionH>
             <wp:positionV relativeFrom="paragraph">
-              <wp:posOffset>254635</wp:posOffset>
+              <wp:posOffset>256701</wp:posOffset>
             </wp:positionV>
-            <wp:extent cx="8750311" cy="5473785"/>
-            <wp:effectExtent l="0" t="0" r="0" b="0"/>
-            <wp:wrapSquare wrapText="bothSides"/>
-            <wp:docPr id="3" name="Picture 3"/>
+            <wp:extent cx="6544945" cy="5210175"/>
+            <wp:effectExtent l="0" t="0" r="0" b="9525"/>
+            <wp:wrapTight wrapText="bothSides">
+              <wp:wrapPolygon edited="0">
+                <wp:start x="0" y="0"/>
+                <wp:lineTo x="0" y="21561"/>
+                <wp:lineTo x="21376" y="21561"/>
+                <wp:lineTo x="21376" y="0"/>
+                <wp:lineTo x="0" y="0"/>
+              </wp:wrapPolygon>
+            </wp:wrapTight>
+            <wp:docPr id="8" name="Picture 8"/>
             <wp:cNvGraphicFramePr>
               <a:graphicFrameLocks xmlns:a="http://schemas.openxmlformats.org/drawingml/2006/main" noChangeAspect="1"/>
             </wp:cNvGraphicFramePr>
@@ -162,28 +286,31 @@
               <a:graphicData uri="http://schemas.openxmlformats.org/drawingml/2006/picture">
                 <pic:pic xmlns:pic="http://schemas.openxmlformats.org/drawingml/2006/picture">
                   <pic:nvPicPr>
-                    <pic:cNvPr id="1" name=""/>
-                    <pic:cNvPicPr/>
+                    <pic:cNvPr id="0" name="Picture 5"/>
+                    <pic:cNvPicPr>
+                      <a:picLocks noChangeAspect="1" noChangeArrowheads="1"/>
+                    </pic:cNvPicPr>
                   </pic:nvPicPr>
                   <pic:blipFill rotWithShape="1">
-                    <a:blip r:embed="rId5">
+                    <a:blip r:embed="rId6">
                       <a:extLst>
                         <a:ext uri="{28A0092B-C50C-407E-A947-70E740481C1C}">
                           <a14:useLocalDpi xmlns:a14="http://schemas.microsoft.com/office/drawing/2010/main" val="0"/>
                         </a:ext>
                       </a:extLst>
                     </a:blip>
-                    <a:srcRect l="1251" t="206" r="1" b="1"/>
+                    <a:srcRect r="-1506" b="5791"/>
                     <a:stretch/>
                   </pic:blipFill>
                   <pic:spPr bwMode="auto">
                     <a:xfrm>
                       <a:off x="0" y="0"/>
-                      <a:ext cx="8750311" cy="5473785"/>
+                      <a:ext cx="6544945" cy="5210175"/>
                     </a:xfrm>
                     <a:prstGeom prst="rect">
                       <a:avLst/>
                     </a:prstGeom>
+                    <a:noFill/>
                     <a:ln>
                       <a:noFill/>
                     </a:ln>
@@ -196,110 +323,6 @@
                 </pic:pic>
               </a:graphicData>
             </a:graphic>
-            <wp14:sizeRelH relativeFrom="page">
-              <wp14:pctWidth>0</wp14:pctWidth>
-            </wp14:sizeRelH>
-            <wp14:sizeRelV relativeFrom="page">
-              <wp14:pctHeight>0</wp14:pctHeight>
-            </wp14:sizeRelV>
-          </wp:anchor>
-        </w:drawing>
-      </w:r>
-      <w:r>
-        <w:rPr>
-          <w:b/>
-          <w:bCs/>
-        </w:rPr>
-        <w:t>Sequence diagram – Egg</w:t>
-      </w:r>
-      <w:r>
-        <w:rPr>
-          <w:b/>
-          <w:bCs/>
-        </w:rPr>
-        <w:t xml:space="preserve">’s </w:t>
-      </w:r>
-      <w:r>
-        <w:rPr>
-          <w:b/>
-          <w:bCs/>
-        </w:rPr>
-        <w:t>tick</w:t>
-      </w:r>
-      <w:r>
-        <w:rPr>
-          <w:b/>
-          <w:bCs/>
-        </w:rPr>
-        <w:t xml:space="preserve"> method</w:t>
-      </w:r>
-    </w:p>
-    <w:p>
-      <w:pPr>
-        <w:rPr>
-          <w:b/>
-          <w:bCs/>
-        </w:rPr>
-      </w:pPr>
-      <w:r>
-        <w:rPr>
-          <w:noProof/>
-        </w:rPr>
-        <w:lastRenderedPageBreak/>
-        <w:drawing>
-          <wp:anchor distT="0" distB="0" distL="114300" distR="114300" simplePos="0" relativeHeight="251660288" behindDoc="0" locked="0" layoutInCell="1" allowOverlap="1" wp14:anchorId="5618C9D8" wp14:editId="0196F141">
-            <wp:simplePos x="0" y="0"/>
-            <wp:positionH relativeFrom="margin">
-              <wp:posOffset>1362691</wp:posOffset>
-            </wp:positionH>
-            <wp:positionV relativeFrom="margin">
-              <wp:posOffset>290092</wp:posOffset>
-            </wp:positionV>
-            <wp:extent cx="5814060" cy="5473065"/>
-            <wp:effectExtent l="0" t="0" r="0" b="0"/>
-            <wp:wrapSquare wrapText="bothSides"/>
-            <wp:docPr id="2" name="Picture 2"/>
-            <wp:cNvGraphicFramePr>
-              <a:graphicFrameLocks xmlns:a="http://schemas.openxmlformats.org/drawingml/2006/main" noChangeAspect="1"/>
-            </wp:cNvGraphicFramePr>
-            <a:graphic xmlns:a="http://schemas.openxmlformats.org/drawingml/2006/main">
-              <a:graphicData uri="http://schemas.openxmlformats.org/drawingml/2006/picture">
-                <pic:pic xmlns:pic="http://schemas.openxmlformats.org/drawingml/2006/picture">
-                  <pic:nvPicPr>
-                    <pic:cNvPr id="0" name="Picture 1"/>
-                    <pic:cNvPicPr>
-                      <a:picLocks noChangeAspect="1" noChangeArrowheads="1"/>
-                    </pic:cNvPicPr>
-                  </pic:nvPicPr>
-                  <pic:blipFill>
-                    <a:blip r:embed="rId6">
-                      <a:extLst>
-                        <a:ext uri="{28A0092B-C50C-407E-A947-70E740481C1C}">
-                          <a14:useLocalDpi xmlns:a14="http://schemas.microsoft.com/office/drawing/2010/main" val="0"/>
-                        </a:ext>
-                      </a:extLst>
-                    </a:blip>
-                    <a:srcRect/>
-                    <a:stretch>
-                      <a:fillRect/>
-                    </a:stretch>
-                  </pic:blipFill>
-                  <pic:spPr bwMode="auto">
-                    <a:xfrm>
-                      <a:off x="0" y="0"/>
-                      <a:ext cx="5814060" cy="5473065"/>
-                    </a:xfrm>
-                    <a:prstGeom prst="rect">
-                      <a:avLst/>
-                    </a:prstGeom>
-                    <a:noFill/>
-                    <a:ln>
-                      <a:noFill/>
-                    </a:ln>
-                  </pic:spPr>
-                </pic:pic>
-              </a:graphicData>
-            </a:graphic>
             <wp14:sizeRelH relativeFrom="margin">
               <wp14:pctWidth>0</wp14:pctWidth>
             </wp14:sizeRelH>
@@ -314,8 +337,17 @@
           <w:b/>
           <w:bCs/>
         </w:rPr>
-        <w:t>Sequence diagram – DinoActor’s</w:t>
-      </w:r>
+        <w:t xml:space="preserve">Sequence diagram – </w:t>
+      </w:r>
+      <w:proofErr w:type="spellStart"/>
+      <w:r>
+        <w:rPr>
+          <w:b/>
+          <w:bCs/>
+        </w:rPr>
+        <w:t>DinoActor’s</w:t>
+      </w:r>
+      <w:proofErr w:type="spellEnd"/>
       <w:r>
         <w:rPr>
           <w:b/>
@@ -323,205 +355,527 @@
         </w:rPr>
         <w:t xml:space="preserve"> </w:t>
       </w:r>
-      <w:r>
-        <w:rPr>
-          <w:b/>
-          <w:bCs/>
-        </w:rPr>
-        <w:t>playTurn method</w:t>
-      </w:r>
-    </w:p>
-    <w:p>
-      <w:pPr>
-        <w:rPr>
-          <w:b/>
-          <w:bCs/>
-        </w:rPr>
-      </w:pPr>
-    </w:p>
-    <w:p>
-      <w:pPr>
-        <w:rPr>
-          <w:b/>
-          <w:bCs/>
-        </w:rPr>
-      </w:pPr>
-    </w:p>
-    <w:p>
-      <w:pPr>
-        <w:rPr>
-          <w:b/>
-          <w:bCs/>
-        </w:rPr>
-      </w:pPr>
-    </w:p>
-    <w:p>
-      <w:pPr>
-        <w:rPr>
-          <w:b/>
-          <w:bCs/>
-        </w:rPr>
-      </w:pPr>
-    </w:p>
-    <w:p>
-      <w:pPr>
-        <w:rPr>
-          <w:b/>
-          <w:bCs/>
-        </w:rPr>
-      </w:pPr>
-    </w:p>
-    <w:p>
-      <w:pPr>
-        <w:rPr>
-          <w:b/>
-          <w:bCs/>
-        </w:rPr>
-      </w:pPr>
-    </w:p>
-    <w:p>
-      <w:pPr>
-        <w:rPr>
-          <w:b/>
-          <w:bCs/>
-        </w:rPr>
-      </w:pPr>
-    </w:p>
-    <w:p>
-      <w:pPr>
-        <w:rPr>
-          <w:b/>
-          <w:bCs/>
-        </w:rPr>
-      </w:pPr>
-    </w:p>
-    <w:p>
-      <w:pPr>
-        <w:rPr>
-          <w:b/>
-          <w:bCs/>
-        </w:rPr>
-      </w:pPr>
-    </w:p>
-    <w:p>
-      <w:pPr>
-        <w:rPr>
-          <w:b/>
-          <w:bCs/>
-        </w:rPr>
-      </w:pPr>
-    </w:p>
-    <w:p>
-      <w:pPr>
-        <w:rPr>
-          <w:b/>
-          <w:bCs/>
-        </w:rPr>
-      </w:pPr>
-    </w:p>
-    <w:p>
-      <w:pPr>
-        <w:rPr>
-          <w:b/>
-          <w:bCs/>
-        </w:rPr>
-      </w:pPr>
-    </w:p>
-    <w:p>
-      <w:pPr>
-        <w:rPr>
-          <w:b/>
-          <w:bCs/>
-        </w:rPr>
-      </w:pPr>
-    </w:p>
-    <w:p>
-      <w:pPr>
-        <w:rPr>
-          <w:b/>
-          <w:bCs/>
-        </w:rPr>
-      </w:pPr>
-    </w:p>
-    <w:p>
-      <w:pPr>
-        <w:rPr>
-          <w:b/>
-          <w:bCs/>
-        </w:rPr>
-      </w:pPr>
-    </w:p>
-    <w:p>
-      <w:pPr>
-        <w:rPr>
-          <w:b/>
-          <w:bCs/>
-        </w:rPr>
-      </w:pPr>
-    </w:p>
-    <w:p>
-      <w:pPr>
-        <w:rPr>
-          <w:b/>
-          <w:bCs/>
-        </w:rPr>
-      </w:pPr>
-    </w:p>
-    <w:p>
-      <w:pPr>
-        <w:rPr>
-          <w:b/>
-          <w:bCs/>
-        </w:rPr>
-      </w:pPr>
-    </w:p>
-    <w:p>
-      <w:pPr>
-        <w:rPr>
-          <w:b/>
-          <w:bCs/>
-        </w:rPr>
-      </w:pPr>
-    </w:p>
-    <w:p>
-      <w:pPr>
-        <w:rPr>
-          <w:b/>
-          <w:bCs/>
-        </w:rPr>
-      </w:pPr>
-    </w:p>
-    <w:p>
-      <w:pPr>
-        <w:rPr>
-          <w:b/>
-          <w:bCs/>
-        </w:rPr>
-      </w:pPr>
-    </w:p>
-    <w:p>
-      <w:pPr>
-        <w:rPr>
-          <w:b/>
-          <w:bCs/>
-        </w:rPr>
-      </w:pPr>
-    </w:p>
-    <w:p>
-      <w:pPr>
-        <w:rPr>
-          <w:b/>
-          <w:bCs/>
-        </w:rPr>
-      </w:pPr>
-    </w:p>
-    <w:p>
-      <w:pPr>
-        <w:rPr>
-          <w:b/>
-          <w:bCs/>
-        </w:rPr>
-      </w:pPr>
+      <w:proofErr w:type="spellStart"/>
+      <w:r>
+        <w:rPr>
+          <w:b/>
+          <w:bCs/>
+        </w:rPr>
+        <w:t>playTurn</w:t>
+      </w:r>
+      <w:proofErr w:type="spellEnd"/>
+      <w:r>
+        <w:rPr>
+          <w:b/>
+          <w:bCs/>
+        </w:rPr>
+        <w:t xml:space="preserve"> method</w:t>
+      </w:r>
+    </w:p>
+    <w:p>
+      <w:pPr>
+        <w:rPr>
+          <w:b/>
+          <w:bCs/>
+        </w:rPr>
+      </w:pPr>
+    </w:p>
+    <w:p>
+      <w:pPr>
+        <w:rPr>
+          <w:b/>
+          <w:bCs/>
+        </w:rPr>
+      </w:pPr>
+    </w:p>
+    <w:p>
+      <w:pPr>
+        <w:rPr>
+          <w:b/>
+          <w:bCs/>
+        </w:rPr>
+      </w:pPr>
+    </w:p>
+    <w:p>
+      <w:pPr>
+        <w:rPr>
+          <w:b/>
+          <w:bCs/>
+        </w:rPr>
+      </w:pPr>
+    </w:p>
+    <w:p>
+      <w:pPr>
+        <w:rPr>
+          <w:b/>
+          <w:bCs/>
+        </w:rPr>
+      </w:pPr>
+    </w:p>
+    <w:p>
+      <w:pPr>
+        <w:rPr>
+          <w:b/>
+          <w:bCs/>
+        </w:rPr>
+      </w:pPr>
+    </w:p>
+    <w:p>
+      <w:pPr>
+        <w:rPr>
+          <w:b/>
+          <w:bCs/>
+        </w:rPr>
+      </w:pPr>
+    </w:p>
+    <w:p>
+      <w:pPr>
+        <w:rPr>
+          <w:b/>
+          <w:bCs/>
+        </w:rPr>
+      </w:pPr>
+    </w:p>
+    <w:p>
+      <w:pPr>
+        <w:rPr>
+          <w:b/>
+          <w:bCs/>
+        </w:rPr>
+      </w:pPr>
+    </w:p>
+    <w:p>
+      <w:pPr>
+        <w:rPr>
+          <w:b/>
+          <w:bCs/>
+        </w:rPr>
+      </w:pPr>
+    </w:p>
+    <w:p>
+      <w:pPr>
+        <w:rPr>
+          <w:b/>
+          <w:bCs/>
+        </w:rPr>
+      </w:pPr>
+    </w:p>
+    <w:p>
+      <w:pPr>
+        <w:rPr>
+          <w:b/>
+          <w:bCs/>
+        </w:rPr>
+      </w:pPr>
+    </w:p>
+    <w:p>
+      <w:pPr>
+        <w:rPr>
+          <w:b/>
+          <w:bCs/>
+        </w:rPr>
+      </w:pPr>
+    </w:p>
+    <w:p>
+      <w:pPr>
+        <w:rPr>
+          <w:b/>
+          <w:bCs/>
+        </w:rPr>
+      </w:pPr>
+    </w:p>
+    <w:p>
+      <w:pPr>
+        <w:rPr>
+          <w:b/>
+          <w:bCs/>
+        </w:rPr>
+      </w:pPr>
+    </w:p>
+    <w:p>
+      <w:pPr>
+        <w:rPr>
+          <w:b/>
+          <w:bCs/>
+        </w:rPr>
+      </w:pPr>
+    </w:p>
+    <w:p>
+      <w:pPr>
+        <w:rPr>
+          <w:b/>
+          <w:bCs/>
+        </w:rPr>
+      </w:pPr>
+    </w:p>
+    <w:p>
+      <w:pPr>
+        <w:rPr>
+          <w:b/>
+          <w:bCs/>
+        </w:rPr>
+      </w:pPr>
+    </w:p>
+    <w:p>
+      <w:pPr>
+        <w:rPr>
+          <w:b/>
+          <w:bCs/>
+        </w:rPr>
+      </w:pPr>
+    </w:p>
+    <w:p>
+      <w:pPr>
+        <w:rPr>
+          <w:b/>
+          <w:bCs/>
+        </w:rPr>
+      </w:pPr>
+      <w:r>
+        <w:rPr>
+          <w:b/>
+          <w:bCs/>
+        </w:rPr>
+        <w:lastRenderedPageBreak/>
+        <w:t>Next page</w:t>
+      </w:r>
+      <w:r>
+        <w:rPr>
+          <w:b/>
+          <w:bCs/>
+        </w:rPr>
+        <w:t xml:space="preserve"> </w:t>
+      </w:r>
+    </w:p>
+    <w:p>
+      <w:pPr>
+        <w:rPr>
+          <w:b/>
+          <w:bCs/>
+        </w:rPr>
+      </w:pPr>
+    </w:p>
+    <w:p>
+      <w:pPr>
+        <w:rPr>
+          <w:b/>
+          <w:bCs/>
+        </w:rPr>
+      </w:pPr>
+    </w:p>
+    <w:p>
+      <w:pPr>
+        <w:rPr>
+          <w:b/>
+          <w:bCs/>
+        </w:rPr>
+      </w:pPr>
+    </w:p>
+    <w:p>
+      <w:pPr>
+        <w:rPr>
+          <w:b/>
+          <w:bCs/>
+        </w:rPr>
+      </w:pPr>
+    </w:p>
+    <w:p>
+      <w:pPr>
+        <w:rPr>
+          <w:b/>
+          <w:bCs/>
+        </w:rPr>
+      </w:pPr>
+    </w:p>
+    <w:p>
+      <w:pPr>
+        <w:rPr>
+          <w:b/>
+          <w:bCs/>
+        </w:rPr>
+      </w:pPr>
+    </w:p>
+    <w:p>
+      <w:pPr>
+        <w:rPr>
+          <w:b/>
+          <w:bCs/>
+        </w:rPr>
+      </w:pPr>
+    </w:p>
+    <w:p>
+      <w:pPr>
+        <w:rPr>
+          <w:b/>
+          <w:bCs/>
+        </w:rPr>
+      </w:pPr>
+    </w:p>
+    <w:p>
+      <w:pPr>
+        <w:rPr>
+          <w:b/>
+          <w:bCs/>
+        </w:rPr>
+      </w:pPr>
+    </w:p>
+    <w:p>
+      <w:pPr>
+        <w:rPr>
+          <w:b/>
+          <w:bCs/>
+        </w:rPr>
+      </w:pPr>
+    </w:p>
+    <w:p>
+      <w:pPr>
+        <w:rPr>
+          <w:b/>
+          <w:bCs/>
+        </w:rPr>
+      </w:pPr>
+    </w:p>
+    <w:p>
+      <w:pPr>
+        <w:rPr>
+          <w:b/>
+          <w:bCs/>
+        </w:rPr>
+      </w:pPr>
+    </w:p>
+    <w:p>
+      <w:pPr>
+        <w:rPr>
+          <w:b/>
+          <w:bCs/>
+        </w:rPr>
+      </w:pPr>
+    </w:p>
+    <w:p>
+      <w:pPr>
+        <w:rPr>
+          <w:b/>
+          <w:bCs/>
+        </w:rPr>
+      </w:pPr>
+    </w:p>
+    <w:p>
+      <w:pPr>
+        <w:rPr>
+          <w:b/>
+          <w:bCs/>
+        </w:rPr>
+      </w:pPr>
+    </w:p>
+    <w:p>
+      <w:pPr>
+        <w:rPr>
+          <w:b/>
+          <w:bCs/>
+        </w:rPr>
+      </w:pPr>
+    </w:p>
+    <w:p>
+      <w:pPr>
+        <w:rPr>
+          <w:b/>
+          <w:bCs/>
+        </w:rPr>
+      </w:pPr>
+    </w:p>
+    <w:p>
+      <w:pPr>
+        <w:rPr>
+          <w:b/>
+          <w:bCs/>
+        </w:rPr>
+      </w:pPr>
+    </w:p>
+    <w:p>
+      <w:pPr>
+        <w:rPr>
+          <w:b/>
+          <w:bCs/>
+        </w:rPr>
+      </w:pPr>
+    </w:p>
+    <w:p>
+      <w:pPr>
+        <w:rPr>
+          <w:b/>
+          <w:bCs/>
+        </w:rPr>
+      </w:pPr>
+      <w:r>
+        <w:rPr>
+          <w:b/>
+          <w:bCs/>
+        </w:rPr>
+        <w:lastRenderedPageBreak/>
+        <w:t xml:space="preserve">Sequence diagram – </w:t>
+      </w:r>
+      <w:proofErr w:type="spellStart"/>
+      <w:r>
+        <w:rPr>
+          <w:b/>
+          <w:bCs/>
+        </w:rPr>
+        <w:t>PlayerFeedAction’s</w:t>
+      </w:r>
+      <w:proofErr w:type="spellEnd"/>
+      <w:r>
+        <w:rPr>
+          <w:b/>
+          <w:bCs/>
+        </w:rPr>
+        <w:t xml:space="preserve"> execute method</w:t>
+      </w:r>
+    </w:p>
+    <w:p>
+      <w:pPr>
+        <w:jc w:val="center"/>
+        <w:rPr>
+          <w:b/>
+          <w:bCs/>
+        </w:rPr>
+      </w:pPr>
+      <w:r>
+        <w:rPr>
+          <w:b/>
+          <w:bCs/>
+          <w:noProof/>
+        </w:rPr>
+        <w:drawing>
+          <wp:inline distT="0" distB="0" distL="0" distR="0" wp14:anchorId="0535ED09" wp14:editId="1C7C34A0">
+            <wp:extent cx="5905500" cy="5397500"/>
+            <wp:effectExtent l="0" t="0" r="0" b="0"/>
+            <wp:docPr id="4" name="Picture 4"/>
+            <wp:cNvGraphicFramePr>
+              <a:graphicFrameLocks xmlns:a="http://schemas.openxmlformats.org/drawingml/2006/main" noChangeAspect="1"/>
+            </wp:cNvGraphicFramePr>
+            <a:graphic xmlns:a="http://schemas.openxmlformats.org/drawingml/2006/main">
+              <a:graphicData uri="http://schemas.openxmlformats.org/drawingml/2006/picture">
+                <pic:pic xmlns:pic="http://schemas.openxmlformats.org/drawingml/2006/picture">
+                  <pic:nvPicPr>
+                    <pic:cNvPr id="4" name="Picture 4"/>
+                    <pic:cNvPicPr/>
+                  </pic:nvPicPr>
+                  <pic:blipFill>
+                    <a:blip r:embed="rId7">
+                      <a:extLst>
+                        <a:ext uri="{28A0092B-C50C-407E-A947-70E740481C1C}">
+                          <a14:useLocalDpi xmlns:a14="http://schemas.microsoft.com/office/drawing/2010/main" val="0"/>
+                        </a:ext>
+                      </a:extLst>
+                    </a:blip>
+                    <a:stretch>
+                      <a:fillRect/>
+                    </a:stretch>
+                  </pic:blipFill>
+                  <pic:spPr>
+                    <a:xfrm>
+                      <a:off x="0" y="0"/>
+                      <a:ext cx="5905500" cy="5397500"/>
+                    </a:xfrm>
+                    <a:prstGeom prst="rect">
+                      <a:avLst/>
+                    </a:prstGeom>
+                  </pic:spPr>
+                </pic:pic>
+              </a:graphicData>
+            </a:graphic>
+          </wp:inline>
+        </w:drawing>
+      </w:r>
+    </w:p>
+    <w:p>
+      <w:pPr>
+        <w:rPr>
+          <w:b/>
+          <w:bCs/>
+        </w:rPr>
+      </w:pPr>
+      <w:r>
+        <w:rPr>
+          <w:b/>
+          <w:bCs/>
+        </w:rPr>
+        <w:lastRenderedPageBreak/>
+        <w:t xml:space="preserve">Sequence diagram – </w:t>
+      </w:r>
+      <w:proofErr w:type="spellStart"/>
+      <w:r>
+        <w:rPr>
+          <w:b/>
+          <w:bCs/>
+        </w:rPr>
+        <w:t>SearchItemAction’s</w:t>
+      </w:r>
+      <w:proofErr w:type="spellEnd"/>
+      <w:r>
+        <w:rPr>
+          <w:b/>
+          <w:bCs/>
+        </w:rPr>
+        <w:t xml:space="preserve"> execute method</w:t>
+      </w:r>
+    </w:p>
+    <w:p>
+      <w:pPr>
+        <w:jc w:val="center"/>
+        <w:rPr>
+          <w:b/>
+          <w:bCs/>
+        </w:rPr>
+      </w:pPr>
+      <w:r>
+        <w:rPr>
+          <w:b/>
+          <w:bCs/>
+          <w:noProof/>
+        </w:rPr>
+        <w:drawing>
+          <wp:inline distT="0" distB="0" distL="0" distR="0" wp14:anchorId="4D1677F5" wp14:editId="15267F67">
+            <wp:extent cx="6690360" cy="5402580"/>
+            <wp:effectExtent l="0" t="0" r="0" b="7620"/>
+            <wp:docPr id="5" name="Picture 5"/>
+            <wp:cNvGraphicFramePr>
+              <a:graphicFrameLocks xmlns:a="http://schemas.openxmlformats.org/drawingml/2006/main" noChangeAspect="1"/>
+            </wp:cNvGraphicFramePr>
+            <a:graphic xmlns:a="http://schemas.openxmlformats.org/drawingml/2006/main">
+              <a:graphicData uri="http://schemas.openxmlformats.org/drawingml/2006/picture">
+                <pic:pic xmlns:pic="http://schemas.openxmlformats.org/drawingml/2006/picture">
+                  <pic:nvPicPr>
+                    <pic:cNvPr id="5" name="Picture 5"/>
+                    <pic:cNvPicPr/>
+                  </pic:nvPicPr>
+                  <pic:blipFill>
+                    <a:blip r:embed="rId8">
+                      <a:extLst>
+                        <a:ext uri="{28A0092B-C50C-407E-A947-70E740481C1C}">
+                          <a14:useLocalDpi xmlns:a14="http://schemas.microsoft.com/office/drawing/2010/main" val="0"/>
+                        </a:ext>
+                      </a:extLst>
+                    </a:blip>
+                    <a:stretch>
+                      <a:fillRect/>
+                    </a:stretch>
+                  </pic:blipFill>
+                  <pic:spPr>
+                    <a:xfrm>
+                      <a:off x="0" y="0"/>
+                      <a:ext cx="6715057" cy="5422523"/>
+                    </a:xfrm>
+                    <a:prstGeom prst="rect">
+                      <a:avLst/>
+                    </a:prstGeom>
+                  </pic:spPr>
+                </pic:pic>
+              </a:graphicData>
+            </a:graphic>
+          </wp:inline>
+        </w:drawing>
+      </w:r>
     </w:p>
     <w:sectPr>
       <w:pgSz w:w="16838" w:h="11906" w:orient="landscape"/>

</xml_diff>

<commit_message>
fixed mistakes in Interaction diagrams.docx
</commit_message>
<xml_diff>
--- a/docs/Interaction diagrams.docx
+++ b/docs/Interaction diagrams.docx
@@ -23,7 +23,6 @@
         </w:rPr>
         <w:t xml:space="preserve"> </w:t>
       </w:r>
-      <w:proofErr w:type="spellStart"/>
       <w:r>
         <w:rPr>
           <w:b/>
@@ -38,26 +37,39 @@
         </w:rPr>
         <w:t>.getAction</w:t>
       </w:r>
-      <w:proofErr w:type="spellEnd"/>
-    </w:p>
-    <w:p>
+    </w:p>
+    <w:p>
+      <w:pPr>
+        <w:rPr>
+          <w:b/>
+          <w:bCs/>
+        </w:rPr>
+      </w:pPr>
       <w:r>
         <w:rPr>
           <w:noProof/>
         </w:rPr>
         <w:drawing>
-          <wp:anchor distT="0" distB="0" distL="114300" distR="114300" simplePos="0" relativeHeight="251658240" behindDoc="0" locked="0" layoutInCell="1" allowOverlap="1" wp14:anchorId="52CDDC77" wp14:editId="6BA20EC6">
+          <wp:anchor distT="0" distB="0" distL="114300" distR="114300" simplePos="0" relativeHeight="251661312" behindDoc="1" locked="0" layoutInCell="1" allowOverlap="1" wp14:anchorId="67C6F782" wp14:editId="68BBC4F9">
             <wp:simplePos x="0" y="0"/>
             <wp:positionH relativeFrom="margin">
               <wp:align>center</wp:align>
             </wp:positionH>
-            <wp:positionV relativeFrom="margin">
-              <wp:align>center</wp:align>
+            <wp:positionV relativeFrom="paragraph">
+              <wp:posOffset>12700</wp:posOffset>
             </wp:positionV>
-            <wp:extent cx="6826250" cy="4856480"/>
-            <wp:effectExtent l="0" t="0" r="0" b="1270"/>
-            <wp:wrapSquare wrapText="bothSides"/>
-            <wp:docPr id="1" name="Picture 1"/>
+            <wp:extent cx="6946900" cy="5133340"/>
+            <wp:effectExtent l="0" t="0" r="6350" b="0"/>
+            <wp:wrapTight wrapText="bothSides">
+              <wp:wrapPolygon edited="0">
+                <wp:start x="0" y="0"/>
+                <wp:lineTo x="0" y="21482"/>
+                <wp:lineTo x="21561" y="21482"/>
+                <wp:lineTo x="21561" y="0"/>
+                <wp:lineTo x="0" y="0"/>
+              </wp:wrapPolygon>
+            </wp:wrapTight>
+            <wp:docPr id="7" name="Picture 7"/>
             <wp:cNvGraphicFramePr>
               <a:graphicFrameLocks xmlns:a="http://schemas.openxmlformats.org/drawingml/2006/main" noChangeAspect="1"/>
             </wp:cNvGraphicFramePr>
@@ -78,13 +90,13 @@
                         </a:ext>
                       </a:extLst>
                     </a:blip>
-                    <a:srcRect r="-2925" b="24466"/>
+                    <a:srcRect b="23776"/>
                     <a:stretch/>
                   </pic:blipFill>
                   <pic:spPr bwMode="auto">
                     <a:xfrm>
                       <a:off x="0" y="0"/>
-                      <a:ext cx="6826250" cy="4856480"/>
+                      <a:ext cx="6946900" cy="5133340"/>
                     </a:xfrm>
                     <a:prstGeom prst="rect">
                       <a:avLst/>
@@ -141,22 +153,64 @@
         <w:rPr>
           <w:b/>
           <w:bCs/>
+        </w:rPr>
+        <w:lastRenderedPageBreak/>
+        <w:t>Sequence diagram – Egg</w:t>
+      </w:r>
+      <w:r>
+        <w:rPr>
+          <w:b/>
+          <w:bCs/>
+        </w:rPr>
+        <w:t xml:space="preserve">’s </w:t>
+      </w:r>
+      <w:r>
+        <w:rPr>
+          <w:b/>
+          <w:bCs/>
+        </w:rPr>
+        <w:t>tick</w:t>
+      </w:r>
+      <w:r>
+        <w:rPr>
+          <w:b/>
+          <w:bCs/>
+        </w:rPr>
+        <w:t xml:space="preserve"> method</w:t>
+      </w:r>
+    </w:p>
+    <w:p>
+      <w:pPr>
+        <w:rPr>
+          <w:b/>
+          <w:bCs/>
+        </w:rPr>
+      </w:pPr>
+      <w:r>
+        <w:rPr>
           <w:noProof/>
         </w:rPr>
-        <w:lastRenderedPageBreak/>
         <w:drawing>
-          <wp:anchor distT="0" distB="0" distL="114300" distR="114300" simplePos="0" relativeHeight="251659264" behindDoc="0" locked="0" layoutInCell="1" allowOverlap="1" wp14:anchorId="5707A1CA" wp14:editId="69503668">
+          <wp:anchor distT="0" distB="0" distL="114300" distR="114300" simplePos="0" relativeHeight="251662336" behindDoc="1" locked="0" layoutInCell="1" allowOverlap="1" wp14:anchorId="0D3C10A0" wp14:editId="18387857">
             <wp:simplePos x="0" y="0"/>
             <wp:positionH relativeFrom="margin">
-              <wp:posOffset>61389</wp:posOffset>
+              <wp:align>center</wp:align>
             </wp:positionH>
             <wp:positionV relativeFrom="paragraph">
-              <wp:posOffset>254635</wp:posOffset>
+              <wp:posOffset>111760</wp:posOffset>
             </wp:positionV>
-            <wp:extent cx="8750311" cy="5473785"/>
-            <wp:effectExtent l="0" t="0" r="0" b="0"/>
-            <wp:wrapSquare wrapText="bothSides"/>
-            <wp:docPr id="3" name="Picture 3"/>
+            <wp:extent cx="8000871" cy="5022746"/>
+            <wp:effectExtent l="0" t="0" r="635" b="6985"/>
+            <wp:wrapTight wrapText="bothSides">
+              <wp:wrapPolygon edited="0">
+                <wp:start x="0" y="0"/>
+                <wp:lineTo x="0" y="21548"/>
+                <wp:lineTo x="21550" y="21548"/>
+                <wp:lineTo x="21550" y="0"/>
+                <wp:lineTo x="0" y="0"/>
+              </wp:wrapPolygon>
+            </wp:wrapTight>
+            <wp:docPr id="8" name="Picture 8"/>
             <wp:cNvGraphicFramePr>
               <a:graphicFrameLocks xmlns:a="http://schemas.openxmlformats.org/drawingml/2006/main" noChangeAspect="1"/>
             </wp:cNvGraphicFramePr>
@@ -164,8 +218,10 @@
               <a:graphicData uri="http://schemas.openxmlformats.org/drawingml/2006/picture">
                 <pic:pic xmlns:pic="http://schemas.openxmlformats.org/drawingml/2006/picture">
                   <pic:nvPicPr>
-                    <pic:cNvPr id="1" name=""/>
-                    <pic:cNvPicPr/>
+                    <pic:cNvPr id="0" name="Picture 3"/>
+                    <pic:cNvPicPr>
+                      <a:picLocks noChangeAspect="1" noChangeArrowheads="1"/>
+                    </pic:cNvPicPr>
                   </pic:nvPicPr>
                   <pic:blipFill rotWithShape="1">
                     <a:blip r:embed="rId5">
@@ -175,17 +231,18 @@
                         </a:ext>
                       </a:extLst>
                     </a:blip>
-                    <a:srcRect l="1251" t="206" r="1" b="1"/>
+                    <a:srcRect b="21671"/>
                     <a:stretch/>
                   </pic:blipFill>
                   <pic:spPr bwMode="auto">
                     <a:xfrm>
                       <a:off x="0" y="0"/>
-                      <a:ext cx="8750311" cy="5473785"/>
+                      <a:ext cx="8000871" cy="5022746"/>
                     </a:xfrm>
                     <a:prstGeom prst="rect">
                       <a:avLst/>
                     </a:prstGeom>
+                    <a:noFill/>
                     <a:ln>
                       <a:noFill/>
                     </a:ln>
@@ -198,42 +255,60 @@
                 </pic:pic>
               </a:graphicData>
             </a:graphic>
-            <wp14:sizeRelH relativeFrom="page">
+            <wp14:sizeRelH relativeFrom="margin">
               <wp14:pctWidth>0</wp14:pctWidth>
             </wp14:sizeRelH>
-            <wp14:sizeRelV relativeFrom="page">
+            <wp14:sizeRelV relativeFrom="margin">
               <wp14:pctHeight>0</wp14:pctHeight>
             </wp14:sizeRelV>
           </wp:anchor>
         </w:drawing>
       </w:r>
-      <w:r>
-        <w:rPr>
-          <w:b/>
-          <w:bCs/>
-        </w:rPr>
-        <w:t>Sequence diagram – Egg</w:t>
-      </w:r>
-      <w:r>
-        <w:rPr>
-          <w:b/>
-          <w:bCs/>
-        </w:rPr>
-        <w:t xml:space="preserve">’s </w:t>
-      </w:r>
-      <w:r>
-        <w:rPr>
-          <w:b/>
-          <w:bCs/>
-        </w:rPr>
-        <w:t>tick</w:t>
-      </w:r>
-      <w:r>
-        <w:rPr>
-          <w:b/>
-          <w:bCs/>
-        </w:rPr>
-        <w:t xml:space="preserve"> method</w:t>
+    </w:p>
+    <w:p>
+      <w:pPr>
+        <w:rPr>
+          <w:b/>
+          <w:bCs/>
+        </w:rPr>
+      </w:pPr>
+    </w:p>
+    <w:p>
+      <w:pPr>
+        <w:rPr>
+          <w:b/>
+          <w:bCs/>
+        </w:rPr>
+      </w:pPr>
+    </w:p>
+    <w:p>
+      <w:pPr>
+        <w:rPr>
+          <w:b/>
+          <w:bCs/>
+        </w:rPr>
+      </w:pPr>
+      <w:r>
+        <w:rPr>
+          <w:b/>
+          <w:bCs/>
+        </w:rPr>
+        <w:lastRenderedPageBreak/>
+        <w:t>Sequence diagram – DinoActor’s</w:t>
+      </w:r>
+      <w:r>
+        <w:rPr>
+          <w:b/>
+          <w:bCs/>
+        </w:rPr>
+        <w:t xml:space="preserve"> </w:t>
+      </w:r>
+      <w:r>
+        <w:rPr>
+          <w:b/>
+          <w:bCs/>
+        </w:rPr>
+        <w:t>playTurn method</w:t>
       </w:r>
     </w:p>
     <w:p>
@@ -247,20 +322,27 @@
         <w:rPr>
           <w:noProof/>
         </w:rPr>
-        <w:lastRenderedPageBreak/>
         <w:drawing>
-          <wp:anchor distT="0" distB="0" distL="114300" distR="114300" simplePos="0" relativeHeight="251660288" behindDoc="0" locked="0" layoutInCell="1" allowOverlap="1" wp14:anchorId="5618C9D8" wp14:editId="0196F141">
+          <wp:anchor distT="0" distB="0" distL="114300" distR="114300" simplePos="0" relativeHeight="251663360" behindDoc="1" locked="0" layoutInCell="1" allowOverlap="1" wp14:anchorId="6E5E28EC" wp14:editId="308C36CD">
             <wp:simplePos x="0" y="0"/>
             <wp:positionH relativeFrom="margin">
-              <wp:posOffset>1362691</wp:posOffset>
+              <wp:posOffset>495300</wp:posOffset>
             </wp:positionH>
-            <wp:positionV relativeFrom="margin">
-              <wp:posOffset>290092</wp:posOffset>
+            <wp:positionV relativeFrom="paragraph">
+              <wp:posOffset>-88265</wp:posOffset>
             </wp:positionV>
-            <wp:extent cx="5814060" cy="5473065"/>
-            <wp:effectExtent l="0" t="0" r="0" b="0"/>
-            <wp:wrapSquare wrapText="bothSides"/>
-            <wp:docPr id="2" name="Picture 2"/>
+            <wp:extent cx="6813550" cy="5530850"/>
+            <wp:effectExtent l="0" t="0" r="6350" b="0"/>
+            <wp:wrapTight wrapText="bothSides">
+              <wp:wrapPolygon edited="0">
+                <wp:start x="0" y="0"/>
+                <wp:lineTo x="0" y="21501"/>
+                <wp:lineTo x="21560" y="21501"/>
+                <wp:lineTo x="21560" y="0"/>
+                <wp:lineTo x="0" y="0"/>
+              </wp:wrapPolygon>
+            </wp:wrapTight>
+            <wp:docPr id="9" name="Picture 9"/>
             <wp:cNvGraphicFramePr>
               <a:graphicFrameLocks xmlns:a="http://schemas.openxmlformats.org/drawingml/2006/main" noChangeAspect="1"/>
             </wp:cNvGraphicFramePr>
@@ -268,12 +350,12 @@
               <a:graphicData uri="http://schemas.openxmlformats.org/drawingml/2006/picture">
                 <pic:pic xmlns:pic="http://schemas.openxmlformats.org/drawingml/2006/picture">
                   <pic:nvPicPr>
-                    <pic:cNvPr id="0" name="Picture 1"/>
+                    <pic:cNvPr id="0" name="Picture 5"/>
                     <pic:cNvPicPr>
                       <a:picLocks noChangeAspect="1" noChangeArrowheads="1"/>
                     </pic:cNvPicPr>
                   </pic:nvPicPr>
-                  <pic:blipFill>
+                  <pic:blipFill rotWithShape="1">
                     <a:blip r:embed="rId6">
                       <a:extLst>
                         <a:ext uri="{28A0092B-C50C-407E-A947-70E740481C1C}">
@@ -281,15 +363,13 @@
                         </a:ext>
                       </a:extLst>
                     </a:blip>
-                    <a:srcRect/>
-                    <a:stretch>
-                      <a:fillRect/>
-                    </a:stretch>
+                    <a:srcRect b="5384"/>
+                    <a:stretch/>
                   </pic:blipFill>
                   <pic:spPr bwMode="auto">
                     <a:xfrm>
                       <a:off x="0" y="0"/>
-                      <a:ext cx="5814060" cy="5473065"/>
+                      <a:ext cx="6813550" cy="5530850"/>
                     </a:xfrm>
                     <a:prstGeom prst="rect">
                       <a:avLst/>
@@ -298,6 +378,11 @@
                     <a:ln>
                       <a:noFill/>
                     </a:ln>
+                    <a:extLst>
+                      <a:ext uri="{53640926-AAD7-44D8-BBD7-CCE9431645EC}">
+                        <a14:shadowObscured xmlns:a14="http://schemas.microsoft.com/office/drawing/2010/main"/>
+                      </a:ext>
+                    </a:extLst>
                   </pic:spPr>
                 </pic:pic>
               </a:graphicData>
@@ -311,53 +396,6 @@
           </wp:anchor>
         </w:drawing>
       </w:r>
-      <w:r>
-        <w:rPr>
-          <w:b/>
-          <w:bCs/>
-        </w:rPr>
-        <w:t xml:space="preserve">Sequence diagram – </w:t>
-      </w:r>
-      <w:proofErr w:type="spellStart"/>
-      <w:r>
-        <w:rPr>
-          <w:b/>
-          <w:bCs/>
-        </w:rPr>
-        <w:t>DinoActor’s</w:t>
-      </w:r>
-      <w:proofErr w:type="spellEnd"/>
-      <w:r>
-        <w:rPr>
-          <w:b/>
-          <w:bCs/>
-        </w:rPr>
-        <w:t xml:space="preserve"> </w:t>
-      </w:r>
-      <w:proofErr w:type="spellStart"/>
-      <w:r>
-        <w:rPr>
-          <w:b/>
-          <w:bCs/>
-        </w:rPr>
-        <w:t>playTurn</w:t>
-      </w:r>
-      <w:proofErr w:type="spellEnd"/>
-      <w:r>
-        <w:rPr>
-          <w:b/>
-          <w:bCs/>
-        </w:rPr>
-        <w:t xml:space="preserve"> method</w:t>
-      </w:r>
-    </w:p>
-    <w:p>
-      <w:pPr>
-        <w:rPr>
-          <w:b/>
-          <w:bCs/>
-        </w:rPr>
-      </w:pPr>
     </w:p>
     <w:p>
       <w:pPr>
@@ -684,23 +722,7 @@
           <w:bCs/>
         </w:rPr>
         <w:lastRenderedPageBreak/>
-        <w:t xml:space="preserve">Sequence diagram – </w:t>
-      </w:r>
-      <w:proofErr w:type="spellStart"/>
-      <w:r>
-        <w:rPr>
-          <w:b/>
-          <w:bCs/>
-        </w:rPr>
-        <w:t>PlayerFeedAction’s</w:t>
-      </w:r>
-      <w:proofErr w:type="spellEnd"/>
-      <w:r>
-        <w:rPr>
-          <w:b/>
-          <w:bCs/>
-        </w:rPr>
-        <w:t xml:space="preserve"> execute method</w:t>
+        <w:t>Sequence diagram – PlayerFeedAction’s execute method</w:t>
       </w:r>
     </w:p>
     <w:p>
@@ -773,23 +795,7 @@
           <w:bCs/>
         </w:rPr>
         <w:lastRenderedPageBreak/>
-        <w:t xml:space="preserve">Sequence diagram – </w:t>
-      </w:r>
-      <w:proofErr w:type="spellStart"/>
-      <w:r>
-        <w:rPr>
-          <w:b/>
-          <w:bCs/>
-        </w:rPr>
-        <w:t>SearchItemAction’s</w:t>
-      </w:r>
-      <w:proofErr w:type="spellEnd"/>
-      <w:r>
-        <w:rPr>
-          <w:b/>
-          <w:bCs/>
-        </w:rPr>
-        <w:t xml:space="preserve"> execute method</w:t>
+        <w:t>Sequence diagram – SearchItemAction’s execute method</w:t>
       </w:r>
     </w:p>
     <w:p>
@@ -862,23 +868,7 @@
           <w:bCs/>
         </w:rPr>
         <w:lastRenderedPageBreak/>
-        <w:t xml:space="preserve">Sequence diagram – </w:t>
-      </w:r>
-      <w:proofErr w:type="spellStart"/>
-      <w:r>
-        <w:rPr>
-          <w:b/>
-          <w:bCs/>
-        </w:rPr>
-        <w:t>VendingMachine’s</w:t>
-      </w:r>
-      <w:proofErr w:type="spellEnd"/>
-      <w:r>
-        <w:rPr>
-          <w:b/>
-          <w:bCs/>
-        </w:rPr>
-        <w:t xml:space="preserve"> choose method</w:t>
+        <w:t>Sequence diagram – VendingMachine’s choose method</w:t>
       </w:r>
     </w:p>
     <w:p>

</xml_diff>

<commit_message>
added sequence diagram for Tree
</commit_message>
<xml_diff>
--- a/docs/Interaction diagrams.docx
+++ b/docs/Interaction diagrams.docx
@@ -23,6 +23,7 @@
         </w:rPr>
         <w:t xml:space="preserve"> </w:t>
       </w:r>
+      <w:proofErr w:type="spellStart"/>
       <w:r>
         <w:rPr>
           <w:b/>
@@ -37,6 +38,7 @@
         </w:rPr>
         <w:t>.getAction</w:t>
       </w:r>
+      <w:proofErr w:type="spellEnd"/>
     </w:p>
     <w:p>
       <w:pPr>
@@ -294,8 +296,17 @@
           <w:bCs/>
         </w:rPr>
         <w:lastRenderedPageBreak/>
-        <w:t>Sequence diagram – DinoActor’s</w:t>
-      </w:r>
+        <w:t xml:space="preserve">Sequence diagram – </w:t>
+      </w:r>
+      <w:proofErr w:type="spellStart"/>
+      <w:r>
+        <w:rPr>
+          <w:b/>
+          <w:bCs/>
+        </w:rPr>
+        <w:t>DinoActor’s</w:t>
+      </w:r>
+      <w:proofErr w:type="spellEnd"/>
       <w:r>
         <w:rPr>
           <w:b/>
@@ -303,12 +314,21 @@
         </w:rPr>
         <w:t xml:space="preserve"> </w:t>
       </w:r>
-      <w:r>
-        <w:rPr>
-          <w:b/>
-          <w:bCs/>
-        </w:rPr>
-        <w:t>playTurn method</w:t>
+      <w:proofErr w:type="spellStart"/>
+      <w:r>
+        <w:rPr>
+          <w:b/>
+          <w:bCs/>
+        </w:rPr>
+        <w:t>playTurn</w:t>
+      </w:r>
+      <w:proofErr w:type="spellEnd"/>
+      <w:r>
+        <w:rPr>
+          <w:b/>
+          <w:bCs/>
+        </w:rPr>
+        <w:t xml:space="preserve"> method</w:t>
       </w:r>
     </w:p>
     <w:p>
@@ -722,7 +742,23 @@
           <w:bCs/>
         </w:rPr>
         <w:lastRenderedPageBreak/>
-        <w:t>Sequence diagram – PlayerFeedAction’s execute method</w:t>
+        <w:t xml:space="preserve">Sequence diagram – </w:t>
+      </w:r>
+      <w:proofErr w:type="spellStart"/>
+      <w:r>
+        <w:rPr>
+          <w:b/>
+          <w:bCs/>
+        </w:rPr>
+        <w:t>PlayerFeedAction’s</w:t>
+      </w:r>
+      <w:proofErr w:type="spellEnd"/>
+      <w:r>
+        <w:rPr>
+          <w:b/>
+          <w:bCs/>
+        </w:rPr>
+        <w:t xml:space="preserve"> execute method</w:t>
       </w:r>
     </w:p>
     <w:p>
@@ -795,7 +831,23 @@
           <w:bCs/>
         </w:rPr>
         <w:lastRenderedPageBreak/>
-        <w:t>Sequence diagram – SearchItemAction’s execute method</w:t>
+        <w:t xml:space="preserve">Sequence diagram – </w:t>
+      </w:r>
+      <w:proofErr w:type="spellStart"/>
+      <w:r>
+        <w:rPr>
+          <w:b/>
+          <w:bCs/>
+        </w:rPr>
+        <w:t>SearchItemAction’s</w:t>
+      </w:r>
+      <w:proofErr w:type="spellEnd"/>
+      <w:r>
+        <w:rPr>
+          <w:b/>
+          <w:bCs/>
+        </w:rPr>
+        <w:t xml:space="preserve"> execute method</w:t>
       </w:r>
     </w:p>
     <w:p>
@@ -868,7 +920,23 @@
           <w:bCs/>
         </w:rPr>
         <w:lastRenderedPageBreak/>
-        <w:t>Sequence diagram – VendingMachine’s choose method</w:t>
+        <w:t xml:space="preserve">Sequence diagram – </w:t>
+      </w:r>
+      <w:proofErr w:type="spellStart"/>
+      <w:r>
+        <w:rPr>
+          <w:b/>
+          <w:bCs/>
+        </w:rPr>
+        <w:t>VendingMachine’s</w:t>
+      </w:r>
+      <w:proofErr w:type="spellEnd"/>
+      <w:r>
+        <w:rPr>
+          <w:b/>
+          <w:bCs/>
+        </w:rPr>
+        <w:t xml:space="preserve"> choose method</w:t>
       </w:r>
     </w:p>
     <w:p>
@@ -927,6 +995,79 @@
                         <a14:shadowObscured xmlns:a14="http://schemas.microsoft.com/office/drawing/2010/main"/>
                       </a:ext>
                     </a:extLst>
+                  </pic:spPr>
+                </pic:pic>
+              </a:graphicData>
+            </a:graphic>
+          </wp:inline>
+        </w:drawing>
+      </w:r>
+    </w:p>
+    <w:p>
+      <w:pPr>
+        <w:rPr>
+          <w:b/>
+          <w:bCs/>
+        </w:rPr>
+      </w:pPr>
+      <w:r>
+        <w:rPr>
+          <w:b/>
+          <w:bCs/>
+        </w:rPr>
+        <w:lastRenderedPageBreak/>
+        <w:t>Sequence diagram – Tree’s tick method</w:t>
+      </w:r>
+    </w:p>
+    <w:p>
+      <w:pPr>
+        <w:jc w:val="center"/>
+        <w:rPr>
+          <w:b/>
+          <w:bCs/>
+        </w:rPr>
+      </w:pPr>
+      <w:r>
+        <w:rPr>
+          <w:b/>
+          <w:bCs/>
+          <w:noProof/>
+        </w:rPr>
+        <w:drawing>
+          <wp:inline distT="0" distB="0" distL="0" distR="0" wp14:anchorId="44F709D2" wp14:editId="09501D9D">
+            <wp:extent cx="3626224" cy="5384126"/>
+            <wp:effectExtent l="0" t="0" r="0" b="7620"/>
+            <wp:docPr id="1" name="Picture 1"/>
+            <wp:cNvGraphicFramePr>
+              <a:graphicFrameLocks xmlns:a="http://schemas.openxmlformats.org/drawingml/2006/main" noChangeAspect="1"/>
+            </wp:cNvGraphicFramePr>
+            <a:graphic xmlns:a="http://schemas.openxmlformats.org/drawingml/2006/main">
+              <a:graphicData uri="http://schemas.openxmlformats.org/drawingml/2006/picture">
+                <pic:pic xmlns:pic="http://schemas.openxmlformats.org/drawingml/2006/picture">
+                  <pic:nvPicPr>
+                    <pic:cNvPr id="1" name="Picture 1"/>
+                    <pic:cNvPicPr/>
+                  </pic:nvPicPr>
+                  <pic:blipFill>
+                    <a:blip r:embed="rId10">
+                      <a:extLst>
+                        <a:ext uri="{28A0092B-C50C-407E-A947-70E740481C1C}">
+                          <a14:useLocalDpi xmlns:a14="http://schemas.microsoft.com/office/drawing/2010/main" val="0"/>
+                        </a:ext>
+                      </a:extLst>
+                    </a:blip>
+                    <a:stretch>
+                      <a:fillRect/>
+                    </a:stretch>
+                  </pic:blipFill>
+                  <pic:spPr>
+                    <a:xfrm>
+                      <a:off x="0" y="0"/>
+                      <a:ext cx="3646511" cy="5414248"/>
+                    </a:xfrm>
+                    <a:prstGeom prst="rect">
+                      <a:avLst/>
+                    </a:prstGeom>
                   </pic:spPr>
                 </pic:pic>
               </a:graphicData>

</xml_diff>

<commit_message>
added sequence diagram for Bush
</commit_message>
<xml_diff>
--- a/docs/Interaction diagrams.docx
+++ b/docs/Interaction diagrams.docx
@@ -1064,6 +1064,79 @@
                     <a:xfrm>
                       <a:off x="0" y="0"/>
                       <a:ext cx="3646511" cy="5414248"/>
+                    </a:xfrm>
+                    <a:prstGeom prst="rect">
+                      <a:avLst/>
+                    </a:prstGeom>
+                  </pic:spPr>
+                </pic:pic>
+              </a:graphicData>
+            </a:graphic>
+          </wp:inline>
+        </w:drawing>
+      </w:r>
+    </w:p>
+    <w:p>
+      <w:pPr>
+        <w:rPr>
+          <w:b/>
+          <w:bCs/>
+        </w:rPr>
+      </w:pPr>
+      <w:r>
+        <w:rPr>
+          <w:b/>
+          <w:bCs/>
+        </w:rPr>
+        <w:lastRenderedPageBreak/>
+        <w:t>Sequence diagram – Bush’s tick method</w:t>
+      </w:r>
+    </w:p>
+    <w:p>
+      <w:pPr>
+        <w:jc w:val="center"/>
+        <w:rPr>
+          <w:b/>
+          <w:bCs/>
+        </w:rPr>
+      </w:pPr>
+      <w:r>
+        <w:rPr>
+          <w:b/>
+          <w:bCs/>
+          <w:noProof/>
+        </w:rPr>
+        <w:drawing>
+          <wp:inline distT="0" distB="0" distL="0" distR="0" wp14:anchorId="223D8BBD" wp14:editId="29D7C636">
+            <wp:extent cx="7239357" cy="5379720"/>
+            <wp:effectExtent l="0" t="0" r="0" b="0"/>
+            <wp:docPr id="2" name="Picture 2"/>
+            <wp:cNvGraphicFramePr>
+              <a:graphicFrameLocks xmlns:a="http://schemas.openxmlformats.org/drawingml/2006/main" noChangeAspect="1"/>
+            </wp:cNvGraphicFramePr>
+            <a:graphic xmlns:a="http://schemas.openxmlformats.org/drawingml/2006/main">
+              <a:graphicData uri="http://schemas.openxmlformats.org/drawingml/2006/picture">
+                <pic:pic xmlns:pic="http://schemas.openxmlformats.org/drawingml/2006/picture">
+                  <pic:nvPicPr>
+                    <pic:cNvPr id="2" name="Picture 2"/>
+                    <pic:cNvPicPr/>
+                  </pic:nvPicPr>
+                  <pic:blipFill>
+                    <a:blip r:embed="rId11">
+                      <a:extLst>
+                        <a:ext uri="{28A0092B-C50C-407E-A947-70E740481C1C}">
+                          <a14:useLocalDpi xmlns:a14="http://schemas.microsoft.com/office/drawing/2010/main" val="0"/>
+                        </a:ext>
+                      </a:extLst>
+                    </a:blip>
+                    <a:stretch>
+                      <a:fillRect/>
+                    </a:stretch>
+                  </pic:blipFill>
+                  <pic:spPr>
+                    <a:xfrm>
+                      <a:off x="0" y="0"/>
+                      <a:ext cx="7253227" cy="5390027"/>
                     </a:xfrm>
                     <a:prstGeom prst="rect">
                       <a:avLst/>

</xml_diff>

<commit_message>
Interaction diagram for FeedingAction and FeedingBehaviour
</commit_message>
<xml_diff>
--- a/docs/Interaction diagrams.docx
+++ b/docs/Interaction diagrams.docx
@@ -1148,6 +1148,456 @@
           </wp:inline>
         </w:drawing>
       </w:r>
+    </w:p>
+    <w:p>
+      <w:pPr>
+        <w:rPr>
+          <w:b/>
+          <w:bCs/>
+        </w:rPr>
+      </w:pPr>
+      <w:r>
+        <w:rPr>
+          <w:b/>
+          <w:bCs/>
+        </w:rPr>
+        <w:lastRenderedPageBreak/>
+        <w:t>Next Page</w:t>
+      </w:r>
+    </w:p>
+    <w:p>
+      <w:pPr>
+        <w:jc w:val="center"/>
+        <w:rPr>
+          <w:b/>
+          <w:bCs/>
+        </w:rPr>
+      </w:pPr>
+    </w:p>
+    <w:p>
+      <w:pPr>
+        <w:jc w:val="center"/>
+        <w:rPr>
+          <w:b/>
+          <w:bCs/>
+        </w:rPr>
+      </w:pPr>
+    </w:p>
+    <w:p>
+      <w:pPr>
+        <w:jc w:val="center"/>
+        <w:rPr>
+          <w:b/>
+          <w:bCs/>
+        </w:rPr>
+      </w:pPr>
+    </w:p>
+    <w:p>
+      <w:pPr>
+        <w:jc w:val="center"/>
+        <w:rPr>
+          <w:b/>
+          <w:bCs/>
+        </w:rPr>
+      </w:pPr>
+    </w:p>
+    <w:p>
+      <w:pPr>
+        <w:jc w:val="center"/>
+        <w:rPr>
+          <w:b/>
+          <w:bCs/>
+        </w:rPr>
+      </w:pPr>
+    </w:p>
+    <w:p>
+      <w:pPr>
+        <w:jc w:val="center"/>
+        <w:rPr>
+          <w:b/>
+          <w:bCs/>
+        </w:rPr>
+      </w:pPr>
+    </w:p>
+    <w:p>
+      <w:pPr>
+        <w:jc w:val="center"/>
+        <w:rPr>
+          <w:b/>
+          <w:bCs/>
+        </w:rPr>
+      </w:pPr>
+    </w:p>
+    <w:p>
+      <w:pPr>
+        <w:jc w:val="center"/>
+        <w:rPr>
+          <w:b/>
+          <w:bCs/>
+        </w:rPr>
+      </w:pPr>
+    </w:p>
+    <w:p>
+      <w:pPr>
+        <w:jc w:val="center"/>
+        <w:rPr>
+          <w:b/>
+          <w:bCs/>
+        </w:rPr>
+      </w:pPr>
+    </w:p>
+    <w:p>
+      <w:pPr>
+        <w:jc w:val="center"/>
+        <w:rPr>
+          <w:b/>
+          <w:bCs/>
+        </w:rPr>
+      </w:pPr>
+    </w:p>
+    <w:p>
+      <w:pPr>
+        <w:jc w:val="center"/>
+        <w:rPr>
+          <w:b/>
+          <w:bCs/>
+        </w:rPr>
+      </w:pPr>
+    </w:p>
+    <w:p>
+      <w:pPr>
+        <w:jc w:val="center"/>
+        <w:rPr>
+          <w:b/>
+          <w:bCs/>
+        </w:rPr>
+      </w:pPr>
+    </w:p>
+    <w:p>
+      <w:pPr>
+        <w:jc w:val="center"/>
+        <w:rPr>
+          <w:b/>
+          <w:bCs/>
+        </w:rPr>
+      </w:pPr>
+    </w:p>
+    <w:p>
+      <w:pPr>
+        <w:jc w:val="center"/>
+        <w:rPr>
+          <w:b/>
+          <w:bCs/>
+        </w:rPr>
+      </w:pPr>
+    </w:p>
+    <w:p>
+      <w:pPr>
+        <w:jc w:val="center"/>
+        <w:rPr>
+          <w:b/>
+          <w:bCs/>
+        </w:rPr>
+      </w:pPr>
+    </w:p>
+    <w:p>
+      <w:pPr>
+        <w:jc w:val="center"/>
+        <w:rPr>
+          <w:b/>
+          <w:bCs/>
+        </w:rPr>
+      </w:pPr>
+    </w:p>
+    <w:p>
+      <w:pPr>
+        <w:jc w:val="center"/>
+        <w:rPr>
+          <w:b/>
+          <w:bCs/>
+        </w:rPr>
+      </w:pPr>
+    </w:p>
+    <w:p>
+      <w:pPr>
+        <w:jc w:val="center"/>
+        <w:rPr>
+          <w:b/>
+          <w:bCs/>
+        </w:rPr>
+      </w:pPr>
+    </w:p>
+    <w:p>
+      <w:pPr>
+        <w:jc w:val="center"/>
+        <w:rPr>
+          <w:b/>
+          <w:bCs/>
+        </w:rPr>
+      </w:pPr>
+    </w:p>
+    <w:p>
+      <w:pPr>
+        <w:rPr>
+          <w:b/>
+          <w:bCs/>
+        </w:rPr>
+      </w:pPr>
+      <w:r>
+        <w:rPr>
+          <w:b/>
+          <w:bCs/>
+        </w:rPr>
+        <w:lastRenderedPageBreak/>
+        <w:t xml:space="preserve">Sequence diagram – </w:t>
+      </w:r>
+      <w:proofErr w:type="spellStart"/>
+      <w:r>
+        <w:rPr>
+          <w:b/>
+          <w:bCs/>
+        </w:rPr>
+        <w:t>FeedingBehaviour’s</w:t>
+      </w:r>
+      <w:proofErr w:type="spellEnd"/>
+      <w:r>
+        <w:rPr>
+          <w:b/>
+          <w:bCs/>
+        </w:rPr>
+        <w:t xml:space="preserve"> </w:t>
+      </w:r>
+      <w:proofErr w:type="spellStart"/>
+      <w:r>
+        <w:rPr>
+          <w:b/>
+          <w:bCs/>
+        </w:rPr>
+        <w:t>getAction</w:t>
+      </w:r>
+      <w:proofErr w:type="spellEnd"/>
+      <w:r>
+        <w:rPr>
+          <w:b/>
+          <w:bCs/>
+        </w:rPr>
+        <w:t xml:space="preserve"> method</w:t>
+      </w:r>
+    </w:p>
+    <w:p>
+      <w:pPr>
+        <w:rPr>
+          <w:b/>
+          <w:bCs/>
+        </w:rPr>
+      </w:pPr>
+      <w:r>
+        <w:rPr>
+          <w:b/>
+          <w:bCs/>
+          <w:noProof/>
+        </w:rPr>
+        <w:drawing>
+          <wp:anchor distT="0" distB="0" distL="114300" distR="114300" simplePos="0" relativeHeight="251665408" behindDoc="0" locked="0" layoutInCell="1" allowOverlap="1" wp14:anchorId="3893B026" wp14:editId="14D97BB9">
+            <wp:simplePos x="0" y="0"/>
+            <wp:positionH relativeFrom="margin">
+              <wp:posOffset>756920</wp:posOffset>
+            </wp:positionH>
+            <wp:positionV relativeFrom="paragraph">
+              <wp:posOffset>5715</wp:posOffset>
+            </wp:positionV>
+            <wp:extent cx="7488820" cy="5790529"/>
+            <wp:effectExtent l="0" t="0" r="0" b="1270"/>
+            <wp:wrapNone/>
+            <wp:docPr id="3" name="Picture 3"/>
+            <wp:cNvGraphicFramePr>
+              <a:graphicFrameLocks xmlns:a="http://schemas.openxmlformats.org/drawingml/2006/main" noChangeAspect="1"/>
+            </wp:cNvGraphicFramePr>
+            <a:graphic xmlns:a="http://schemas.openxmlformats.org/drawingml/2006/main">
+              <a:graphicData uri="http://schemas.openxmlformats.org/drawingml/2006/picture">
+                <pic:pic xmlns:pic="http://schemas.openxmlformats.org/drawingml/2006/picture">
+                  <pic:nvPicPr>
+                    <pic:cNvPr id="0" name="Picture 1"/>
+                    <pic:cNvPicPr>
+                      <a:picLocks noChangeAspect="1" noChangeArrowheads="1"/>
+                    </pic:cNvPicPr>
+                  </pic:nvPicPr>
+                  <pic:blipFill>
+                    <a:blip r:embed="rId12">
+                      <a:extLst>
+                        <a:ext uri="{28A0092B-C50C-407E-A947-70E740481C1C}">
+                          <a14:useLocalDpi xmlns:a14="http://schemas.microsoft.com/office/drawing/2010/main" val="0"/>
+                        </a:ext>
+                      </a:extLst>
+                    </a:blip>
+                    <a:srcRect/>
+                    <a:stretch>
+                      <a:fillRect/>
+                    </a:stretch>
+                  </pic:blipFill>
+                  <pic:spPr bwMode="auto">
+                    <a:xfrm>
+                      <a:off x="0" y="0"/>
+                      <a:ext cx="7488820" cy="5790529"/>
+                    </a:xfrm>
+                    <a:prstGeom prst="rect">
+                      <a:avLst/>
+                    </a:prstGeom>
+                    <a:noFill/>
+                    <a:ln>
+                      <a:noFill/>
+                    </a:ln>
+                  </pic:spPr>
+                </pic:pic>
+              </a:graphicData>
+            </a:graphic>
+            <wp14:sizeRelH relativeFrom="margin">
+              <wp14:pctWidth>0</wp14:pctWidth>
+            </wp14:sizeRelH>
+            <wp14:sizeRelV relativeFrom="margin">
+              <wp14:pctHeight>0</wp14:pctHeight>
+            </wp14:sizeRelV>
+          </wp:anchor>
+        </w:drawing>
+      </w:r>
+    </w:p>
+    <w:p>
+      <w:pPr>
+        <w:rPr>
+          <w:b/>
+          <w:bCs/>
+        </w:rPr>
+      </w:pPr>
+      <w:r>
+        <w:rPr>
+          <w:b/>
+          <w:bCs/>
+        </w:rPr>
+        <w:br w:type="page"/>
+      </w:r>
+    </w:p>
+    <w:p>
+      <w:pPr>
+        <w:rPr>
+          <w:b/>
+          <w:bCs/>
+        </w:rPr>
+      </w:pPr>
+      <w:r>
+        <w:rPr>
+          <w:b/>
+          <w:bCs/>
+          <w:noProof/>
+        </w:rPr>
+        <w:lastRenderedPageBreak/>
+        <w:drawing>
+          <wp:anchor distT="0" distB="0" distL="114300" distR="114300" simplePos="0" relativeHeight="251667456" behindDoc="0" locked="0" layoutInCell="1" allowOverlap="1" wp14:anchorId="1B1ED7BE" wp14:editId="094750F2">
+            <wp:simplePos x="0" y="0"/>
+            <wp:positionH relativeFrom="margin">
+              <wp:posOffset>2463800</wp:posOffset>
+            </wp:positionH>
+            <wp:positionV relativeFrom="paragraph">
+              <wp:posOffset>253365</wp:posOffset>
+            </wp:positionV>
+            <wp:extent cx="3409950" cy="5734050"/>
+            <wp:effectExtent l="0" t="0" r="0" b="0"/>
+            <wp:wrapNone/>
+            <wp:docPr id="10" name="Picture 10"/>
+            <wp:cNvGraphicFramePr>
+              <a:graphicFrameLocks xmlns:a="http://schemas.openxmlformats.org/drawingml/2006/main" noChangeAspect="1"/>
+            </wp:cNvGraphicFramePr>
+            <a:graphic xmlns:a="http://schemas.openxmlformats.org/drawingml/2006/main">
+              <a:graphicData uri="http://schemas.openxmlformats.org/drawingml/2006/picture">
+                <pic:pic xmlns:pic="http://schemas.openxmlformats.org/drawingml/2006/picture">
+                  <pic:nvPicPr>
+                    <pic:cNvPr id="0" name="Picture 2"/>
+                    <pic:cNvPicPr>
+                      <a:picLocks noChangeAspect="1" noChangeArrowheads="1"/>
+                    </pic:cNvPicPr>
+                  </pic:nvPicPr>
+                  <pic:blipFill>
+                    <a:blip r:embed="rId13" cstate="print">
+                      <a:extLst>
+                        <a:ext uri="{28A0092B-C50C-407E-A947-70E740481C1C}">
+                          <a14:useLocalDpi xmlns:a14="http://schemas.microsoft.com/office/drawing/2010/main" val="0"/>
+                        </a:ext>
+                      </a:extLst>
+                    </a:blip>
+                    <a:srcRect/>
+                    <a:stretch>
+                      <a:fillRect/>
+                    </a:stretch>
+                  </pic:blipFill>
+                  <pic:spPr bwMode="auto">
+                    <a:xfrm>
+                      <a:off x="0" y="0"/>
+                      <a:ext cx="3409950" cy="5734050"/>
+                    </a:xfrm>
+                    <a:prstGeom prst="rect">
+                      <a:avLst/>
+                    </a:prstGeom>
+                    <a:noFill/>
+                    <a:ln>
+                      <a:noFill/>
+                    </a:ln>
+                  </pic:spPr>
+                </pic:pic>
+              </a:graphicData>
+            </a:graphic>
+            <wp14:sizeRelH relativeFrom="margin">
+              <wp14:pctWidth>0</wp14:pctWidth>
+            </wp14:sizeRelH>
+          </wp:anchor>
+        </w:drawing>
+      </w:r>
+      <w:r>
+        <w:rPr>
+          <w:b/>
+          <w:bCs/>
+        </w:rPr>
+        <w:t xml:space="preserve">Sequence Diagram – </w:t>
+      </w:r>
+      <w:proofErr w:type="spellStart"/>
+      <w:r>
+        <w:rPr>
+          <w:b/>
+          <w:bCs/>
+        </w:rPr>
+        <w:t>FeedingAction’s</w:t>
+      </w:r>
+      <w:proofErr w:type="spellEnd"/>
+      <w:r>
+        <w:rPr>
+          <w:b/>
+          <w:bCs/>
+        </w:rPr>
+        <w:t xml:space="preserve"> execute </w:t>
+      </w:r>
+      <w:proofErr w:type="gramStart"/>
+      <w:r>
+        <w:rPr>
+          <w:b/>
+          <w:bCs/>
+        </w:rPr>
+        <w:t>method</w:t>
+      </w:r>
+      <w:proofErr w:type="gramEnd"/>
+    </w:p>
+    <w:p>
+      <w:pPr>
+        <w:rPr>
+          <w:b/>
+          <w:bCs/>
+        </w:rPr>
+      </w:pPr>
+    </w:p>
+    <w:p>
+      <w:pPr>
+        <w:rPr>
+          <w:b/>
+          <w:bCs/>
+        </w:rPr>
+      </w:pPr>
     </w:p>
     <w:sectPr>
       <w:pgSz w:w="16838" w:h="11906" w:orient="landscape"/>

</xml_diff>

<commit_message>
Added comments for sequence diagrams of Feeding Action execute method
</commit_message>
<xml_diff>
--- a/docs/Interaction diagrams.docx
+++ b/docs/Interaction diagrams.docx
@@ -23,6 +23,7 @@
         </w:rPr>
         <w:t xml:space="preserve"> </w:t>
       </w:r>
+      <w:proofErr w:type="spellStart"/>
       <w:r>
         <w:rPr>
           <w:b/>
@@ -37,6 +38,7 @@
         </w:rPr>
         <w:t>.getAction</w:t>
       </w:r>
+      <w:proofErr w:type="spellEnd"/>
     </w:p>
     <w:p>
       <w:pPr>
@@ -294,8 +296,17 @@
           <w:bCs/>
         </w:rPr>
         <w:lastRenderedPageBreak/>
-        <w:t>Sequence diagram – DinoActor’s</w:t>
-      </w:r>
+        <w:t xml:space="preserve">Sequence diagram – </w:t>
+      </w:r>
+      <w:proofErr w:type="spellStart"/>
+      <w:r>
+        <w:rPr>
+          <w:b/>
+          <w:bCs/>
+        </w:rPr>
+        <w:t>DinoActor’s</w:t>
+      </w:r>
+      <w:proofErr w:type="spellEnd"/>
       <w:r>
         <w:rPr>
           <w:b/>
@@ -303,12 +314,21 @@
         </w:rPr>
         <w:t xml:space="preserve"> </w:t>
       </w:r>
-      <w:r>
-        <w:rPr>
-          <w:b/>
-          <w:bCs/>
-        </w:rPr>
-        <w:t>playTurn method</w:t>
+      <w:proofErr w:type="spellStart"/>
+      <w:r>
+        <w:rPr>
+          <w:b/>
+          <w:bCs/>
+        </w:rPr>
+        <w:t>playTurn</w:t>
+      </w:r>
+      <w:proofErr w:type="spellEnd"/>
+      <w:r>
+        <w:rPr>
+          <w:b/>
+          <w:bCs/>
+        </w:rPr>
+        <w:t xml:space="preserve"> method</w:t>
       </w:r>
     </w:p>
     <w:p>
@@ -554,8 +574,33 @@
           <w:bCs/>
         </w:rPr>
         <w:lastRenderedPageBreak/>
-        <w:t>Sequence diagram – PlayerFeedAction’s execute method</w:t>
-      </w:r>
+        <w:t xml:space="preserve">Sequence diagram – </w:t>
+      </w:r>
+      <w:proofErr w:type="spellStart"/>
+      <w:r>
+        <w:rPr>
+          <w:b/>
+          <w:bCs/>
+        </w:rPr>
+        <w:t>PlayerFeedAction’s</w:t>
+      </w:r>
+      <w:proofErr w:type="spellEnd"/>
+      <w:r>
+        <w:rPr>
+          <w:b/>
+          <w:bCs/>
+        </w:rPr>
+        <w:t xml:space="preserve"> execute </w:t>
+      </w:r>
+      <w:proofErr w:type="gramStart"/>
+      <w:r>
+        <w:rPr>
+          <w:b/>
+          <w:bCs/>
+        </w:rPr>
+        <w:t>method</w:t>
+      </w:r>
+      <w:proofErr w:type="gramEnd"/>
     </w:p>
     <w:p>
       <w:pPr>
@@ -627,8 +672,33 @@
           <w:bCs/>
         </w:rPr>
         <w:lastRenderedPageBreak/>
-        <w:t>Sequence diagram – SearchItemAction’s execute method</w:t>
-      </w:r>
+        <w:t xml:space="preserve">Sequence diagram – </w:t>
+      </w:r>
+      <w:proofErr w:type="spellStart"/>
+      <w:r>
+        <w:rPr>
+          <w:b/>
+          <w:bCs/>
+        </w:rPr>
+        <w:t>SearchItemAction’s</w:t>
+      </w:r>
+      <w:proofErr w:type="spellEnd"/>
+      <w:r>
+        <w:rPr>
+          <w:b/>
+          <w:bCs/>
+        </w:rPr>
+        <w:t xml:space="preserve"> execute </w:t>
+      </w:r>
+      <w:proofErr w:type="gramStart"/>
+      <w:r>
+        <w:rPr>
+          <w:b/>
+          <w:bCs/>
+        </w:rPr>
+        <w:t>method</w:t>
+      </w:r>
+      <w:proofErr w:type="gramEnd"/>
     </w:p>
     <w:p>
       <w:pPr>
@@ -700,8 +770,33 @@
           <w:bCs/>
         </w:rPr>
         <w:lastRenderedPageBreak/>
-        <w:t>Sequence diagram – VendingMachine’s choose method</w:t>
-      </w:r>
+        <w:t xml:space="preserve">Sequence diagram – </w:t>
+      </w:r>
+      <w:proofErr w:type="spellStart"/>
+      <w:r>
+        <w:rPr>
+          <w:b/>
+          <w:bCs/>
+        </w:rPr>
+        <w:t>VendingMachine’s</w:t>
+      </w:r>
+      <w:proofErr w:type="spellEnd"/>
+      <w:r>
+        <w:rPr>
+          <w:b/>
+          <w:bCs/>
+        </w:rPr>
+        <w:t xml:space="preserve"> choose </w:t>
+      </w:r>
+      <w:proofErr w:type="gramStart"/>
+      <w:r>
+        <w:rPr>
+          <w:b/>
+          <w:bCs/>
+        </w:rPr>
+        <w:t>method</w:t>
+      </w:r>
+      <w:proofErr w:type="gramEnd"/>
     </w:p>
     <w:p>
       <w:pPr>
@@ -926,7 +1021,39 @@
           <w:bCs/>
         </w:rPr>
         <w:lastRenderedPageBreak/>
-        <w:t>Sequence diagram – FeedingBehaviour’s getAction method</w:t>
+        <w:t xml:space="preserve">Sequence diagram – </w:t>
+      </w:r>
+      <w:proofErr w:type="spellStart"/>
+      <w:r>
+        <w:rPr>
+          <w:b/>
+          <w:bCs/>
+        </w:rPr>
+        <w:t>FeedingBehaviour’s</w:t>
+      </w:r>
+      <w:proofErr w:type="spellEnd"/>
+      <w:r>
+        <w:rPr>
+          <w:b/>
+          <w:bCs/>
+        </w:rPr>
+        <w:t xml:space="preserve"> </w:t>
+      </w:r>
+      <w:proofErr w:type="spellStart"/>
+      <w:r>
+        <w:rPr>
+          <w:b/>
+          <w:bCs/>
+        </w:rPr>
+        <w:t>getAction</w:t>
+      </w:r>
+      <w:proofErr w:type="spellEnd"/>
+      <w:r>
+        <w:rPr>
+          <w:b/>
+          <w:bCs/>
+        </w:rPr>
+        <w:t xml:space="preserve"> method</w:t>
       </w:r>
     </w:p>
     <w:p>
@@ -1032,22 +1159,62 @@
         <w:rPr>
           <w:b/>
           <w:bCs/>
+        </w:rPr>
+        <w:lastRenderedPageBreak/>
+        <w:t xml:space="preserve">Sequence Diagram – </w:t>
+      </w:r>
+      <w:proofErr w:type="spellStart"/>
+      <w:r>
+        <w:rPr>
+          <w:b/>
+          <w:bCs/>
+        </w:rPr>
+        <w:t>FeedingAction’s</w:t>
+      </w:r>
+      <w:proofErr w:type="spellEnd"/>
+      <w:r>
+        <w:rPr>
+          <w:b/>
+          <w:bCs/>
+        </w:rPr>
+        <w:t xml:space="preserve"> execute </w:t>
+      </w:r>
+      <w:proofErr w:type="gramStart"/>
+      <w:r>
+        <w:rPr>
+          <w:b/>
+          <w:bCs/>
+        </w:rPr>
+        <w:t>method</w:t>
+      </w:r>
+      <w:proofErr w:type="gramEnd"/>
+    </w:p>
+    <w:p>
+      <w:pPr>
+        <w:rPr>
+          <w:b/>
+          <w:bCs/>
+        </w:rPr>
+      </w:pPr>
+      <w:r>
+        <w:rPr>
+          <w:b/>
+          <w:bCs/>
           <w:noProof/>
         </w:rPr>
-        <w:lastRenderedPageBreak/>
         <w:drawing>
-          <wp:anchor distT="0" distB="0" distL="114300" distR="114300" simplePos="0" relativeHeight="251667456" behindDoc="0" locked="0" layoutInCell="1" allowOverlap="1" wp14:anchorId="1B1ED7BE" wp14:editId="094750F2">
+          <wp:anchor distT="0" distB="0" distL="114300" distR="114300" simplePos="0" relativeHeight="251666432" behindDoc="0" locked="0" layoutInCell="1" allowOverlap="1" wp14:anchorId="02C7CC60" wp14:editId="02821A4B">
             <wp:simplePos x="0" y="0"/>
-            <wp:positionH relativeFrom="margin">
-              <wp:posOffset>2463800</wp:posOffset>
+            <wp:positionH relativeFrom="column">
+              <wp:posOffset>2433098</wp:posOffset>
             </wp:positionH>
             <wp:positionV relativeFrom="paragraph">
-              <wp:posOffset>253365</wp:posOffset>
+              <wp:posOffset>8447</wp:posOffset>
             </wp:positionV>
-            <wp:extent cx="3409950" cy="5734050"/>
+            <wp:extent cx="3967701" cy="6117099"/>
             <wp:effectExtent l="0" t="0" r="0" b="0"/>
             <wp:wrapNone/>
-            <wp:docPr id="10" name="Picture 10"/>
+            <wp:docPr id="12" name="Picture 12"/>
             <wp:cNvGraphicFramePr>
               <a:graphicFrameLocks xmlns:a="http://schemas.openxmlformats.org/drawingml/2006/main" noChangeAspect="1"/>
             </wp:cNvGraphicFramePr>
@@ -1076,7 +1243,7 @@
                   <pic:spPr bwMode="auto">
                     <a:xfrm>
                       <a:off x="0" y="0"/>
-                      <a:ext cx="3409950" cy="5734050"/>
+                      <a:ext cx="3970121" cy="6120830"/>
                     </a:xfrm>
                     <a:prstGeom prst="rect">
                       <a:avLst/>
@@ -1092,24 +1259,12 @@
             <wp14:sizeRelH relativeFrom="margin">
               <wp14:pctWidth>0</wp14:pctWidth>
             </wp14:sizeRelH>
+            <wp14:sizeRelV relativeFrom="margin">
+              <wp14:pctHeight>0</wp14:pctHeight>
+            </wp14:sizeRelV>
           </wp:anchor>
         </w:drawing>
       </w:r>
-      <w:r>
-        <w:rPr>
-          <w:b/>
-          <w:bCs/>
-        </w:rPr>
-        <w:t>Sequence Diagram – FeedingAction’s execute method</w:t>
-      </w:r>
-    </w:p>
-    <w:p>
-      <w:pPr>
-        <w:rPr>
-          <w:b/>
-          <w:bCs/>
-        </w:rPr>
-      </w:pPr>
     </w:p>
     <w:p>
       <w:pPr>

</xml_diff>

<commit_message>
Updated FeedingAction and FeedingBehaviour sequence diagrams
</commit_message>
<xml_diff>
--- a/docs/Interaction diagrams.docx
+++ b/docs/Interaction diagrams.docx
@@ -1070,18 +1070,18 @@
           <w:noProof/>
         </w:rPr>
         <w:drawing>
-          <wp:anchor distT="0" distB="0" distL="114300" distR="114300" simplePos="0" relativeHeight="251665408" behindDoc="0" locked="0" layoutInCell="1" allowOverlap="1" wp14:anchorId="3893B026" wp14:editId="14D97BB9">
+          <wp:anchor distT="0" distB="0" distL="114300" distR="114300" simplePos="0" relativeHeight="251667456" behindDoc="0" locked="0" layoutInCell="1" allowOverlap="1" wp14:anchorId="68FBA715" wp14:editId="5CFA2F51">
             <wp:simplePos x="0" y="0"/>
             <wp:positionH relativeFrom="margin">
-              <wp:posOffset>756920</wp:posOffset>
+              <wp:align>center</wp:align>
             </wp:positionH>
             <wp:positionV relativeFrom="paragraph">
-              <wp:posOffset>5715</wp:posOffset>
+              <wp:posOffset>3448</wp:posOffset>
             </wp:positionV>
-            <wp:extent cx="7488820" cy="5790529"/>
-            <wp:effectExtent l="0" t="0" r="0" b="1270"/>
+            <wp:extent cx="7170420" cy="5723890"/>
+            <wp:effectExtent l="0" t="0" r="0" b="0"/>
             <wp:wrapNone/>
-            <wp:docPr id="3" name="Picture 3"/>
+            <wp:docPr id="10" name="Picture 10"/>
             <wp:cNvGraphicFramePr>
               <a:graphicFrameLocks xmlns:a="http://schemas.openxmlformats.org/drawingml/2006/main" noChangeAspect="1"/>
             </wp:cNvGraphicFramePr>
@@ -1110,7 +1110,7 @@
                   <pic:spPr bwMode="auto">
                     <a:xfrm>
                       <a:off x="0" y="0"/>
-                      <a:ext cx="7488820" cy="5790529"/>
+                      <a:ext cx="7170420" cy="5723890"/>
                     </a:xfrm>
                     <a:prstGeom prst="rect">
                       <a:avLst/>
@@ -1123,12 +1123,6 @@
                 </pic:pic>
               </a:graphicData>
             </a:graphic>
-            <wp14:sizeRelH relativeFrom="margin">
-              <wp14:pctWidth>0</wp14:pctWidth>
-            </wp14:sizeRelH>
-            <wp14:sizeRelV relativeFrom="margin">
-              <wp14:pctHeight>0</wp14:pctHeight>
-            </wp14:sizeRelV>
           </wp:anchor>
         </w:drawing>
       </w:r>
@@ -1203,18 +1197,18 @@
           <w:noProof/>
         </w:rPr>
         <w:drawing>
-          <wp:anchor distT="0" distB="0" distL="114300" distR="114300" simplePos="0" relativeHeight="251666432" behindDoc="0" locked="0" layoutInCell="1" allowOverlap="1" wp14:anchorId="02C7CC60" wp14:editId="02821A4B">
+          <wp:anchor distT="0" distB="0" distL="114300" distR="114300" simplePos="0" relativeHeight="251668480" behindDoc="0" locked="0" layoutInCell="1" allowOverlap="1" wp14:anchorId="765B9CB8" wp14:editId="5539C9FC">
             <wp:simplePos x="0" y="0"/>
             <wp:positionH relativeFrom="column">
-              <wp:posOffset>2433098</wp:posOffset>
+              <wp:posOffset>819150</wp:posOffset>
             </wp:positionH>
             <wp:positionV relativeFrom="paragraph">
-              <wp:posOffset>8447</wp:posOffset>
+              <wp:posOffset>63500</wp:posOffset>
             </wp:positionV>
-            <wp:extent cx="3967701" cy="6117099"/>
-            <wp:effectExtent l="0" t="0" r="0" b="0"/>
+            <wp:extent cx="7813040" cy="5730875"/>
+            <wp:effectExtent l="0" t="0" r="0" b="3175"/>
             <wp:wrapNone/>
-            <wp:docPr id="12" name="Picture 12"/>
+            <wp:docPr id="11" name="Picture 11"/>
             <wp:cNvGraphicFramePr>
               <a:graphicFrameLocks xmlns:a="http://schemas.openxmlformats.org/drawingml/2006/main" noChangeAspect="1"/>
             </wp:cNvGraphicFramePr>
@@ -1243,7 +1237,7 @@
                   <pic:spPr bwMode="auto">
                     <a:xfrm>
                       <a:off x="0" y="0"/>
-                      <a:ext cx="3970121" cy="6120830"/>
+                      <a:ext cx="7813040" cy="5730875"/>
                     </a:xfrm>
                     <a:prstGeom prst="rect">
                       <a:avLst/>
@@ -1256,12 +1250,6 @@
                 </pic:pic>
               </a:graphicData>
             </a:graphic>
-            <wp14:sizeRelH relativeFrom="margin">
-              <wp14:pctWidth>0</wp14:pctWidth>
-            </wp14:sizeRelH>
-            <wp14:sizeRelV relativeFrom="margin">
-              <wp14:pctHeight>0</wp14:pctHeight>
-            </wp14:sizeRelV>
           </wp:anchor>
         </w:drawing>
       </w:r>

</xml_diff>

<commit_message>
update interaction diagram for Egg's tick method
</commit_message>
<xml_diff>
--- a/docs/Interaction diagrams.docx
+++ b/docs/Interaction diagrams.docx
@@ -155,64 +155,22 @@
         <w:rPr>
           <w:b/>
           <w:bCs/>
+          <w:noProof/>
         </w:rPr>
         <w:lastRenderedPageBreak/>
-        <w:t>Sequence diagram – Egg</w:t>
-      </w:r>
-      <w:r>
-        <w:rPr>
-          <w:b/>
-          <w:bCs/>
-        </w:rPr>
-        <w:t xml:space="preserve">’s </w:t>
-      </w:r>
-      <w:r>
-        <w:rPr>
-          <w:b/>
-          <w:bCs/>
-        </w:rPr>
-        <w:t>tick</w:t>
-      </w:r>
-      <w:r>
-        <w:rPr>
-          <w:b/>
-          <w:bCs/>
-        </w:rPr>
-        <w:t xml:space="preserve"> method</w:t>
-      </w:r>
-    </w:p>
-    <w:p>
-      <w:pPr>
-        <w:rPr>
-          <w:b/>
-          <w:bCs/>
-        </w:rPr>
-      </w:pPr>
-      <w:r>
-        <w:rPr>
-          <w:noProof/>
-        </w:rPr>
         <w:drawing>
-          <wp:anchor distT="0" distB="0" distL="114300" distR="114300" simplePos="0" relativeHeight="251662336" behindDoc="1" locked="0" layoutInCell="1" allowOverlap="1" wp14:anchorId="0D3C10A0" wp14:editId="18387857">
+          <wp:anchor distT="0" distB="0" distL="114300" distR="114300" simplePos="0" relativeHeight="251669504" behindDoc="0" locked="0" layoutInCell="1" allowOverlap="1" wp14:anchorId="157FEBFC" wp14:editId="381B2CD7">
             <wp:simplePos x="0" y="0"/>
-            <wp:positionH relativeFrom="margin">
-              <wp:align>center</wp:align>
+            <wp:positionH relativeFrom="column">
+              <wp:posOffset>996950</wp:posOffset>
             </wp:positionH>
             <wp:positionV relativeFrom="paragraph">
-              <wp:posOffset>111760</wp:posOffset>
+              <wp:posOffset>209550</wp:posOffset>
             </wp:positionV>
-            <wp:extent cx="8000871" cy="5022746"/>
-            <wp:effectExtent l="0" t="0" r="635" b="6985"/>
-            <wp:wrapTight wrapText="bothSides">
-              <wp:wrapPolygon edited="0">
-                <wp:start x="0" y="0"/>
-                <wp:lineTo x="0" y="21548"/>
-                <wp:lineTo x="21550" y="21548"/>
-                <wp:lineTo x="21550" y="0"/>
-                <wp:lineTo x="0" y="0"/>
-              </wp:wrapPolygon>
-            </wp:wrapTight>
-            <wp:docPr id="8" name="Picture 8"/>
+            <wp:extent cx="6934200" cy="5507355"/>
+            <wp:effectExtent l="0" t="0" r="0" b="0"/>
+            <wp:wrapSquare wrapText="bothSides"/>
+            <wp:docPr id="12" name="Picture 12"/>
             <wp:cNvGraphicFramePr>
               <a:graphicFrameLocks xmlns:a="http://schemas.openxmlformats.org/drawingml/2006/main" noChangeAspect="1"/>
             </wp:cNvGraphicFramePr>
@@ -220,7 +178,7 @@
               <a:graphicData uri="http://schemas.openxmlformats.org/drawingml/2006/picture">
                 <pic:pic xmlns:pic="http://schemas.openxmlformats.org/drawingml/2006/picture">
                   <pic:nvPicPr>
-                    <pic:cNvPr id="0" name="Picture 3"/>
+                    <pic:cNvPr id="0" name="Picture 6"/>
                     <pic:cNvPicPr>
                       <a:picLocks noChangeAspect="1" noChangeArrowheads="1"/>
                     </pic:cNvPicPr>
@@ -233,13 +191,13 @@
                         </a:ext>
                       </a:extLst>
                     </a:blip>
-                    <a:srcRect b="21671"/>
+                    <a:srcRect r="-78" b="11859"/>
                     <a:stretch/>
                   </pic:blipFill>
                   <pic:spPr bwMode="auto">
                     <a:xfrm>
                       <a:off x="0" y="0"/>
-                      <a:ext cx="8000871" cy="5022746"/>
+                      <a:ext cx="6934200" cy="5507355"/>
                     </a:xfrm>
                     <a:prstGeom prst="rect">
                       <a:avLst/>
@@ -257,108 +215,89 @@
                 </pic:pic>
               </a:graphicData>
             </a:graphic>
-            <wp14:sizeRelH relativeFrom="margin">
+            <wp14:sizeRelH relativeFrom="page">
               <wp14:pctWidth>0</wp14:pctWidth>
             </wp14:sizeRelH>
-            <wp14:sizeRelV relativeFrom="margin">
+            <wp14:sizeRelV relativeFrom="page">
               <wp14:pctHeight>0</wp14:pctHeight>
             </wp14:sizeRelV>
           </wp:anchor>
         </w:drawing>
       </w:r>
-    </w:p>
-    <w:p>
-      <w:pPr>
-        <w:rPr>
-          <w:b/>
-          <w:bCs/>
-        </w:rPr>
-      </w:pPr>
-    </w:p>
-    <w:p>
-      <w:pPr>
-        <w:rPr>
-          <w:b/>
-          <w:bCs/>
-        </w:rPr>
-      </w:pPr>
-    </w:p>
-    <w:p>
-      <w:pPr>
-        <w:rPr>
-          <w:b/>
-          <w:bCs/>
-        </w:rPr>
-      </w:pPr>
-      <w:r>
-        <w:rPr>
-          <w:b/>
-          <w:bCs/>
+      <w:r>
+        <w:rPr>
+          <w:b/>
+          <w:bCs/>
+        </w:rPr>
+        <w:t>Sequence diagram – Egg</w:t>
+      </w:r>
+      <w:r>
+        <w:rPr>
+          <w:b/>
+          <w:bCs/>
+        </w:rPr>
+        <w:t xml:space="preserve">’s </w:t>
+      </w:r>
+      <w:r>
+        <w:rPr>
+          <w:b/>
+          <w:bCs/>
+        </w:rPr>
+        <w:t>tick</w:t>
+      </w:r>
+      <w:r>
+        <w:rPr>
+          <w:b/>
+          <w:bCs/>
+        </w:rPr>
+        <w:t xml:space="preserve"> method</w:t>
+      </w:r>
+    </w:p>
+    <w:p>
+      <w:pPr>
+        <w:rPr>
+          <w:b/>
+          <w:bCs/>
+        </w:rPr>
+      </w:pPr>
+    </w:p>
+    <w:p>
+      <w:pPr>
+        <w:rPr>
+          <w:b/>
+          <w:bCs/>
+        </w:rPr>
+      </w:pPr>
+    </w:p>
+    <w:p>
+      <w:pPr>
+        <w:rPr>
+          <w:b/>
+          <w:bCs/>
+        </w:rPr>
+      </w:pPr>
+      <w:r>
+        <w:rPr>
+          <w:noProof/>
         </w:rPr>
         <w:lastRenderedPageBreak/>
-        <w:t xml:space="preserve">Sequence diagram – </w:t>
-      </w:r>
-      <w:proofErr w:type="spellStart"/>
-      <w:r>
-        <w:rPr>
-          <w:b/>
-          <w:bCs/>
-        </w:rPr>
-        <w:t>DinoActor’s</w:t>
-      </w:r>
-      <w:proofErr w:type="spellEnd"/>
-      <w:r>
-        <w:rPr>
-          <w:b/>
-          <w:bCs/>
-        </w:rPr>
-        <w:t xml:space="preserve"> </w:t>
-      </w:r>
-      <w:proofErr w:type="spellStart"/>
-      <w:r>
-        <w:rPr>
-          <w:b/>
-          <w:bCs/>
-        </w:rPr>
-        <w:t>playTurn</w:t>
-      </w:r>
-      <w:proofErr w:type="spellEnd"/>
-      <w:r>
-        <w:rPr>
-          <w:b/>
-          <w:bCs/>
-        </w:rPr>
-        <w:t xml:space="preserve"> method</w:t>
-      </w:r>
-    </w:p>
-    <w:p>
-      <w:pPr>
-        <w:rPr>
-          <w:b/>
-          <w:bCs/>
-        </w:rPr>
-      </w:pPr>
-      <w:r>
-        <w:rPr>
-          <w:noProof/>
-        </w:rPr>
         <w:drawing>
-          <wp:anchor distT="0" distB="0" distL="114300" distR="114300" simplePos="0" relativeHeight="251663360" behindDoc="1" locked="0" layoutInCell="1" allowOverlap="1" wp14:anchorId="6E5E28EC" wp14:editId="308C36CD">
+          <wp:anchor distT="0" distB="0" distL="114300" distR="114300" simplePos="0" relativeHeight="251663360" behindDoc="1" locked="0" layoutInCell="1" allowOverlap="1" wp14:anchorId="6E5E28EC" wp14:editId="5EEB7774">
             <wp:simplePos x="0" y="0"/>
             <wp:positionH relativeFrom="margin">
-              <wp:posOffset>495300</wp:posOffset>
+              <wp:posOffset>760095</wp:posOffset>
             </wp:positionH>
             <wp:positionV relativeFrom="paragraph">
-              <wp:posOffset>-88265</wp:posOffset>
+              <wp:posOffset>234315</wp:posOffset>
             </wp:positionV>
-            <wp:extent cx="6813550" cy="5530850"/>
-            <wp:effectExtent l="0" t="0" r="6350" b="0"/>
+            <wp:extent cx="6312535" cy="5123815"/>
+            <wp:effectExtent l="0" t="0" r="0" b="635"/>
             <wp:wrapTight wrapText="bothSides">
               <wp:wrapPolygon edited="0">
                 <wp:start x="0" y="0"/>
-                <wp:lineTo x="0" y="21501"/>
-                <wp:lineTo x="21560" y="21501"/>
-                <wp:lineTo x="21560" y="0"/>
+                <wp:lineTo x="0" y="21522"/>
+                <wp:lineTo x="21511" y="21522"/>
+                <wp:lineTo x="21511" y="0"/>
                 <wp:lineTo x="0" y="0"/>
               </wp:wrapPolygon>
             </wp:wrapTight>
@@ -389,7 +328,7 @@
                   <pic:spPr bwMode="auto">
                     <a:xfrm>
                       <a:off x="0" y="0"/>
-                      <a:ext cx="6813550" cy="5530850"/>
+                      <a:ext cx="6312535" cy="5123815"/>
                     </a:xfrm>
                     <a:prstGeom prst="rect">
                       <a:avLst/>
@@ -416,6 +355,53 @@
           </wp:anchor>
         </w:drawing>
       </w:r>
+      <w:r>
+        <w:rPr>
+          <w:b/>
+          <w:bCs/>
+        </w:rPr>
+        <w:t xml:space="preserve">Sequence diagram – </w:t>
+      </w:r>
+      <w:proofErr w:type="spellStart"/>
+      <w:r>
+        <w:rPr>
+          <w:b/>
+          <w:bCs/>
+        </w:rPr>
+        <w:t>DinoActor’s</w:t>
+      </w:r>
+      <w:proofErr w:type="spellEnd"/>
+      <w:r>
+        <w:rPr>
+          <w:b/>
+          <w:bCs/>
+        </w:rPr>
+        <w:t xml:space="preserve"> </w:t>
+      </w:r>
+      <w:proofErr w:type="spellStart"/>
+      <w:r>
+        <w:rPr>
+          <w:b/>
+          <w:bCs/>
+        </w:rPr>
+        <w:t>playTurn</w:t>
+      </w:r>
+      <w:proofErr w:type="spellEnd"/>
+      <w:r>
+        <w:rPr>
+          <w:b/>
+          <w:bCs/>
+        </w:rPr>
+        <w:t xml:space="preserve"> method</w:t>
+      </w:r>
+    </w:p>
+    <w:p>
+      <w:pPr>
+        <w:rPr>
+          <w:b/>
+          <w:bCs/>
+        </w:rPr>
+      </w:pPr>
     </w:p>
     <w:p>
       <w:pPr>
@@ -590,17 +576,8 @@
           <w:b/>
           <w:bCs/>
         </w:rPr>
-        <w:t xml:space="preserve"> execute </w:t>
-      </w:r>
-      <w:proofErr w:type="gramStart"/>
-      <w:r>
-        <w:rPr>
-          <w:b/>
-          <w:bCs/>
-        </w:rPr>
-        <w:t>method</w:t>
-      </w:r>
-      <w:proofErr w:type="gramEnd"/>
+        <w:t xml:space="preserve"> execute method</w:t>
+      </w:r>
     </w:p>
     <w:p>
       <w:pPr>
@@ -688,17 +665,8 @@
           <w:b/>
           <w:bCs/>
         </w:rPr>
-        <w:t xml:space="preserve"> execute </w:t>
-      </w:r>
-      <w:proofErr w:type="gramStart"/>
-      <w:r>
-        <w:rPr>
-          <w:b/>
-          <w:bCs/>
-        </w:rPr>
-        <w:t>method</w:t>
-      </w:r>
-      <w:proofErr w:type="gramEnd"/>
+        <w:t xml:space="preserve"> execute method</w:t>
+      </w:r>
     </w:p>
     <w:p>
       <w:pPr>
@@ -786,17 +754,8 @@
           <w:b/>
           <w:bCs/>
         </w:rPr>
-        <w:t xml:space="preserve"> choose </w:t>
-      </w:r>
-      <w:proofErr w:type="gramStart"/>
-      <w:r>
-        <w:rPr>
-          <w:b/>
-          <w:bCs/>
-        </w:rPr>
-        <w:t>method</w:t>
-      </w:r>
-      <w:proofErr w:type="gramEnd"/>
+        <w:t xml:space="preserve"> choose method</w:t>
+      </w:r>
     </w:p>
     <w:p>
       <w:pPr>
@@ -1171,17 +1130,8 @@
           <w:b/>
           <w:bCs/>
         </w:rPr>
-        <w:t xml:space="preserve"> execute </w:t>
-      </w:r>
-      <w:proofErr w:type="gramStart"/>
-      <w:r>
-        <w:rPr>
-          <w:b/>
-          <w:bCs/>
-        </w:rPr>
-        <w:t>method</w:t>
-      </w:r>
-      <w:proofErr w:type="gramEnd"/>
+        <w:t xml:space="preserve"> execute method</w:t>
+      </w:r>
     </w:p>
     <w:p>
       <w:pPr>

</xml_diff>

<commit_message>
amend egg tick and pregnancy behaviour Interaction diagrams.docx
</commit_message>
<xml_diff>
--- a/docs/Interaction diagrams.docx
+++ b/docs/Interaction diagrams.docx
@@ -52,7 +52,7 @@
           <w:noProof/>
         </w:rPr>
         <w:drawing>
-          <wp:anchor distT="0" distB="0" distL="114300" distR="114300" simplePos="0" relativeHeight="251661312" behindDoc="1" locked="0" layoutInCell="1" allowOverlap="1" wp14:anchorId="67C6F782" wp14:editId="68BBC4F9">
+          <wp:anchor distT="0" distB="0" distL="114300" distR="114300" simplePos="0" relativeHeight="251661312" behindDoc="1" locked="0" layoutInCell="1" allowOverlap="1" wp14:anchorId="67C6F782" wp14:editId="069320CA">
             <wp:simplePos x="0" y="0"/>
             <wp:positionH relativeFrom="margin">
               <wp:align>center</wp:align>
@@ -128,7 +128,76 @@
     </w:p>
     <w:p/>
     <w:p/>
-    <w:p/>
+    <w:p>
+      <w:r>
+        <w:rPr>
+          <w:noProof/>
+        </w:rPr>
+        <w:drawing>
+          <wp:anchor distT="0" distB="0" distL="114300" distR="114300" simplePos="0" relativeHeight="251670528" behindDoc="0" locked="0" layoutInCell="1" allowOverlap="1" wp14:anchorId="5C9AE240" wp14:editId="32CAF8D9">
+            <wp:simplePos x="0" y="0"/>
+            <wp:positionH relativeFrom="column">
+              <wp:posOffset>2108200</wp:posOffset>
+            </wp:positionH>
+            <wp:positionV relativeFrom="paragraph">
+              <wp:posOffset>191135</wp:posOffset>
+            </wp:positionV>
+            <wp:extent cx="234950" cy="200660"/>
+            <wp:effectExtent l="0" t="0" r="0" b="8890"/>
+            <wp:wrapThrough wrapText="bothSides">
+              <wp:wrapPolygon edited="0">
+                <wp:start x="0" y="0"/>
+                <wp:lineTo x="0" y="20506"/>
+                <wp:lineTo x="19265" y="20506"/>
+                <wp:lineTo x="19265" y="0"/>
+                <wp:lineTo x="0" y="0"/>
+              </wp:wrapPolygon>
+            </wp:wrapThrough>
+            <wp:docPr id="3" name="Picture 3"/>
+            <wp:cNvGraphicFramePr>
+              <a:graphicFrameLocks xmlns:a="http://schemas.openxmlformats.org/drawingml/2006/main" noChangeAspect="1"/>
+            </wp:cNvGraphicFramePr>
+            <a:graphic xmlns:a="http://schemas.openxmlformats.org/drawingml/2006/main">
+              <a:graphicData uri="http://schemas.openxmlformats.org/drawingml/2006/picture">
+                <pic:pic xmlns:pic="http://schemas.openxmlformats.org/drawingml/2006/picture">
+                  <pic:nvPicPr>
+                    <pic:cNvPr id="1" name=""/>
+                    <pic:cNvPicPr/>
+                  </pic:nvPicPr>
+                  <pic:blipFill>
+                    <a:blip r:embed="rId5">
+                      <a:extLst>
+                        <a:ext uri="{28A0092B-C50C-407E-A947-70E740481C1C}">
+                          <a14:useLocalDpi xmlns:a14="http://schemas.microsoft.com/office/drawing/2010/main" val="0"/>
+                        </a:ext>
+                      </a:extLst>
+                    </a:blip>
+                    <a:stretch>
+                      <a:fillRect/>
+                    </a:stretch>
+                  </pic:blipFill>
+                  <pic:spPr>
+                    <a:xfrm>
+                      <a:off x="0" y="0"/>
+                      <a:ext cx="234950" cy="200660"/>
+                    </a:xfrm>
+                    <a:prstGeom prst="rect">
+                      <a:avLst/>
+                    </a:prstGeom>
+                  </pic:spPr>
+                </pic:pic>
+              </a:graphicData>
+            </a:graphic>
+            <wp14:sizeRelH relativeFrom="margin">
+              <wp14:pctWidth>0</wp14:pctWidth>
+            </wp14:sizeRelH>
+            <wp14:sizeRelV relativeFrom="margin">
+              <wp14:pctHeight>0</wp14:pctHeight>
+            </wp14:sizeRelV>
+          </wp:anchor>
+        </w:drawing>
+      </w:r>
+    </w:p>
     <w:p/>
     <w:p/>
     <w:p/>
@@ -184,7 +253,7 @@
                     </pic:cNvPicPr>
                   </pic:nvPicPr>
                   <pic:blipFill rotWithShape="1">
-                    <a:blip r:embed="rId5">
+                    <a:blip r:embed="rId6">
                       <a:extLst>
                         <a:ext uri="{28A0092B-C50C-407E-A947-70E740481C1C}">
                           <a14:useLocalDpi xmlns:a14="http://schemas.microsoft.com/office/drawing/2010/main" val="0"/>
@@ -268,6 +337,74 @@
           <w:bCs/>
         </w:rPr>
       </w:pPr>
+      <w:r>
+        <w:rPr>
+          <w:noProof/>
+        </w:rPr>
+        <w:drawing>
+          <wp:anchor distT="0" distB="0" distL="114300" distR="114300" simplePos="0" relativeHeight="251672576" behindDoc="0" locked="0" layoutInCell="1" allowOverlap="1" wp14:anchorId="15009325" wp14:editId="29578C74">
+            <wp:simplePos x="0" y="0"/>
+            <wp:positionH relativeFrom="column">
+              <wp:posOffset>2852843</wp:posOffset>
+            </wp:positionH>
+            <wp:positionV relativeFrom="paragraph">
+              <wp:posOffset>3327400</wp:posOffset>
+            </wp:positionV>
+            <wp:extent cx="147955" cy="126365"/>
+            <wp:effectExtent l="0" t="0" r="4445" b="6985"/>
+            <wp:wrapThrough wrapText="bothSides">
+              <wp:wrapPolygon edited="0">
+                <wp:start x="0" y="0"/>
+                <wp:lineTo x="0" y="19538"/>
+                <wp:lineTo x="19468" y="19538"/>
+                <wp:lineTo x="19468" y="0"/>
+                <wp:lineTo x="0" y="0"/>
+              </wp:wrapPolygon>
+            </wp:wrapThrough>
+            <wp:docPr id="8" name="Picture 8"/>
+            <wp:cNvGraphicFramePr>
+              <a:graphicFrameLocks xmlns:a="http://schemas.openxmlformats.org/drawingml/2006/main" noChangeAspect="1"/>
+            </wp:cNvGraphicFramePr>
+            <a:graphic xmlns:a="http://schemas.openxmlformats.org/drawingml/2006/main">
+              <a:graphicData uri="http://schemas.openxmlformats.org/drawingml/2006/picture">
+                <pic:pic xmlns:pic="http://schemas.openxmlformats.org/drawingml/2006/picture">
+                  <pic:nvPicPr>
+                    <pic:cNvPr id="1" name=""/>
+                    <pic:cNvPicPr/>
+                  </pic:nvPicPr>
+                  <pic:blipFill>
+                    <a:blip r:embed="rId5" cstate="print">
+                      <a:extLst>
+                        <a:ext uri="{28A0092B-C50C-407E-A947-70E740481C1C}">
+                          <a14:useLocalDpi xmlns:a14="http://schemas.microsoft.com/office/drawing/2010/main" val="0"/>
+                        </a:ext>
+                      </a:extLst>
+                    </a:blip>
+                    <a:stretch>
+                      <a:fillRect/>
+                    </a:stretch>
+                  </pic:blipFill>
+                  <pic:spPr>
+                    <a:xfrm>
+                      <a:off x="0" y="0"/>
+                      <a:ext cx="147955" cy="126365"/>
+                    </a:xfrm>
+                    <a:prstGeom prst="rect">
+                      <a:avLst/>
+                    </a:prstGeom>
+                  </pic:spPr>
+                </pic:pic>
+              </a:graphicData>
+            </a:graphic>
+            <wp14:sizeRelH relativeFrom="margin">
+              <wp14:pctWidth>0</wp14:pctWidth>
+            </wp14:sizeRelH>
+            <wp14:sizeRelV relativeFrom="margin">
+              <wp14:pctHeight>0</wp14:pctHeight>
+            </wp14:sizeRelV>
+          </wp:anchor>
+        </w:drawing>
+      </w:r>
     </w:p>
     <w:p>
       <w:pPr>
@@ -315,7 +452,7 @@
                     </pic:cNvPicPr>
                   </pic:nvPicPr>
                   <pic:blipFill rotWithShape="1">
-                    <a:blip r:embed="rId6">
+                    <a:blip r:embed="rId7">
                       <a:extLst>
                         <a:ext uri="{28A0092B-C50C-407E-A947-70E740481C1C}">
                           <a14:useLocalDpi xmlns:a14="http://schemas.microsoft.com/office/drawing/2010/main" val="0"/>
@@ -609,7 +746,7 @@
                     <pic:cNvPicPr/>
                   </pic:nvPicPr>
                   <pic:blipFill>
-                    <a:blip r:embed="rId7">
+                    <a:blip r:embed="rId8">
                       <a:extLst>
                         <a:ext uri="{28A0092B-C50C-407E-A947-70E740481C1C}">
                           <a14:useLocalDpi xmlns:a14="http://schemas.microsoft.com/office/drawing/2010/main" val="0"/>
@@ -698,7 +835,7 @@
                     <pic:cNvPicPr/>
                   </pic:nvPicPr>
                   <pic:blipFill>
-                    <a:blip r:embed="rId8">
+                    <a:blip r:embed="rId9">
                       <a:extLst>
                         <a:ext uri="{28A0092B-C50C-407E-A947-70E740481C1C}">
                           <a14:useLocalDpi xmlns:a14="http://schemas.microsoft.com/office/drawing/2010/main" val="0"/>
@@ -787,7 +924,7 @@
                     <pic:cNvPicPr/>
                   </pic:nvPicPr>
                   <pic:blipFill rotWithShape="1">
-                    <a:blip r:embed="rId9" cstate="print">
+                    <a:blip r:embed="rId10" cstate="print">
                       <a:extLst>
                         <a:ext uri="{28A0092B-C50C-407E-A947-70E740481C1C}">
                           <a14:useLocalDpi xmlns:a14="http://schemas.microsoft.com/office/drawing/2010/main" val="0"/>
@@ -867,7 +1004,7 @@
                     <pic:cNvPicPr/>
                   </pic:nvPicPr>
                   <pic:blipFill>
-                    <a:blip r:embed="rId10">
+                    <a:blip r:embed="rId11">
                       <a:extLst>
                         <a:ext uri="{28A0092B-C50C-407E-A947-70E740481C1C}">
                           <a14:useLocalDpi xmlns:a14="http://schemas.microsoft.com/office/drawing/2010/main" val="0"/>
@@ -940,7 +1077,7 @@
                     <pic:cNvPicPr/>
                   </pic:nvPicPr>
                   <pic:blipFill>
-                    <a:blip r:embed="rId11">
+                    <a:blip r:embed="rId12">
                       <a:extLst>
                         <a:ext uri="{28A0092B-C50C-407E-A947-70E740481C1C}">
                           <a14:useLocalDpi xmlns:a14="http://schemas.microsoft.com/office/drawing/2010/main" val="0"/>
@@ -1054,7 +1191,7 @@
                     </pic:cNvPicPr>
                   </pic:nvPicPr>
                   <pic:blipFill>
-                    <a:blip r:embed="rId12">
+                    <a:blip r:embed="rId13">
                       <a:extLst>
                         <a:ext uri="{28A0092B-C50C-407E-A947-70E740481C1C}">
                           <a14:useLocalDpi xmlns:a14="http://schemas.microsoft.com/office/drawing/2010/main" val="0"/>
@@ -1172,7 +1309,7 @@
                     </pic:cNvPicPr>
                   </pic:nvPicPr>
                   <pic:blipFill>
-                    <a:blip r:embed="rId13" cstate="print">
+                    <a:blip r:embed="rId14" cstate="print">
                       <a:extLst>
                         <a:ext uri="{28A0092B-C50C-407E-A947-70E740481C1C}">
                           <a14:useLocalDpi xmlns:a14="http://schemas.microsoft.com/office/drawing/2010/main" val="0"/>

</xml_diff>

<commit_message>
Sequence diagrams for AttackAction, AttackBehaviour, FeedingAction and FeedingBehaviour
</commit_message>
<xml_diff>
--- a/docs/Interaction diagrams.docx
+++ b/docs/Interaction diagrams.docx
@@ -1125,6 +1125,419 @@
           <w:b/>
           <w:bCs/>
         </w:rPr>
+        <w:t>AttackBehaviour’s</w:t>
+      </w:r>
+      <w:proofErr w:type="spellEnd"/>
+      <w:r>
+        <w:rPr>
+          <w:b/>
+          <w:bCs/>
+        </w:rPr>
+        <w:t xml:space="preserve"> </w:t>
+      </w:r>
+      <w:proofErr w:type="spellStart"/>
+      <w:r>
+        <w:rPr>
+          <w:b/>
+          <w:bCs/>
+        </w:rPr>
+        <w:t>getAction</w:t>
+      </w:r>
+      <w:proofErr w:type="spellEnd"/>
+      <w:r>
+        <w:rPr>
+          <w:b/>
+          <w:bCs/>
+        </w:rPr>
+        <w:t xml:space="preserve"> method</w:t>
+      </w:r>
+    </w:p>
+    <w:p>
+      <w:pPr>
+        <w:rPr>
+          <w:b/>
+          <w:bCs/>
+        </w:rPr>
+      </w:pPr>
+      <w:r>
+        <w:rPr>
+          <w:b/>
+          <w:bCs/>
+          <w:noProof/>
+        </w:rPr>
+        <w:drawing>
+          <wp:inline distT="0" distB="0" distL="0" distR="0" wp14:anchorId="258343BA" wp14:editId="6EE27AA8">
+            <wp:extent cx="8849995" cy="4333240"/>
+            <wp:effectExtent l="0" t="0" r="8255" b="0"/>
+            <wp:docPr id="17" name="Picture 17"/>
+            <wp:cNvGraphicFramePr>
+              <a:graphicFrameLocks xmlns:a="http://schemas.openxmlformats.org/drawingml/2006/main" noChangeAspect="1"/>
+            </wp:cNvGraphicFramePr>
+            <a:graphic xmlns:a="http://schemas.openxmlformats.org/drawingml/2006/main">
+              <a:graphicData uri="http://schemas.openxmlformats.org/drawingml/2006/picture">
+                <pic:pic xmlns:pic="http://schemas.openxmlformats.org/drawingml/2006/picture">
+                  <pic:nvPicPr>
+                    <pic:cNvPr id="0" name="Picture 5"/>
+                    <pic:cNvPicPr>
+                      <a:picLocks noChangeAspect="1" noChangeArrowheads="1"/>
+                    </pic:cNvPicPr>
+                  </pic:nvPicPr>
+                  <pic:blipFill>
+                    <a:blip r:embed="rId13">
+                      <a:extLst>
+                        <a:ext uri="{28A0092B-C50C-407E-A947-70E740481C1C}">
+                          <a14:useLocalDpi xmlns:a14="http://schemas.microsoft.com/office/drawing/2010/main" val="0"/>
+                        </a:ext>
+                      </a:extLst>
+                    </a:blip>
+                    <a:srcRect/>
+                    <a:stretch>
+                      <a:fillRect/>
+                    </a:stretch>
+                  </pic:blipFill>
+                  <pic:spPr bwMode="auto">
+                    <a:xfrm>
+                      <a:off x="0" y="0"/>
+                      <a:ext cx="8849995" cy="4333240"/>
+                    </a:xfrm>
+                    <a:prstGeom prst="rect">
+                      <a:avLst/>
+                    </a:prstGeom>
+                    <a:noFill/>
+                    <a:ln>
+                      <a:noFill/>
+                    </a:ln>
+                  </pic:spPr>
+                </pic:pic>
+              </a:graphicData>
+            </a:graphic>
+          </wp:inline>
+        </w:drawing>
+      </w:r>
+    </w:p>
+    <w:p>
+      <w:pPr>
+        <w:rPr>
+          <w:b/>
+          <w:bCs/>
+        </w:rPr>
+      </w:pPr>
+    </w:p>
+    <w:p>
+      <w:pPr>
+        <w:rPr>
+          <w:b/>
+          <w:bCs/>
+        </w:rPr>
+      </w:pPr>
+    </w:p>
+    <w:p>
+      <w:pPr>
+        <w:rPr>
+          <w:b/>
+          <w:bCs/>
+        </w:rPr>
+      </w:pPr>
+    </w:p>
+    <w:p>
+      <w:pPr>
+        <w:rPr>
+          <w:b/>
+          <w:bCs/>
+        </w:rPr>
+      </w:pPr>
+      <w:r>
+        <w:rPr>
+          <w:b/>
+          <w:bCs/>
+        </w:rPr>
+        <w:lastRenderedPageBreak/>
+        <w:t>Sequence diagram –</w:t>
+      </w:r>
+      <w:proofErr w:type="spellStart"/>
+      <w:r>
+        <w:rPr>
+          <w:b/>
+          <w:bCs/>
+        </w:rPr>
+        <w:t>AttackAction’s</w:t>
+      </w:r>
+      <w:proofErr w:type="spellEnd"/>
+      <w:r>
+        <w:rPr>
+          <w:b/>
+          <w:bCs/>
+        </w:rPr>
+        <w:t xml:space="preserve"> execute</w:t>
+      </w:r>
+      <w:r>
+        <w:rPr>
+          <w:b/>
+          <w:bCs/>
+        </w:rPr>
+        <w:t xml:space="preserve"> </w:t>
+      </w:r>
+      <w:proofErr w:type="gramStart"/>
+      <w:r>
+        <w:rPr>
+          <w:b/>
+          <w:bCs/>
+        </w:rPr>
+        <w:t>method</w:t>
+      </w:r>
+      <w:proofErr w:type="gramEnd"/>
+    </w:p>
+    <w:p>
+      <w:pPr>
+        <w:rPr>
+          <w:b/>
+          <w:bCs/>
+        </w:rPr>
+      </w:pPr>
+    </w:p>
+    <w:p>
+      <w:pPr>
+        <w:rPr>
+          <w:b/>
+          <w:bCs/>
+        </w:rPr>
+      </w:pPr>
+      <w:r>
+        <w:rPr>
+          <w:b/>
+          <w:bCs/>
+          <w:noProof/>
+        </w:rPr>
+        <w:drawing>
+          <wp:anchor distT="0" distB="0" distL="114300" distR="114300" simplePos="0" relativeHeight="251677696" behindDoc="0" locked="0" layoutInCell="1" allowOverlap="1" wp14:anchorId="7ADC406B" wp14:editId="5F6632A7">
+            <wp:simplePos x="0" y="0"/>
+            <wp:positionH relativeFrom="margin">
+              <wp:posOffset>163830</wp:posOffset>
+            </wp:positionH>
+            <wp:positionV relativeFrom="paragraph">
+              <wp:posOffset>47625</wp:posOffset>
+            </wp:positionV>
+            <wp:extent cx="8854440" cy="5445760"/>
+            <wp:effectExtent l="0" t="0" r="3810" b="2540"/>
+            <wp:wrapNone/>
+            <wp:docPr id="16" name="Picture 16"/>
+            <wp:cNvGraphicFramePr>
+              <a:graphicFrameLocks xmlns:a="http://schemas.openxmlformats.org/drawingml/2006/main" noChangeAspect="1"/>
+            </wp:cNvGraphicFramePr>
+            <a:graphic xmlns:a="http://schemas.openxmlformats.org/drawingml/2006/main">
+              <a:graphicData uri="http://schemas.openxmlformats.org/drawingml/2006/picture">
+                <pic:pic xmlns:pic="http://schemas.openxmlformats.org/drawingml/2006/picture">
+                  <pic:nvPicPr>
+                    <pic:cNvPr id="0" name="Picture 4"/>
+                    <pic:cNvPicPr>
+                      <a:picLocks noChangeAspect="1" noChangeArrowheads="1"/>
+                    </pic:cNvPicPr>
+                  </pic:nvPicPr>
+                  <pic:blipFill>
+                    <a:blip r:embed="rId14">
+                      <a:extLst>
+                        <a:ext uri="{28A0092B-C50C-407E-A947-70E740481C1C}">
+                          <a14:useLocalDpi xmlns:a14="http://schemas.microsoft.com/office/drawing/2010/main" val="0"/>
+                        </a:ext>
+                      </a:extLst>
+                    </a:blip>
+                    <a:srcRect/>
+                    <a:stretch>
+                      <a:fillRect/>
+                    </a:stretch>
+                  </pic:blipFill>
+                  <pic:spPr bwMode="auto">
+                    <a:xfrm>
+                      <a:off x="0" y="0"/>
+                      <a:ext cx="8854440" cy="5445760"/>
+                    </a:xfrm>
+                    <a:prstGeom prst="rect">
+                      <a:avLst/>
+                    </a:prstGeom>
+                    <a:noFill/>
+                    <a:ln>
+                      <a:noFill/>
+                    </a:ln>
+                  </pic:spPr>
+                </pic:pic>
+              </a:graphicData>
+            </a:graphic>
+          </wp:anchor>
+        </w:drawing>
+      </w:r>
+    </w:p>
+    <w:p>
+      <w:pPr>
+        <w:rPr>
+          <w:b/>
+          <w:bCs/>
+        </w:rPr>
+      </w:pPr>
+    </w:p>
+    <w:p>
+      <w:pPr>
+        <w:rPr>
+          <w:b/>
+          <w:bCs/>
+        </w:rPr>
+      </w:pPr>
+    </w:p>
+    <w:p>
+      <w:pPr>
+        <w:rPr>
+          <w:b/>
+          <w:bCs/>
+        </w:rPr>
+      </w:pPr>
+    </w:p>
+    <w:p>
+      <w:pPr>
+        <w:rPr>
+          <w:b/>
+          <w:bCs/>
+        </w:rPr>
+      </w:pPr>
+    </w:p>
+    <w:p>
+      <w:pPr>
+        <w:rPr>
+          <w:b/>
+          <w:bCs/>
+        </w:rPr>
+      </w:pPr>
+    </w:p>
+    <w:p>
+      <w:pPr>
+        <w:rPr>
+          <w:b/>
+          <w:bCs/>
+        </w:rPr>
+      </w:pPr>
+    </w:p>
+    <w:p>
+      <w:pPr>
+        <w:rPr>
+          <w:b/>
+          <w:bCs/>
+        </w:rPr>
+      </w:pPr>
+    </w:p>
+    <w:p>
+      <w:pPr>
+        <w:rPr>
+          <w:b/>
+          <w:bCs/>
+        </w:rPr>
+      </w:pPr>
+    </w:p>
+    <w:p>
+      <w:pPr>
+        <w:rPr>
+          <w:b/>
+          <w:bCs/>
+        </w:rPr>
+      </w:pPr>
+    </w:p>
+    <w:p>
+      <w:pPr>
+        <w:rPr>
+          <w:b/>
+          <w:bCs/>
+        </w:rPr>
+      </w:pPr>
+    </w:p>
+    <w:p>
+      <w:pPr>
+        <w:rPr>
+          <w:b/>
+          <w:bCs/>
+        </w:rPr>
+      </w:pPr>
+    </w:p>
+    <w:p>
+      <w:pPr>
+        <w:rPr>
+          <w:b/>
+          <w:bCs/>
+        </w:rPr>
+      </w:pPr>
+    </w:p>
+    <w:p>
+      <w:pPr>
+        <w:rPr>
+          <w:b/>
+          <w:bCs/>
+        </w:rPr>
+      </w:pPr>
+    </w:p>
+    <w:p>
+      <w:pPr>
+        <w:rPr>
+          <w:b/>
+          <w:bCs/>
+        </w:rPr>
+      </w:pPr>
+    </w:p>
+    <w:p>
+      <w:pPr>
+        <w:rPr>
+          <w:b/>
+          <w:bCs/>
+        </w:rPr>
+      </w:pPr>
+    </w:p>
+    <w:p>
+      <w:pPr>
+        <w:rPr>
+          <w:b/>
+          <w:bCs/>
+        </w:rPr>
+      </w:pPr>
+    </w:p>
+    <w:p>
+      <w:pPr>
+        <w:rPr>
+          <w:b/>
+          <w:bCs/>
+        </w:rPr>
+      </w:pPr>
+    </w:p>
+    <w:p>
+      <w:pPr>
+        <w:rPr>
+          <w:b/>
+          <w:bCs/>
+        </w:rPr>
+      </w:pPr>
+    </w:p>
+    <w:p>
+      <w:pPr>
+        <w:rPr>
+          <w:b/>
+          <w:bCs/>
+        </w:rPr>
+      </w:pPr>
+    </w:p>
+    <w:p>
+      <w:pPr>
+        <w:rPr>
+          <w:b/>
+          <w:bCs/>
+        </w:rPr>
+      </w:pPr>
+      <w:r>
+        <w:rPr>
+          <w:b/>
+          <w:bCs/>
+        </w:rPr>
+        <w:t xml:space="preserve">Sequence diagram – </w:t>
+      </w:r>
+      <w:proofErr w:type="spellStart"/>
+      <w:r>
+        <w:rPr>
+          <w:b/>
+          <w:bCs/>
+        </w:rPr>
         <w:t>FeedingBehaviour’s</w:t>
       </w:r>
       <w:proofErr w:type="spellEnd"/>
@@ -1166,13 +1579,13 @@
           <w:noProof/>
         </w:rPr>
         <w:drawing>
-          <wp:anchor distT="0" distB="0" distL="114300" distR="114300" simplePos="0" relativeHeight="251667456" behindDoc="0" locked="0" layoutInCell="1" allowOverlap="1" wp14:anchorId="68FBA715" wp14:editId="5CFA2F51">
+          <wp:anchor distT="0" distB="0" distL="114300" distR="114300" simplePos="0" relativeHeight="251673600" behindDoc="0" locked="0" layoutInCell="1" allowOverlap="1" wp14:anchorId="68FBA715" wp14:editId="113190F7">
             <wp:simplePos x="0" y="0"/>
             <wp:positionH relativeFrom="margin">
               <wp:align>center</wp:align>
             </wp:positionH>
             <wp:positionV relativeFrom="paragraph">
-              <wp:posOffset>3448</wp:posOffset>
+              <wp:posOffset>8200</wp:posOffset>
             </wp:positionV>
             <wp:extent cx="7170420" cy="5723890"/>
             <wp:effectExtent l="0" t="0" r="0" b="0"/>
@@ -1191,7 +1604,7 @@
                     </pic:cNvPicPr>
                   </pic:nvPicPr>
                   <pic:blipFill>
-                    <a:blip r:embed="rId13">
+                    <a:blip r:embed="rId15">
                       <a:extLst>
                         <a:ext uri="{28A0092B-C50C-407E-A947-70E740481C1C}">
                           <a14:useLocalDpi xmlns:a14="http://schemas.microsoft.com/office/drawing/2010/main" val="0"/>
@@ -1284,18 +1697,18 @@
           <w:noProof/>
         </w:rPr>
         <w:drawing>
-          <wp:anchor distT="0" distB="0" distL="114300" distR="114300" simplePos="0" relativeHeight="251668480" behindDoc="0" locked="0" layoutInCell="1" allowOverlap="1" wp14:anchorId="765B9CB8" wp14:editId="5539C9FC">
+          <wp:anchor distT="0" distB="0" distL="114300" distR="114300" simplePos="0" relativeHeight="251676672" behindDoc="0" locked="0" layoutInCell="1" allowOverlap="1" wp14:anchorId="15B962A1" wp14:editId="440F542D">
             <wp:simplePos x="0" y="0"/>
-            <wp:positionH relativeFrom="column">
-              <wp:posOffset>819150</wp:posOffset>
+            <wp:positionH relativeFrom="margin">
+              <wp:align>center</wp:align>
             </wp:positionH>
             <wp:positionV relativeFrom="paragraph">
-              <wp:posOffset>63500</wp:posOffset>
+              <wp:posOffset>10906</wp:posOffset>
             </wp:positionV>
-            <wp:extent cx="7813040" cy="5730875"/>
-            <wp:effectExtent l="0" t="0" r="0" b="3175"/>
+            <wp:extent cx="7813040" cy="5721985"/>
+            <wp:effectExtent l="0" t="0" r="0" b="0"/>
             <wp:wrapNone/>
-            <wp:docPr id="11" name="Picture 11"/>
+            <wp:docPr id="15" name="Picture 15"/>
             <wp:cNvGraphicFramePr>
               <a:graphicFrameLocks xmlns:a="http://schemas.openxmlformats.org/drawingml/2006/main" noChangeAspect="1"/>
             </wp:cNvGraphicFramePr>
@@ -1303,13 +1716,13 @@
               <a:graphicData uri="http://schemas.openxmlformats.org/drawingml/2006/picture">
                 <pic:pic xmlns:pic="http://schemas.openxmlformats.org/drawingml/2006/picture">
                   <pic:nvPicPr>
-                    <pic:cNvPr id="0" name="Picture 2"/>
+                    <pic:cNvPr id="0" name="Picture 3"/>
                     <pic:cNvPicPr>
                       <a:picLocks noChangeAspect="1" noChangeArrowheads="1"/>
                     </pic:cNvPicPr>
                   </pic:nvPicPr>
                   <pic:blipFill>
-                    <a:blip r:embed="rId14" cstate="print">
+                    <a:blip r:embed="rId16" cstate="print">
                       <a:extLst>
                         <a:ext uri="{28A0092B-C50C-407E-A947-70E740481C1C}">
                           <a14:useLocalDpi xmlns:a14="http://schemas.microsoft.com/office/drawing/2010/main" val="0"/>
@@ -1324,7 +1737,7 @@
                   <pic:spPr bwMode="auto">
                     <a:xfrm>
                       <a:off x="0" y="0"/>
-                      <a:ext cx="7813040" cy="5730875"/>
+                      <a:ext cx="7813040" cy="5721985"/>
                     </a:xfrm>
                     <a:prstGeom prst="rect">
                       <a:avLst/>
@@ -1757,6 +2170,7 @@
   <w:style w:type="paragraph" w:default="1" w:styleId="Normal">
     <w:name w:val="Normal"/>
     <w:qFormat/>
+    <w:rsid w:val="0015422E"/>
   </w:style>
   <w:style w:type="character" w:default="1" w:styleId="DefaultParagraphFont">
     <w:name w:val="Default Paragraph Font"/>

</xml_diff>

<commit_message>
amend the Interaction diagrams for VendingMachine choose method, PlayerFeedAction and SearchItemAction execute method
</commit_message>
<xml_diff>
--- a/docs/Interaction diagrams.docx
+++ b/docs/Interaction diagrams.docx
@@ -23,7 +23,6 @@
         </w:rPr>
         <w:t xml:space="preserve"> </w:t>
       </w:r>
-      <w:proofErr w:type="spellStart"/>
       <w:r>
         <w:rPr>
           <w:b/>
@@ -38,7 +37,6 @@
         </w:rPr>
         <w:t>.getAction</w:t>
       </w:r>
-      <w:proofErr w:type="spellEnd"/>
     </w:p>
     <w:p>
       <w:pPr>
@@ -497,17 +495,8 @@
           <w:b/>
           <w:bCs/>
         </w:rPr>
-        <w:t xml:space="preserve">Sequence diagram – </w:t>
-      </w:r>
-      <w:proofErr w:type="spellStart"/>
-      <w:r>
-        <w:rPr>
-          <w:b/>
-          <w:bCs/>
-        </w:rPr>
-        <w:t>DinoActor’s</w:t>
-      </w:r>
-      <w:proofErr w:type="spellEnd"/>
+        <w:t>Sequence diagram – DinoActor’s</w:t>
+      </w:r>
       <w:r>
         <w:rPr>
           <w:b/>
@@ -515,21 +504,12 @@
         </w:rPr>
         <w:t xml:space="preserve"> </w:t>
       </w:r>
-      <w:proofErr w:type="spellStart"/>
-      <w:r>
-        <w:rPr>
-          <w:b/>
-          <w:bCs/>
-        </w:rPr>
-        <w:t>playTurn</w:t>
-      </w:r>
-      <w:proofErr w:type="spellEnd"/>
-      <w:r>
-        <w:rPr>
-          <w:b/>
-          <w:bCs/>
-        </w:rPr>
-        <w:t xml:space="preserve"> method</w:t>
+      <w:r>
+        <w:rPr>
+          <w:b/>
+          <w:bCs/>
+        </w:rPr>
+        <w:t>playTurn method</w:t>
       </w:r>
     </w:p>
     <w:p>
@@ -697,23 +677,7 @@
           <w:bCs/>
         </w:rPr>
         <w:lastRenderedPageBreak/>
-        <w:t xml:space="preserve">Sequence diagram – </w:t>
-      </w:r>
-      <w:proofErr w:type="spellStart"/>
-      <w:r>
-        <w:rPr>
-          <w:b/>
-          <w:bCs/>
-        </w:rPr>
-        <w:t>PlayerFeedAction’s</w:t>
-      </w:r>
-      <w:proofErr w:type="spellEnd"/>
-      <w:r>
-        <w:rPr>
-          <w:b/>
-          <w:bCs/>
-        </w:rPr>
-        <w:t xml:space="preserve"> execute method</w:t>
+        <w:t>Sequence diagram – PlayerFeedAction’s execute method</w:t>
       </w:r>
     </w:p>
     <w:p>
@@ -731,10 +695,10 @@
           <w:noProof/>
         </w:rPr>
         <w:drawing>
-          <wp:inline distT="0" distB="0" distL="0" distR="0" wp14:anchorId="0535ED09" wp14:editId="1C7C34A0">
-            <wp:extent cx="5905500" cy="5397500"/>
-            <wp:effectExtent l="0" t="0" r="0" b="0"/>
-            <wp:docPr id="4" name="Picture 4"/>
+          <wp:inline distT="0" distB="0" distL="0" distR="0" wp14:anchorId="6B4FD1F2" wp14:editId="79CF89F6">
+            <wp:extent cx="4016828" cy="5272963"/>
+            <wp:effectExtent l="0" t="0" r="3175" b="4445"/>
+            <wp:docPr id="11" name="Picture 11"/>
             <wp:cNvGraphicFramePr>
               <a:graphicFrameLocks xmlns:a="http://schemas.openxmlformats.org/drawingml/2006/main" noChangeAspect="1"/>
             </wp:cNvGraphicFramePr>
@@ -742,11 +706,11 @@
               <a:graphicData uri="http://schemas.openxmlformats.org/drawingml/2006/picture">
                 <pic:pic xmlns:pic="http://schemas.openxmlformats.org/drawingml/2006/picture">
                   <pic:nvPicPr>
-                    <pic:cNvPr id="4" name="Picture 4"/>
+                    <pic:cNvPr id="11" name="Picture 11"/>
                     <pic:cNvPicPr/>
                   </pic:nvPicPr>
                   <pic:blipFill>
-                    <a:blip r:embed="rId8">
+                    <a:blip r:embed="rId8" cstate="print">
                       <a:extLst>
                         <a:ext uri="{28A0092B-C50C-407E-A947-70E740481C1C}">
                           <a14:useLocalDpi xmlns:a14="http://schemas.microsoft.com/office/drawing/2010/main" val="0"/>
@@ -760,7 +724,7 @@
                   <pic:spPr>
                     <a:xfrm>
                       <a:off x="0" y="0"/>
-                      <a:ext cx="5905500" cy="5397500"/>
+                      <a:ext cx="4040001" cy="5303382"/>
                     </a:xfrm>
                     <a:prstGeom prst="rect">
                       <a:avLst/>
@@ -786,23 +750,7 @@
           <w:bCs/>
         </w:rPr>
         <w:lastRenderedPageBreak/>
-        <w:t xml:space="preserve">Sequence diagram – </w:t>
-      </w:r>
-      <w:proofErr w:type="spellStart"/>
-      <w:r>
-        <w:rPr>
-          <w:b/>
-          <w:bCs/>
-        </w:rPr>
-        <w:t>SearchItemAction’s</w:t>
-      </w:r>
-      <w:proofErr w:type="spellEnd"/>
-      <w:r>
-        <w:rPr>
-          <w:b/>
-          <w:bCs/>
-        </w:rPr>
-        <w:t xml:space="preserve"> execute method</w:t>
+        <w:t>Sequence diagram – SearchItemAction’s execute method</w:t>
       </w:r>
     </w:p>
     <w:p>
@@ -820,10 +768,10 @@
           <w:noProof/>
         </w:rPr>
         <w:drawing>
-          <wp:inline distT="0" distB="0" distL="0" distR="0" wp14:anchorId="4D1677F5" wp14:editId="15267F67">
-            <wp:extent cx="6690360" cy="5402580"/>
-            <wp:effectExtent l="0" t="0" r="0" b="7620"/>
-            <wp:docPr id="5" name="Picture 5"/>
+          <wp:inline distT="0" distB="0" distL="0" distR="0" wp14:anchorId="22C1E8E9" wp14:editId="245E2964">
+            <wp:extent cx="5135680" cy="5201920"/>
+            <wp:effectExtent l="0" t="0" r="8255" b="0"/>
+            <wp:docPr id="13" name="Picture 13"/>
             <wp:cNvGraphicFramePr>
               <a:graphicFrameLocks xmlns:a="http://schemas.openxmlformats.org/drawingml/2006/main" noChangeAspect="1"/>
             </wp:cNvGraphicFramePr>
@@ -831,7 +779,7 @@
               <a:graphicData uri="http://schemas.openxmlformats.org/drawingml/2006/picture">
                 <pic:pic xmlns:pic="http://schemas.openxmlformats.org/drawingml/2006/picture">
                   <pic:nvPicPr>
-                    <pic:cNvPr id="5" name="Picture 5"/>
+                    <pic:cNvPr id="13" name="Picture 13"/>
                     <pic:cNvPicPr/>
                   </pic:nvPicPr>
                   <pic:blipFill>
@@ -849,7 +797,7 @@
                   <pic:spPr>
                     <a:xfrm>
                       <a:off x="0" y="0"/>
-                      <a:ext cx="6715057" cy="5422523"/>
+                      <a:ext cx="5139276" cy="5205563"/>
                     </a:xfrm>
                     <a:prstGeom prst="rect">
                       <a:avLst/>
@@ -875,23 +823,7 @@
           <w:bCs/>
         </w:rPr>
         <w:lastRenderedPageBreak/>
-        <w:t xml:space="preserve">Sequence diagram – </w:t>
-      </w:r>
-      <w:proofErr w:type="spellStart"/>
-      <w:r>
-        <w:rPr>
-          <w:b/>
-          <w:bCs/>
-        </w:rPr>
-        <w:t>VendingMachine’s</w:t>
-      </w:r>
-      <w:proofErr w:type="spellEnd"/>
-      <w:r>
-        <w:rPr>
-          <w:b/>
-          <w:bCs/>
-        </w:rPr>
-        <w:t xml:space="preserve"> choose method</w:t>
+        <w:t>Sequence diagram – VendingMachine’s choose method</w:t>
       </w:r>
     </w:p>
     <w:p>
@@ -909,10 +841,10 @@
           <w:noProof/>
         </w:rPr>
         <w:drawing>
-          <wp:inline distT="0" distB="0" distL="0" distR="0" wp14:anchorId="236FDCA0" wp14:editId="4605B3E0">
-            <wp:extent cx="3588328" cy="5410200"/>
+          <wp:inline distT="0" distB="0" distL="0" distR="0" wp14:anchorId="3DC18AC2" wp14:editId="0E6DC9A8">
+            <wp:extent cx="3241964" cy="5372397"/>
             <wp:effectExtent l="0" t="0" r="0" b="0"/>
-            <wp:docPr id="6" name="Picture 6"/>
+            <wp:docPr id="14" name="Picture 14"/>
             <wp:cNvGraphicFramePr>
               <a:graphicFrameLocks xmlns:a="http://schemas.openxmlformats.org/drawingml/2006/main" noChangeAspect="1"/>
             </wp:cNvGraphicFramePr>
@@ -920,91 +852,11 @@
               <a:graphicData uri="http://schemas.openxmlformats.org/drawingml/2006/picture">
                 <pic:pic xmlns:pic="http://schemas.openxmlformats.org/drawingml/2006/picture">
                   <pic:nvPicPr>
-                    <pic:cNvPr id="6" name="Picture 6"/>
-                    <pic:cNvPicPr/>
-                  </pic:nvPicPr>
-                  <pic:blipFill rotWithShape="1">
-                    <a:blip r:embed="rId10" cstate="print">
-                      <a:extLst>
-                        <a:ext uri="{28A0092B-C50C-407E-A947-70E740481C1C}">
-                          <a14:useLocalDpi xmlns:a14="http://schemas.microsoft.com/office/drawing/2010/main" val="0"/>
-                        </a:ext>
-                      </a:extLst>
-                    </a:blip>
-                    <a:srcRect b="2231"/>
-                    <a:stretch/>
-                  </pic:blipFill>
-                  <pic:spPr bwMode="auto">
-                    <a:xfrm>
-                      <a:off x="0" y="0"/>
-                      <a:ext cx="3607550" cy="5439182"/>
-                    </a:xfrm>
-                    <a:prstGeom prst="rect">
-                      <a:avLst/>
-                    </a:prstGeom>
-                    <a:ln>
-                      <a:noFill/>
-                    </a:ln>
-                    <a:extLst>
-                      <a:ext uri="{53640926-AAD7-44D8-BBD7-CCE9431645EC}">
-                        <a14:shadowObscured xmlns:a14="http://schemas.microsoft.com/office/drawing/2010/main"/>
-                      </a:ext>
-                    </a:extLst>
-                  </pic:spPr>
-                </pic:pic>
-              </a:graphicData>
-            </a:graphic>
-          </wp:inline>
-        </w:drawing>
-      </w:r>
-    </w:p>
-    <w:p>
-      <w:pPr>
-        <w:rPr>
-          <w:b/>
-          <w:bCs/>
-        </w:rPr>
-      </w:pPr>
-      <w:r>
-        <w:rPr>
-          <w:b/>
-          <w:bCs/>
-        </w:rPr>
-        <w:lastRenderedPageBreak/>
-        <w:t>Sequence diagram – Tree’s tick method</w:t>
-      </w:r>
-    </w:p>
-    <w:p>
-      <w:pPr>
-        <w:jc w:val="center"/>
-        <w:rPr>
-          <w:b/>
-          <w:bCs/>
-        </w:rPr>
-      </w:pPr>
-      <w:r>
-        <w:rPr>
-          <w:b/>
-          <w:bCs/>
-          <w:noProof/>
-        </w:rPr>
-        <w:drawing>
-          <wp:inline distT="0" distB="0" distL="0" distR="0" wp14:anchorId="44F709D2" wp14:editId="09501D9D">
-            <wp:extent cx="3626224" cy="5384126"/>
-            <wp:effectExtent l="0" t="0" r="0" b="7620"/>
-            <wp:docPr id="1" name="Picture 1"/>
-            <wp:cNvGraphicFramePr>
-              <a:graphicFrameLocks xmlns:a="http://schemas.openxmlformats.org/drawingml/2006/main" noChangeAspect="1"/>
-            </wp:cNvGraphicFramePr>
-            <a:graphic xmlns:a="http://schemas.openxmlformats.org/drawingml/2006/main">
-              <a:graphicData uri="http://schemas.openxmlformats.org/drawingml/2006/picture">
-                <pic:pic xmlns:pic="http://schemas.openxmlformats.org/drawingml/2006/picture">
-                  <pic:nvPicPr>
-                    <pic:cNvPr id="1" name="Picture 1"/>
+                    <pic:cNvPr id="14" name="Picture 14"/>
                     <pic:cNvPicPr/>
                   </pic:nvPicPr>
                   <pic:blipFill>
-                    <a:blip r:embed="rId11">
+                    <a:blip r:embed="rId10" cstate="print">
                       <a:extLst>
                         <a:ext uri="{28A0092B-C50C-407E-A947-70E740481C1C}">
                           <a14:useLocalDpi xmlns:a14="http://schemas.microsoft.com/office/drawing/2010/main" val="0"/>
@@ -1018,7 +870,7 @@
                   <pic:spPr>
                     <a:xfrm>
                       <a:off x="0" y="0"/>
-                      <a:ext cx="3646511" cy="5414248"/>
+                      <a:ext cx="3250571" cy="5386660"/>
                     </a:xfrm>
                     <a:prstGeom prst="rect">
                       <a:avLst/>
@@ -1044,112 +896,7 @@
           <w:bCs/>
         </w:rPr>
         <w:lastRenderedPageBreak/>
-        <w:t>Sequence diagram – Bush’s tick method</w:t>
-      </w:r>
-    </w:p>
-    <w:p>
-      <w:pPr>
-        <w:jc w:val="center"/>
-        <w:rPr>
-          <w:b/>
-          <w:bCs/>
-        </w:rPr>
-      </w:pPr>
-      <w:r>
-        <w:rPr>
-          <w:b/>
-          <w:bCs/>
-          <w:noProof/>
-        </w:rPr>
-        <w:drawing>
-          <wp:inline distT="0" distB="0" distL="0" distR="0" wp14:anchorId="223D8BBD" wp14:editId="29D7C636">
-            <wp:extent cx="7239357" cy="5379720"/>
-            <wp:effectExtent l="0" t="0" r="0" b="0"/>
-            <wp:docPr id="2" name="Picture 2"/>
-            <wp:cNvGraphicFramePr>
-              <a:graphicFrameLocks xmlns:a="http://schemas.openxmlformats.org/drawingml/2006/main" noChangeAspect="1"/>
-            </wp:cNvGraphicFramePr>
-            <a:graphic xmlns:a="http://schemas.openxmlformats.org/drawingml/2006/main">
-              <a:graphicData uri="http://schemas.openxmlformats.org/drawingml/2006/picture">
-                <pic:pic xmlns:pic="http://schemas.openxmlformats.org/drawingml/2006/picture">
-                  <pic:nvPicPr>
-                    <pic:cNvPr id="2" name="Picture 2"/>
-                    <pic:cNvPicPr/>
-                  </pic:nvPicPr>
-                  <pic:blipFill>
-                    <a:blip r:embed="rId12">
-                      <a:extLst>
-                        <a:ext uri="{28A0092B-C50C-407E-A947-70E740481C1C}">
-                          <a14:useLocalDpi xmlns:a14="http://schemas.microsoft.com/office/drawing/2010/main" val="0"/>
-                        </a:ext>
-                      </a:extLst>
-                    </a:blip>
-                    <a:stretch>
-                      <a:fillRect/>
-                    </a:stretch>
-                  </pic:blipFill>
-                  <pic:spPr>
-                    <a:xfrm>
-                      <a:off x="0" y="0"/>
-                      <a:ext cx="7253227" cy="5390027"/>
-                    </a:xfrm>
-                    <a:prstGeom prst="rect">
-                      <a:avLst/>
-                    </a:prstGeom>
-                  </pic:spPr>
-                </pic:pic>
-              </a:graphicData>
-            </a:graphic>
-          </wp:inline>
-        </w:drawing>
-      </w:r>
-    </w:p>
-    <w:p>
-      <w:pPr>
-        <w:rPr>
-          <w:b/>
-          <w:bCs/>
-        </w:rPr>
-      </w:pPr>
-      <w:r>
-        <w:rPr>
-          <w:b/>
-          <w:bCs/>
-        </w:rPr>
-        <w:lastRenderedPageBreak/>
-        <w:t xml:space="preserve">Sequence diagram – </w:t>
-      </w:r>
-      <w:proofErr w:type="spellStart"/>
-      <w:r>
-        <w:rPr>
-          <w:b/>
-          <w:bCs/>
-        </w:rPr>
-        <w:t>AttackBehaviour’s</w:t>
-      </w:r>
-      <w:proofErr w:type="spellEnd"/>
-      <w:r>
-        <w:rPr>
-          <w:b/>
-          <w:bCs/>
-        </w:rPr>
-        <w:t xml:space="preserve"> </w:t>
-      </w:r>
-      <w:proofErr w:type="spellStart"/>
-      <w:r>
-        <w:rPr>
-          <w:b/>
-          <w:bCs/>
-        </w:rPr>
-        <w:t>getAction</w:t>
-      </w:r>
-      <w:proofErr w:type="spellEnd"/>
-      <w:r>
-        <w:rPr>
-          <w:b/>
-          <w:bCs/>
-        </w:rPr>
-        <w:t xml:space="preserve"> method</w:t>
+        <w:t>Sequence diagram – AttackBehaviour’s getAction method</w:t>
       </w:r>
     </w:p>
     <w:p>
@@ -1183,7 +930,7 @@
                     </pic:cNvPicPr>
                   </pic:nvPicPr>
                   <pic:blipFill>
-                    <a:blip r:embed="rId13">
+                    <a:blip r:embed="rId11">
                       <a:extLst>
                         <a:ext uri="{28A0092B-C50C-407E-A947-70E740481C1C}">
                           <a14:useLocalDpi xmlns:a14="http://schemas.microsoft.com/office/drawing/2010/main" val="0"/>
@@ -1252,40 +999,8 @@
           <w:bCs/>
         </w:rPr>
         <w:lastRenderedPageBreak/>
-        <w:t>Sequence diagram –</w:t>
-      </w:r>
-      <w:proofErr w:type="spellStart"/>
-      <w:r>
-        <w:rPr>
-          <w:b/>
-          <w:bCs/>
-        </w:rPr>
-        <w:t>AttackAction’s</w:t>
-      </w:r>
-      <w:proofErr w:type="spellEnd"/>
-      <w:r>
-        <w:rPr>
-          <w:b/>
-          <w:bCs/>
-        </w:rPr>
-        <w:t xml:space="preserve"> execute</w:t>
-      </w:r>
-      <w:r>
-        <w:rPr>
-          <w:b/>
-          <w:bCs/>
-        </w:rPr>
-        <w:t xml:space="preserve"> </w:t>
-      </w:r>
-      <w:proofErr w:type="gramStart"/>
-      <w:r>
-        <w:rPr>
-          <w:b/>
-          <w:bCs/>
-        </w:rPr>
-        <w:t>method</w:t>
-      </w:r>
-      <w:proofErr w:type="gramEnd"/>
+        <w:t>Sequence diagram –AttackAction’s execute method</w:t>
+      </w:r>
     </w:p>
     <w:p>
       <w:pPr>
@@ -1334,7 +1049,7 @@
                     </pic:cNvPicPr>
                   </pic:nvPicPr>
                   <pic:blipFill>
-                    <a:blip r:embed="rId14">
+                    <a:blip r:embed="rId12">
                       <a:extLst>
                         <a:ext uri="{28A0092B-C50C-407E-A947-70E740481C1C}">
                           <a14:useLocalDpi xmlns:a14="http://schemas.microsoft.com/office/drawing/2010/main" val="0"/>
@@ -1509,60 +1224,13 @@
           <w:bCs/>
         </w:rPr>
       </w:pPr>
-    </w:p>
-    <w:p>
-      <w:pPr>
-        <w:rPr>
-          <w:b/>
-          <w:bCs/>
-        </w:rPr>
-      </w:pPr>
-    </w:p>
-    <w:p>
-      <w:pPr>
-        <w:rPr>
-          <w:b/>
-          <w:bCs/>
-        </w:rPr>
-      </w:pPr>
-      <w:r>
-        <w:rPr>
-          <w:b/>
-          <w:bCs/>
-        </w:rPr>
-        <w:t xml:space="preserve">Sequence diagram – </w:t>
-      </w:r>
-      <w:proofErr w:type="spellStart"/>
-      <w:r>
-        <w:rPr>
-          <w:b/>
-          <w:bCs/>
-        </w:rPr>
-        <w:t>FeedingBehaviour’s</w:t>
-      </w:r>
-      <w:proofErr w:type="spellEnd"/>
-      <w:r>
-        <w:rPr>
-          <w:b/>
-          <w:bCs/>
-        </w:rPr>
-        <w:t xml:space="preserve"> </w:t>
-      </w:r>
-      <w:proofErr w:type="spellStart"/>
-      <w:r>
-        <w:rPr>
-          <w:b/>
-          <w:bCs/>
-        </w:rPr>
-        <w:t>getAction</w:t>
-      </w:r>
-      <w:proofErr w:type="spellEnd"/>
-      <w:r>
-        <w:rPr>
-          <w:b/>
-          <w:bCs/>
-        </w:rPr>
-        <w:t xml:space="preserve"> method</w:t>
+      <w:r>
+        <w:rPr>
+          <w:b/>
+          <w:bCs/>
+        </w:rPr>
+        <w:lastRenderedPageBreak/>
+        <w:t>Sequence diagram – FeedingBehaviour’s getAction method</w:t>
       </w:r>
     </w:p>
     <w:p>
@@ -1604,7 +1272,7 @@
                     </pic:cNvPicPr>
                   </pic:nvPicPr>
                   <pic:blipFill>
-                    <a:blip r:embed="rId15">
+                    <a:blip r:embed="rId13">
                       <a:extLst>
                         <a:ext uri="{28A0092B-C50C-407E-A947-70E740481C1C}">
                           <a14:useLocalDpi xmlns:a14="http://schemas.microsoft.com/office/drawing/2010/main" val="0"/>
@@ -1664,23 +1332,7 @@
           <w:bCs/>
         </w:rPr>
         <w:lastRenderedPageBreak/>
-        <w:t xml:space="preserve">Sequence Diagram – </w:t>
-      </w:r>
-      <w:proofErr w:type="spellStart"/>
-      <w:r>
-        <w:rPr>
-          <w:b/>
-          <w:bCs/>
-        </w:rPr>
-        <w:t>FeedingAction’s</w:t>
-      </w:r>
-      <w:proofErr w:type="spellEnd"/>
-      <w:r>
-        <w:rPr>
-          <w:b/>
-          <w:bCs/>
-        </w:rPr>
-        <w:t xml:space="preserve"> execute method</w:t>
+        <w:t>Sequence Diagram – FeedingAction’s execute method</w:t>
       </w:r>
     </w:p>
     <w:p>
@@ -1722,7 +1374,7 @@
                     </pic:cNvPicPr>
                   </pic:nvPicPr>
                   <pic:blipFill>
-                    <a:blip r:embed="rId16" cstate="print">
+                    <a:blip r:embed="rId14" cstate="print">
                       <a:extLst>
                         <a:ext uri="{28A0092B-C50C-407E-A947-70E740481C1C}">
                           <a14:useLocalDpi xmlns:a14="http://schemas.microsoft.com/office/drawing/2010/main" val="0"/>

</xml_diff>

<commit_message>
Updated Feeding and Attack sequence diagrams
</commit_message>
<xml_diff>
--- a/docs/Interaction diagrams.docx
+++ b/docs/Interaction diagrams.docx
@@ -1166,10 +1166,10 @@
           <w:noProof/>
         </w:rPr>
         <w:drawing>
-          <wp:inline distT="0" distB="0" distL="0" distR="0" wp14:anchorId="258343BA" wp14:editId="6EE27AA8">
-            <wp:extent cx="8849995" cy="4333240"/>
-            <wp:effectExtent l="0" t="0" r="8255" b="0"/>
-            <wp:docPr id="17" name="Picture 17"/>
+          <wp:inline distT="0" distB="0" distL="0" distR="0" wp14:anchorId="2283643D" wp14:editId="191782B3">
+            <wp:extent cx="8858250" cy="4337050"/>
+            <wp:effectExtent l="0" t="0" r="0" b="6350"/>
+            <wp:docPr id="13" name="Picture 13"/>
             <wp:cNvGraphicFramePr>
               <a:graphicFrameLocks xmlns:a="http://schemas.openxmlformats.org/drawingml/2006/main" noChangeAspect="1"/>
             </wp:cNvGraphicFramePr>
@@ -1177,7 +1177,7 @@
               <a:graphicData uri="http://schemas.openxmlformats.org/drawingml/2006/picture">
                 <pic:pic xmlns:pic="http://schemas.openxmlformats.org/drawingml/2006/picture">
                   <pic:nvPicPr>
-                    <pic:cNvPr id="0" name="Picture 5"/>
+                    <pic:cNvPr id="0" name="Picture 2"/>
                     <pic:cNvPicPr>
                       <a:picLocks noChangeAspect="1" noChangeArrowheads="1"/>
                     </pic:cNvPicPr>
@@ -1198,7 +1198,7 @@
                   <pic:spPr bwMode="auto">
                     <a:xfrm>
                       <a:off x="0" y="0"/>
-                      <a:ext cx="8849995" cy="4333240"/>
+                      <a:ext cx="8858250" cy="4337050"/>
                     </a:xfrm>
                     <a:prstGeom prst="rect">
                       <a:avLst/>
@@ -1250,77 +1250,22 @@
         <w:rPr>
           <w:b/>
           <w:bCs/>
+          <w:noProof/>
         </w:rPr>
         <w:lastRenderedPageBreak/>
-        <w:t>Sequence diagram –</w:t>
-      </w:r>
-      <w:proofErr w:type="spellStart"/>
-      <w:r>
-        <w:rPr>
-          <w:b/>
-          <w:bCs/>
-        </w:rPr>
-        <w:t>AttackAction’s</w:t>
-      </w:r>
-      <w:proofErr w:type="spellEnd"/>
-      <w:r>
-        <w:rPr>
-          <w:b/>
-          <w:bCs/>
-        </w:rPr>
-        <w:t xml:space="preserve"> execute</w:t>
-      </w:r>
-      <w:r>
-        <w:rPr>
-          <w:b/>
-          <w:bCs/>
-        </w:rPr>
-        <w:t xml:space="preserve"> </w:t>
-      </w:r>
-      <w:proofErr w:type="gramStart"/>
-      <w:r>
-        <w:rPr>
-          <w:b/>
-          <w:bCs/>
-        </w:rPr>
-        <w:t>method</w:t>
-      </w:r>
-      <w:proofErr w:type="gramEnd"/>
-    </w:p>
-    <w:p>
-      <w:pPr>
-        <w:rPr>
-          <w:b/>
-          <w:bCs/>
-        </w:rPr>
-      </w:pPr>
-    </w:p>
-    <w:p>
-      <w:pPr>
-        <w:rPr>
-          <w:b/>
-          <w:bCs/>
-        </w:rPr>
-      </w:pPr>
-      <w:r>
-        <w:rPr>
-          <w:b/>
-          <w:bCs/>
-          <w:noProof/>
-        </w:rPr>
         <w:drawing>
-          <wp:anchor distT="0" distB="0" distL="114300" distR="114300" simplePos="0" relativeHeight="251677696" behindDoc="0" locked="0" layoutInCell="1" allowOverlap="1" wp14:anchorId="7ADC406B" wp14:editId="5F6632A7">
+          <wp:anchor distT="0" distB="0" distL="114300" distR="114300" simplePos="0" relativeHeight="251677696" behindDoc="0" locked="0" layoutInCell="1" allowOverlap="1" wp14:anchorId="7EC71286" wp14:editId="18B5C0FE">
             <wp:simplePos x="0" y="0"/>
             <wp:positionH relativeFrom="margin">
-              <wp:posOffset>163830</wp:posOffset>
+              <wp:align>left</wp:align>
             </wp:positionH>
             <wp:positionV relativeFrom="paragraph">
-              <wp:posOffset>47625</wp:posOffset>
+              <wp:posOffset>276447</wp:posOffset>
             </wp:positionV>
-            <wp:extent cx="8854440" cy="5445760"/>
-            <wp:effectExtent l="0" t="0" r="3810" b="2540"/>
+            <wp:extent cx="8856980" cy="5443855"/>
+            <wp:effectExtent l="0" t="0" r="1270" b="4445"/>
             <wp:wrapNone/>
-            <wp:docPr id="16" name="Picture 16"/>
+            <wp:docPr id="11" name="Picture 11"/>
             <wp:cNvGraphicFramePr>
               <a:graphicFrameLocks xmlns:a="http://schemas.openxmlformats.org/drawingml/2006/main" noChangeAspect="1"/>
             </wp:cNvGraphicFramePr>
@@ -1328,7 +1273,7 @@
               <a:graphicData uri="http://schemas.openxmlformats.org/drawingml/2006/picture">
                 <pic:pic xmlns:pic="http://schemas.openxmlformats.org/drawingml/2006/picture">
                   <pic:nvPicPr>
-                    <pic:cNvPr id="0" name="Picture 4"/>
+                    <pic:cNvPr id="0" name="Picture 1"/>
                     <pic:cNvPicPr>
                       <a:picLocks noChangeAspect="1" noChangeArrowheads="1"/>
                     </pic:cNvPicPr>
@@ -1349,7 +1294,7 @@
                   <pic:spPr bwMode="auto">
                     <a:xfrm>
                       <a:off x="0" y="0"/>
-                      <a:ext cx="8854440" cy="5445760"/>
+                      <a:ext cx="8856980" cy="5443855"/>
                     </a:xfrm>
                     <a:prstGeom prst="rect">
                       <a:avLst/>
@@ -1365,171 +1310,204 @@
           </wp:anchor>
         </w:drawing>
       </w:r>
-    </w:p>
-    <w:p>
-      <w:pPr>
-        <w:rPr>
-          <w:b/>
-          <w:bCs/>
-        </w:rPr>
-      </w:pPr>
-    </w:p>
-    <w:p>
-      <w:pPr>
-        <w:rPr>
-          <w:b/>
-          <w:bCs/>
-        </w:rPr>
-      </w:pPr>
-    </w:p>
-    <w:p>
-      <w:pPr>
-        <w:rPr>
-          <w:b/>
-          <w:bCs/>
-        </w:rPr>
-      </w:pPr>
-    </w:p>
-    <w:p>
-      <w:pPr>
-        <w:rPr>
-          <w:b/>
-          <w:bCs/>
-        </w:rPr>
-      </w:pPr>
-    </w:p>
-    <w:p>
-      <w:pPr>
-        <w:rPr>
-          <w:b/>
-          <w:bCs/>
-        </w:rPr>
-      </w:pPr>
-    </w:p>
-    <w:p>
-      <w:pPr>
-        <w:rPr>
-          <w:b/>
-          <w:bCs/>
-        </w:rPr>
-      </w:pPr>
-    </w:p>
-    <w:p>
-      <w:pPr>
-        <w:rPr>
-          <w:b/>
-          <w:bCs/>
-        </w:rPr>
-      </w:pPr>
-    </w:p>
-    <w:p>
-      <w:pPr>
-        <w:rPr>
-          <w:b/>
-          <w:bCs/>
-        </w:rPr>
-      </w:pPr>
-    </w:p>
-    <w:p>
-      <w:pPr>
-        <w:rPr>
-          <w:b/>
-          <w:bCs/>
-        </w:rPr>
-      </w:pPr>
-    </w:p>
-    <w:p>
-      <w:pPr>
-        <w:rPr>
-          <w:b/>
-          <w:bCs/>
-        </w:rPr>
-      </w:pPr>
-    </w:p>
-    <w:p>
-      <w:pPr>
-        <w:rPr>
-          <w:b/>
-          <w:bCs/>
-        </w:rPr>
-      </w:pPr>
-    </w:p>
-    <w:p>
-      <w:pPr>
-        <w:rPr>
-          <w:b/>
-          <w:bCs/>
-        </w:rPr>
-      </w:pPr>
-    </w:p>
-    <w:p>
-      <w:pPr>
-        <w:rPr>
-          <w:b/>
-          <w:bCs/>
-        </w:rPr>
-      </w:pPr>
-    </w:p>
-    <w:p>
-      <w:pPr>
-        <w:rPr>
-          <w:b/>
-          <w:bCs/>
-        </w:rPr>
-      </w:pPr>
-    </w:p>
-    <w:p>
-      <w:pPr>
-        <w:rPr>
-          <w:b/>
-          <w:bCs/>
-        </w:rPr>
-      </w:pPr>
-    </w:p>
-    <w:p>
-      <w:pPr>
-        <w:rPr>
-          <w:b/>
-          <w:bCs/>
-        </w:rPr>
-      </w:pPr>
-    </w:p>
-    <w:p>
-      <w:pPr>
-        <w:rPr>
-          <w:b/>
-          <w:bCs/>
-        </w:rPr>
-      </w:pPr>
-    </w:p>
-    <w:p>
-      <w:pPr>
-        <w:rPr>
-          <w:b/>
-          <w:bCs/>
-        </w:rPr>
-      </w:pPr>
-    </w:p>
-    <w:p>
-      <w:pPr>
-        <w:rPr>
-          <w:b/>
-          <w:bCs/>
-        </w:rPr>
-      </w:pPr>
-    </w:p>
-    <w:p>
-      <w:pPr>
-        <w:rPr>
-          <w:b/>
-          <w:bCs/>
-        </w:rPr>
-      </w:pPr>
-      <w:r>
-        <w:rPr>
-          <w:b/>
-          <w:bCs/>
-        </w:rPr>
+      <w:r>
+        <w:rPr>
+          <w:b/>
+          <w:bCs/>
+        </w:rPr>
+        <w:t>Sequence diagram –</w:t>
+      </w:r>
+      <w:proofErr w:type="spellStart"/>
+      <w:r>
+        <w:rPr>
+          <w:b/>
+          <w:bCs/>
+        </w:rPr>
+        <w:t>AttackAction’s</w:t>
+      </w:r>
+      <w:proofErr w:type="spellEnd"/>
+      <w:r>
+        <w:rPr>
+          <w:b/>
+          <w:bCs/>
+        </w:rPr>
+        <w:t xml:space="preserve"> execute </w:t>
+      </w:r>
+      <w:proofErr w:type="gramStart"/>
+      <w:r>
+        <w:rPr>
+          <w:b/>
+          <w:bCs/>
+        </w:rPr>
+        <w:t>method</w:t>
+      </w:r>
+      <w:proofErr w:type="gramEnd"/>
+    </w:p>
+    <w:p>
+      <w:pPr>
+        <w:rPr>
+          <w:b/>
+          <w:bCs/>
+        </w:rPr>
+      </w:pPr>
+    </w:p>
+    <w:p>
+      <w:pPr>
+        <w:rPr>
+          <w:b/>
+          <w:bCs/>
+        </w:rPr>
+      </w:pPr>
+    </w:p>
+    <w:p>
+      <w:pPr>
+        <w:rPr>
+          <w:b/>
+          <w:bCs/>
+        </w:rPr>
+      </w:pPr>
+    </w:p>
+    <w:p>
+      <w:pPr>
+        <w:rPr>
+          <w:b/>
+          <w:bCs/>
+        </w:rPr>
+      </w:pPr>
+    </w:p>
+    <w:p>
+      <w:pPr>
+        <w:rPr>
+          <w:b/>
+          <w:bCs/>
+        </w:rPr>
+      </w:pPr>
+    </w:p>
+    <w:p>
+      <w:pPr>
+        <w:rPr>
+          <w:b/>
+          <w:bCs/>
+        </w:rPr>
+      </w:pPr>
+    </w:p>
+    <w:p>
+      <w:pPr>
+        <w:rPr>
+          <w:b/>
+          <w:bCs/>
+        </w:rPr>
+      </w:pPr>
+    </w:p>
+    <w:p>
+      <w:pPr>
+        <w:rPr>
+          <w:b/>
+          <w:bCs/>
+        </w:rPr>
+      </w:pPr>
+    </w:p>
+    <w:p>
+      <w:pPr>
+        <w:rPr>
+          <w:b/>
+          <w:bCs/>
+        </w:rPr>
+      </w:pPr>
+    </w:p>
+    <w:p>
+      <w:pPr>
+        <w:rPr>
+          <w:b/>
+          <w:bCs/>
+        </w:rPr>
+      </w:pPr>
+    </w:p>
+    <w:p>
+      <w:pPr>
+        <w:rPr>
+          <w:b/>
+          <w:bCs/>
+        </w:rPr>
+      </w:pPr>
+    </w:p>
+    <w:p>
+      <w:pPr>
+        <w:rPr>
+          <w:b/>
+          <w:bCs/>
+        </w:rPr>
+      </w:pPr>
+    </w:p>
+    <w:p>
+      <w:pPr>
+        <w:rPr>
+          <w:b/>
+          <w:bCs/>
+        </w:rPr>
+      </w:pPr>
+    </w:p>
+    <w:p>
+      <w:pPr>
+        <w:rPr>
+          <w:b/>
+          <w:bCs/>
+        </w:rPr>
+      </w:pPr>
+    </w:p>
+    <w:p>
+      <w:pPr>
+        <w:rPr>
+          <w:b/>
+          <w:bCs/>
+        </w:rPr>
+      </w:pPr>
+    </w:p>
+    <w:p>
+      <w:pPr>
+        <w:rPr>
+          <w:b/>
+          <w:bCs/>
+        </w:rPr>
+      </w:pPr>
+    </w:p>
+    <w:p>
+      <w:pPr>
+        <w:rPr>
+          <w:b/>
+          <w:bCs/>
+        </w:rPr>
+      </w:pPr>
+    </w:p>
+    <w:p>
+      <w:pPr>
+        <w:rPr>
+          <w:b/>
+          <w:bCs/>
+        </w:rPr>
+      </w:pPr>
+    </w:p>
+    <w:p>
+      <w:pPr>
+        <w:rPr>
+          <w:b/>
+          <w:bCs/>
+        </w:rPr>
+      </w:pPr>
+    </w:p>
+    <w:p>
+      <w:pPr>
+        <w:rPr>
+          <w:b/>
+          <w:bCs/>
+        </w:rPr>
+      </w:pPr>
+      <w:r>
+        <w:rPr>
+          <w:b/>
+          <w:bCs/>
+        </w:rPr>
+        <w:lastRenderedPageBreak/>
         <w:t xml:space="preserve">Sequence diagram – </w:t>
       </w:r>
       <w:proofErr w:type="spellStart"/>
@@ -1572,6 +1550,14 @@
           <w:bCs/>
         </w:rPr>
       </w:pPr>
+    </w:p>
+    <w:p>
+      <w:pPr>
+        <w:rPr>
+          <w:b/>
+          <w:bCs/>
+        </w:rPr>
+      </w:pPr>
       <w:r>
         <w:rPr>
           <w:b/>
@@ -1579,18 +1565,18 @@
           <w:noProof/>
         </w:rPr>
         <w:drawing>
-          <wp:anchor distT="0" distB="0" distL="114300" distR="114300" simplePos="0" relativeHeight="251673600" behindDoc="0" locked="0" layoutInCell="1" allowOverlap="1" wp14:anchorId="68FBA715" wp14:editId="113190F7">
+          <wp:anchor distT="0" distB="0" distL="114300" distR="114300" simplePos="0" relativeHeight="251679744" behindDoc="0" locked="0" layoutInCell="1" allowOverlap="1" wp14:anchorId="7FD5A482" wp14:editId="6CC4DBCE">
             <wp:simplePos x="0" y="0"/>
             <wp:positionH relativeFrom="margin">
               <wp:align>center</wp:align>
             </wp:positionH>
             <wp:positionV relativeFrom="paragraph">
-              <wp:posOffset>8200</wp:posOffset>
+              <wp:posOffset>8697</wp:posOffset>
             </wp:positionV>
-            <wp:extent cx="7170420" cy="5723890"/>
-            <wp:effectExtent l="0" t="0" r="0" b="0"/>
+            <wp:extent cx="7407910" cy="5723890"/>
+            <wp:effectExtent l="0" t="0" r="2540" b="0"/>
             <wp:wrapNone/>
-            <wp:docPr id="10" name="Picture 10"/>
+            <wp:docPr id="19" name="Picture 19"/>
             <wp:cNvGraphicFramePr>
               <a:graphicFrameLocks xmlns:a="http://schemas.openxmlformats.org/drawingml/2006/main" noChangeAspect="1"/>
             </wp:cNvGraphicFramePr>
@@ -1598,7 +1584,7 @@
               <a:graphicData uri="http://schemas.openxmlformats.org/drawingml/2006/picture">
                 <pic:pic xmlns:pic="http://schemas.openxmlformats.org/drawingml/2006/picture">
                   <pic:nvPicPr>
-                    <pic:cNvPr id="0" name="Picture 1"/>
+                    <pic:cNvPr id="0" name="Picture 5"/>
                     <pic:cNvPicPr>
                       <a:picLocks noChangeAspect="1" noChangeArrowheads="1"/>
                     </pic:cNvPicPr>
@@ -1619,7 +1605,7 @@
                   <pic:spPr bwMode="auto">
                     <a:xfrm>
                       <a:off x="0" y="0"/>
-                      <a:ext cx="7170420" cy="5723890"/>
+                      <a:ext cx="7407910" cy="5723890"/>
                     </a:xfrm>
                     <a:prstGeom prst="rect">
                       <a:avLst/>
@@ -1635,14 +1621,6 @@
           </wp:anchor>
         </w:drawing>
       </w:r>
-    </w:p>
-    <w:p>
-      <w:pPr>
-        <w:rPr>
-          <w:b/>
-          <w:bCs/>
-        </w:rPr>
-      </w:pPr>
       <w:r>
         <w:rPr>
           <w:b/>
@@ -1680,8 +1658,17 @@
           <w:b/>
           <w:bCs/>
         </w:rPr>
-        <w:t xml:space="preserve"> execute method</w:t>
-      </w:r>
+        <w:t xml:space="preserve"> execute </w:t>
+      </w:r>
+      <w:proofErr w:type="gramStart"/>
+      <w:r>
+        <w:rPr>
+          <w:b/>
+          <w:bCs/>
+        </w:rPr>
+        <w:t>method</w:t>
+      </w:r>
+      <w:proofErr w:type="gramEnd"/>
     </w:p>
     <w:p>
       <w:pPr>
@@ -1697,18 +1684,18 @@
           <w:noProof/>
         </w:rPr>
         <w:drawing>
-          <wp:anchor distT="0" distB="0" distL="114300" distR="114300" simplePos="0" relativeHeight="251676672" behindDoc="0" locked="0" layoutInCell="1" allowOverlap="1" wp14:anchorId="15B962A1" wp14:editId="440F542D">
+          <wp:anchor distT="0" distB="0" distL="114300" distR="114300" simplePos="0" relativeHeight="251678720" behindDoc="0" locked="0" layoutInCell="1" allowOverlap="1" wp14:anchorId="23E2A9CA" wp14:editId="174DC0A4">
             <wp:simplePos x="0" y="0"/>
             <wp:positionH relativeFrom="margin">
               <wp:align>center</wp:align>
             </wp:positionH>
             <wp:positionV relativeFrom="paragraph">
-              <wp:posOffset>10906</wp:posOffset>
+              <wp:posOffset>3617</wp:posOffset>
             </wp:positionV>
-            <wp:extent cx="7813040" cy="5721985"/>
-            <wp:effectExtent l="0" t="0" r="0" b="0"/>
+            <wp:extent cx="7807325" cy="5723890"/>
+            <wp:effectExtent l="0" t="0" r="3175" b="0"/>
             <wp:wrapNone/>
-            <wp:docPr id="15" name="Picture 15"/>
+            <wp:docPr id="18" name="Picture 18"/>
             <wp:cNvGraphicFramePr>
               <a:graphicFrameLocks xmlns:a="http://schemas.openxmlformats.org/drawingml/2006/main" noChangeAspect="1"/>
             </wp:cNvGraphicFramePr>
@@ -1716,7 +1703,7 @@
               <a:graphicData uri="http://schemas.openxmlformats.org/drawingml/2006/picture">
                 <pic:pic xmlns:pic="http://schemas.openxmlformats.org/drawingml/2006/picture">
                   <pic:nvPicPr>
-                    <pic:cNvPr id="0" name="Picture 3"/>
+                    <pic:cNvPr id="0" name="Picture 4"/>
                     <pic:cNvPicPr>
                       <a:picLocks noChangeAspect="1" noChangeArrowheads="1"/>
                     </pic:cNvPicPr>
@@ -1737,7 +1724,7 @@
                   <pic:spPr bwMode="auto">
                     <a:xfrm>
                       <a:off x="0" y="0"/>
-                      <a:ext cx="7813040" cy="5721985"/>
+                      <a:ext cx="7807325" cy="5723890"/>
                     </a:xfrm>
                     <a:prstGeom prst="rect">
                       <a:avLst/>

</xml_diff>

<commit_message>
amend the Interaction diagram for PlayerFeedAction and regenerated the Interaction diagrams A2 pdf
</commit_message>
<xml_diff>
--- a/docs/Interaction diagrams.docx
+++ b/docs/Interaction diagrams.docx
@@ -713,17 +713,8 @@
           <w:b/>
           <w:bCs/>
         </w:rPr>
-        <w:t xml:space="preserve"> execute </w:t>
-      </w:r>
-      <w:proofErr w:type="gramStart"/>
-      <w:r>
-        <w:rPr>
-          <w:b/>
-          <w:bCs/>
-        </w:rPr>
-        <w:t>method</w:t>
-      </w:r>
-      <w:proofErr w:type="gramEnd"/>
+        <w:t xml:space="preserve"> execute method</w:t>
+      </w:r>
     </w:p>
     <w:p>
       <w:pPr>
@@ -740,10 +731,10 @@
           <w:noProof/>
         </w:rPr>
         <w:drawing>
-          <wp:inline distT="0" distB="0" distL="0" distR="0" wp14:anchorId="6B4FD1F2" wp14:editId="79CF89F6">
-            <wp:extent cx="4016828" cy="5272963"/>
-            <wp:effectExtent l="0" t="0" r="3175" b="4445"/>
-            <wp:docPr id="11" name="Picture 11"/>
+          <wp:inline distT="0" distB="0" distL="0" distR="0" wp14:anchorId="1D6AC429" wp14:editId="1BE03D05">
+            <wp:extent cx="3493477" cy="5304155"/>
+            <wp:effectExtent l="0" t="0" r="0" b="0"/>
+            <wp:docPr id="1" name="Picture 1"/>
             <wp:cNvGraphicFramePr>
               <a:graphicFrameLocks xmlns:a="http://schemas.openxmlformats.org/drawingml/2006/main" noChangeAspect="1"/>
             </wp:cNvGraphicFramePr>
@@ -751,7 +742,7 @@
               <a:graphicData uri="http://schemas.openxmlformats.org/drawingml/2006/picture">
                 <pic:pic xmlns:pic="http://schemas.openxmlformats.org/drawingml/2006/picture">
                   <pic:nvPicPr>
-                    <pic:cNvPr id="11" name="Picture 11"/>
+                    <pic:cNvPr id="1" name="Picture 1"/>
                     <pic:cNvPicPr/>
                   </pic:nvPicPr>
                   <pic:blipFill>
@@ -769,7 +760,7 @@
                   <pic:spPr>
                     <a:xfrm>
                       <a:off x="0" y="0"/>
-                      <a:ext cx="4040001" cy="5303382"/>
+                      <a:ext cx="3500008" cy="5314070"/>
                     </a:xfrm>
                     <a:prstGeom prst="rect">
                       <a:avLst/>
@@ -811,17 +802,8 @@
           <w:b/>
           <w:bCs/>
         </w:rPr>
-        <w:t xml:space="preserve"> execute </w:t>
-      </w:r>
-      <w:proofErr w:type="gramStart"/>
-      <w:r>
-        <w:rPr>
-          <w:b/>
-          <w:bCs/>
-        </w:rPr>
-        <w:t>method</w:t>
-      </w:r>
-      <w:proofErr w:type="gramEnd"/>
+        <w:t xml:space="preserve"> execute method</w:t>
+      </w:r>
     </w:p>
     <w:p>
       <w:pPr>
@@ -909,17 +891,8 @@
           <w:b/>
           <w:bCs/>
         </w:rPr>
-        <w:t xml:space="preserve"> choose </w:t>
-      </w:r>
-      <w:proofErr w:type="gramStart"/>
-      <w:r>
-        <w:rPr>
-          <w:b/>
-          <w:bCs/>
-        </w:rPr>
-        <w:t>method</w:t>
-      </w:r>
-      <w:proofErr w:type="gramEnd"/>
+        <w:t xml:space="preserve"> choose method</w:t>
+      </w:r>
     </w:p>
     <w:p>
       <w:pPr>
@@ -1142,17 +1115,8 @@
           <w:b/>
           <w:bCs/>
         </w:rPr>
-        <w:t xml:space="preserve"> execute </w:t>
-      </w:r>
-      <w:proofErr w:type="gramStart"/>
-      <w:r>
-        <w:rPr>
-          <w:b/>
-          <w:bCs/>
-        </w:rPr>
-        <w:t>method</w:t>
-      </w:r>
-      <w:proofErr w:type="gramEnd"/>
+        <w:t xml:space="preserve"> execute method</w:t>
+      </w:r>
     </w:p>
     <w:p>
       <w:pPr>
@@ -1532,17 +1496,8 @@
           <w:b/>
           <w:bCs/>
         </w:rPr>
-        <w:t xml:space="preserve"> execute </w:t>
-      </w:r>
-      <w:proofErr w:type="gramStart"/>
-      <w:r>
-        <w:rPr>
-          <w:b/>
-          <w:bCs/>
-        </w:rPr>
-        <w:t>method</w:t>
-      </w:r>
-      <w:proofErr w:type="gramEnd"/>
+        <w:t xml:space="preserve"> execute method</w:t>
+      </w:r>
     </w:p>
     <w:p>
       <w:pPr>

</xml_diff>

<commit_message>
update playTurn Interaction diagram
</commit_message>
<xml_diff>
--- a/docs/Interaction diagrams.docx
+++ b/docs/Interaction diagrams.docx
@@ -413,32 +413,201 @@
           <w:bCs/>
         </w:rPr>
       </w:pPr>
-      <w:r>
-        <w:rPr>
+    </w:p>
+    <w:p>
+      <w:pPr>
+        <w:rPr>
+          <w:b/>
+          <w:bCs/>
+        </w:rPr>
+      </w:pPr>
+    </w:p>
+    <w:p>
+      <w:pPr>
+        <w:rPr>
+          <w:b/>
+          <w:bCs/>
+        </w:rPr>
+      </w:pPr>
+    </w:p>
+    <w:p>
+      <w:pPr>
+        <w:rPr>
+          <w:b/>
+          <w:bCs/>
+        </w:rPr>
+      </w:pPr>
+    </w:p>
+    <w:p>
+      <w:pPr>
+        <w:rPr>
+          <w:b/>
+          <w:bCs/>
+        </w:rPr>
+      </w:pPr>
+    </w:p>
+    <w:p>
+      <w:pPr>
+        <w:rPr>
+          <w:b/>
+          <w:bCs/>
+        </w:rPr>
+      </w:pPr>
+    </w:p>
+    <w:p>
+      <w:pPr>
+        <w:rPr>
+          <w:b/>
+          <w:bCs/>
+        </w:rPr>
+      </w:pPr>
+    </w:p>
+    <w:p>
+      <w:pPr>
+        <w:rPr>
+          <w:b/>
+          <w:bCs/>
+        </w:rPr>
+      </w:pPr>
+    </w:p>
+    <w:p>
+      <w:pPr>
+        <w:rPr>
+          <w:b/>
+          <w:bCs/>
+        </w:rPr>
+      </w:pPr>
+    </w:p>
+    <w:p>
+      <w:pPr>
+        <w:rPr>
+          <w:b/>
+          <w:bCs/>
+        </w:rPr>
+      </w:pPr>
+    </w:p>
+    <w:p>
+      <w:pPr>
+        <w:rPr>
+          <w:b/>
+          <w:bCs/>
+        </w:rPr>
+      </w:pPr>
+    </w:p>
+    <w:p>
+      <w:pPr>
+        <w:rPr>
+          <w:b/>
+          <w:bCs/>
+        </w:rPr>
+      </w:pPr>
+    </w:p>
+    <w:p>
+      <w:pPr>
+        <w:rPr>
+          <w:b/>
+          <w:bCs/>
+        </w:rPr>
+      </w:pPr>
+    </w:p>
+    <w:p>
+      <w:pPr>
+        <w:rPr>
+          <w:b/>
+          <w:bCs/>
+        </w:rPr>
+      </w:pPr>
+    </w:p>
+    <w:p>
+      <w:pPr>
+        <w:rPr>
+          <w:b/>
+          <w:bCs/>
+        </w:rPr>
+      </w:pPr>
+    </w:p>
+    <w:p>
+      <w:pPr>
+        <w:rPr>
+          <w:b/>
+          <w:bCs/>
+        </w:rPr>
+      </w:pPr>
+    </w:p>
+    <w:p>
+      <w:pPr>
+        <w:rPr>
+          <w:b/>
+          <w:bCs/>
+        </w:rPr>
+      </w:pPr>
+    </w:p>
+    <w:p>
+      <w:pPr>
+        <w:rPr>
+          <w:b/>
+          <w:bCs/>
+        </w:rPr>
+      </w:pPr>
+      <w:r>
+        <w:rPr>
+          <w:b/>
+          <w:bCs/>
+        </w:rPr>
+        <w:lastRenderedPageBreak/>
+        <w:t xml:space="preserve">Sequence diagram – </w:t>
+      </w:r>
+      <w:proofErr w:type="spellStart"/>
+      <w:r>
+        <w:rPr>
+          <w:b/>
+          <w:bCs/>
+        </w:rPr>
+        <w:t>DinoActor’s</w:t>
+      </w:r>
+      <w:proofErr w:type="spellEnd"/>
+      <w:r>
+        <w:rPr>
+          <w:b/>
+          <w:bCs/>
+        </w:rPr>
+        <w:t xml:space="preserve"> </w:t>
+      </w:r>
+      <w:proofErr w:type="spellStart"/>
+      <w:r>
+        <w:rPr>
+          <w:b/>
+          <w:bCs/>
+        </w:rPr>
+        <w:t>playTurn</w:t>
+      </w:r>
+      <w:proofErr w:type="spellEnd"/>
+      <w:r>
+        <w:rPr>
+          <w:b/>
+          <w:bCs/>
+        </w:rPr>
+        <w:t xml:space="preserve"> method</w:t>
+      </w:r>
+    </w:p>
+    <w:p>
+      <w:pPr>
+        <w:rPr>
+          <w:b/>
+          <w:bCs/>
+        </w:rPr>
+      </w:pPr>
+      <w:r>
+        <w:rPr>
+          <w:b/>
+          <w:bCs/>
           <w:noProof/>
         </w:rPr>
-        <w:lastRenderedPageBreak/>
         <w:drawing>
-          <wp:anchor distT="0" distB="0" distL="114300" distR="114300" simplePos="0" relativeHeight="251663360" behindDoc="1" locked="0" layoutInCell="1" allowOverlap="1" wp14:anchorId="6E5E28EC" wp14:editId="5EEB7774">
-            <wp:simplePos x="0" y="0"/>
-            <wp:positionH relativeFrom="margin">
-              <wp:posOffset>760095</wp:posOffset>
-            </wp:positionH>
-            <wp:positionV relativeFrom="paragraph">
-              <wp:posOffset>234315</wp:posOffset>
-            </wp:positionV>
-            <wp:extent cx="6312535" cy="5123815"/>
-            <wp:effectExtent l="0" t="0" r="0" b="635"/>
-            <wp:wrapTight wrapText="bothSides">
-              <wp:wrapPolygon edited="0">
-                <wp:start x="0" y="0"/>
-                <wp:lineTo x="0" y="21522"/>
-                <wp:lineTo x="21511" y="21522"/>
-                <wp:lineTo x="21511" y="0"/>
-                <wp:lineTo x="0" y="0"/>
-              </wp:wrapPolygon>
-            </wp:wrapTight>
-            <wp:docPr id="9" name="Picture 9"/>
+          <wp:inline distT="0" distB="0" distL="0" distR="0" wp14:anchorId="649F5CCD" wp14:editId="655B4C1A">
+            <wp:extent cx="6532033" cy="5151543"/>
+            <wp:effectExtent l="0" t="0" r="2540" b="0"/>
+            <wp:docPr id="2" name="Picture 2"/>
             <wp:cNvGraphicFramePr>
               <a:graphicFrameLocks xmlns:a="http://schemas.openxmlformats.org/drawingml/2006/main" noChangeAspect="1"/>
             </wp:cNvGraphicFramePr>
@@ -446,7 +615,7 @@
               <a:graphicData uri="http://schemas.openxmlformats.org/drawingml/2006/picture">
                 <pic:pic xmlns:pic="http://schemas.openxmlformats.org/drawingml/2006/picture">
                   <pic:nvPicPr>
-                    <pic:cNvPr id="0" name="Picture 5"/>
+                    <pic:cNvPr id="0" name="Picture 1"/>
                     <pic:cNvPicPr>
                       <a:picLocks noChangeAspect="1" noChangeArrowheads="1"/>
                     </pic:cNvPicPr>
@@ -459,13 +628,13 @@
                         </a:ext>
                       </a:extLst>
                     </a:blip>
-                    <a:srcRect b="5384"/>
+                    <a:srcRect t="-73" r="-967" b="10185"/>
                     <a:stretch/>
                   </pic:blipFill>
                   <pic:spPr bwMode="auto">
                     <a:xfrm>
                       <a:off x="0" y="0"/>
-                      <a:ext cx="6312535" cy="5123815"/>
+                      <a:ext cx="6532570" cy="5151966"/>
                     </a:xfrm>
                     <a:prstGeom prst="rect">
                       <a:avLst/>
@@ -483,198 +652,9 @@
                 </pic:pic>
               </a:graphicData>
             </a:graphic>
-            <wp14:sizeRelH relativeFrom="margin">
-              <wp14:pctWidth>0</wp14:pctWidth>
-            </wp14:sizeRelH>
-            <wp14:sizeRelV relativeFrom="margin">
-              <wp14:pctHeight>0</wp14:pctHeight>
-            </wp14:sizeRelV>
-          </wp:anchor>
+          </wp:inline>
         </w:drawing>
       </w:r>
-      <w:r>
-        <w:rPr>
-          <w:b/>
-          <w:bCs/>
-        </w:rPr>
-        <w:t xml:space="preserve">Sequence diagram – </w:t>
-      </w:r>
-      <w:proofErr w:type="spellStart"/>
-      <w:r>
-        <w:rPr>
-          <w:b/>
-          <w:bCs/>
-        </w:rPr>
-        <w:t>DinoActor’s</w:t>
-      </w:r>
-      <w:proofErr w:type="spellEnd"/>
-      <w:r>
-        <w:rPr>
-          <w:b/>
-          <w:bCs/>
-        </w:rPr>
-        <w:t xml:space="preserve"> </w:t>
-      </w:r>
-      <w:proofErr w:type="spellStart"/>
-      <w:r>
-        <w:rPr>
-          <w:b/>
-          <w:bCs/>
-        </w:rPr>
-        <w:t>playTurn</w:t>
-      </w:r>
-      <w:proofErr w:type="spellEnd"/>
-      <w:r>
-        <w:rPr>
-          <w:b/>
-          <w:bCs/>
-        </w:rPr>
-        <w:t xml:space="preserve"> method</w:t>
-      </w:r>
-    </w:p>
-    <w:p>
-      <w:pPr>
-        <w:rPr>
-          <w:b/>
-          <w:bCs/>
-        </w:rPr>
-      </w:pPr>
-    </w:p>
-    <w:p>
-      <w:pPr>
-        <w:rPr>
-          <w:b/>
-          <w:bCs/>
-        </w:rPr>
-      </w:pPr>
-    </w:p>
-    <w:p>
-      <w:pPr>
-        <w:rPr>
-          <w:b/>
-          <w:bCs/>
-        </w:rPr>
-      </w:pPr>
-    </w:p>
-    <w:p>
-      <w:pPr>
-        <w:rPr>
-          <w:b/>
-          <w:bCs/>
-        </w:rPr>
-      </w:pPr>
-    </w:p>
-    <w:p>
-      <w:pPr>
-        <w:rPr>
-          <w:b/>
-          <w:bCs/>
-        </w:rPr>
-      </w:pPr>
-    </w:p>
-    <w:p>
-      <w:pPr>
-        <w:rPr>
-          <w:b/>
-          <w:bCs/>
-        </w:rPr>
-      </w:pPr>
-    </w:p>
-    <w:p>
-      <w:pPr>
-        <w:rPr>
-          <w:b/>
-          <w:bCs/>
-        </w:rPr>
-      </w:pPr>
-    </w:p>
-    <w:p>
-      <w:pPr>
-        <w:rPr>
-          <w:b/>
-          <w:bCs/>
-        </w:rPr>
-      </w:pPr>
-    </w:p>
-    <w:p>
-      <w:pPr>
-        <w:rPr>
-          <w:b/>
-          <w:bCs/>
-        </w:rPr>
-      </w:pPr>
-    </w:p>
-    <w:p>
-      <w:pPr>
-        <w:rPr>
-          <w:b/>
-          <w:bCs/>
-        </w:rPr>
-      </w:pPr>
-    </w:p>
-    <w:p>
-      <w:pPr>
-        <w:rPr>
-          <w:b/>
-          <w:bCs/>
-        </w:rPr>
-      </w:pPr>
-    </w:p>
-    <w:p>
-      <w:pPr>
-        <w:rPr>
-          <w:b/>
-          <w:bCs/>
-        </w:rPr>
-      </w:pPr>
-    </w:p>
-    <w:p>
-      <w:pPr>
-        <w:rPr>
-          <w:b/>
-          <w:bCs/>
-        </w:rPr>
-      </w:pPr>
-    </w:p>
-    <w:p>
-      <w:pPr>
-        <w:rPr>
-          <w:b/>
-          <w:bCs/>
-        </w:rPr>
-      </w:pPr>
-    </w:p>
-    <w:p>
-      <w:pPr>
-        <w:rPr>
-          <w:b/>
-          <w:bCs/>
-        </w:rPr>
-      </w:pPr>
-    </w:p>
-    <w:p>
-      <w:pPr>
-        <w:rPr>
-          <w:b/>
-          <w:bCs/>
-        </w:rPr>
-      </w:pPr>
-    </w:p>
-    <w:p>
-      <w:pPr>
-        <w:rPr>
-          <w:b/>
-          <w:bCs/>
-        </w:rPr>
-      </w:pPr>
-    </w:p>
-    <w:p>
-      <w:pPr>
-        <w:rPr>
-          <w:b/>
-          <w:bCs/>
-        </w:rPr>
-      </w:pPr>
     </w:p>
     <w:p>
       <w:pPr>

</xml_diff>